<commit_message>
feat: enhance DOCX processing by adding main execution block and improving text content handling with equations
</commit_message>
<xml_diff>
--- a/mineru/model/docx/test.docx
+++ b/mineru/model/docx/test.docx
@@ -1,28 +1,32 @@
 
 <file path=word/document.xml><?xml version="1.0" encoding="utf-8"?>
-<w:document xmlns:wpc="http://schemas.microsoft.com/office/word/2010/wordprocessingCanvas" xmlns:mc="http://schemas.openxmlformats.org/markup-compatibility/2006" xmlns:o="urn:schemas-microsoft-com:office:office" xmlns:r="http://schemas.openxmlformats.org/officeDocument/2006/relationships" xmlns:m="http://schemas.openxmlformats.org/officeDocument/2006/math" xmlns:v="urn:schemas-microsoft-com:vml" xmlns:wp14="http://schemas.microsoft.com/office/word/2010/wordprocessingDrawing" xmlns:wp="http://schemas.openxmlformats.org/drawingml/2006/wordprocessingDrawing" xmlns:w="http://schemas.openxmlformats.org/wordprocessingml/2006/main" xmlns:w14="http://schemas.microsoft.com/office/word/2010/wordml" xmlns:w10="urn:schemas-microsoft-com:office:word" xmlns:w15="http://schemas.microsoft.com/office/word/2012/wordml" xmlns:wpg="http://schemas.microsoft.com/office/word/2010/wordprocessingGroup" xmlns:wpi="http://schemas.microsoft.com/office/word/2010/wordprocessingInk" xmlns:wne="http://schemas.microsoft.com/office/word/2006/wordml" xmlns:wps="http://schemas.microsoft.com/office/word/2010/wordprocessingShape" xmlns:wpsCustomData="http://www.wps.cn/officeDocument/2013/wpsCustomData" mc:Ignorable="w14 w15 wp14">
+<w:document xmlns:wpc="http://schemas.microsoft.com/office/word/2010/wordprocessingCanvas" xmlns:cx="http://schemas.microsoft.com/office/drawing/2014/chartex" xmlns:cx1="http://schemas.microsoft.com/office/drawing/2015/9/8/chartex" xmlns:cx2="http://schemas.microsoft.com/office/drawing/2015/10/21/chartex" xmlns:cx3="http://schemas.microsoft.com/office/drawing/2016/5/9/chartex" xmlns:cx4="http://schemas.microsoft.com/office/drawing/2016/5/10/chartex" xmlns:cx5="http://schemas.microsoft.com/office/drawing/2016/5/11/chartex" xmlns:cx6="http://schemas.microsoft.com/office/drawing/2016/5/12/chartex" xmlns:cx7="http://schemas.microsoft.com/office/drawing/2016/5/13/chartex" xmlns:cx8="http://schemas.microsoft.com/office/drawing/2016/5/14/chartex" xmlns:mc="http://schemas.openxmlformats.org/markup-compatibility/2006" xmlns:aink="http://schemas.microsoft.com/office/drawing/2016/ink" xmlns:am3d="http://schemas.microsoft.com/office/drawing/2017/model3d" xmlns:o="urn:schemas-microsoft-com:office:office" xmlns:oel="http://schemas.microsoft.com/office/2019/extlst" xmlns:r="http://schemas.openxmlformats.org/officeDocument/2006/relationships" xmlns:m="http://schemas.openxmlformats.org/officeDocument/2006/math" xmlns:v="urn:schemas-microsoft-com:vml" xmlns:wp14="http://schemas.microsoft.com/office/word/2010/wordprocessingDrawing" xmlns:wp="http://schemas.openxmlformats.org/drawingml/2006/wordprocessingDrawing" xmlns:w10="urn:schemas-microsoft-com:office:word" xmlns:w="http://schemas.openxmlformats.org/wordprocessingml/2006/main" xmlns:w14="http://schemas.microsoft.com/office/word/2010/wordml" xmlns:w15="http://schemas.microsoft.com/office/word/2012/wordml" xmlns:w16cex="http://schemas.microsoft.com/office/word/2018/wordml/cex" xmlns:w16cid="http://schemas.microsoft.com/office/word/2016/wordml/cid" xmlns:w16="http://schemas.microsoft.com/office/word/2018/wordml" xmlns:w16du="http://schemas.microsoft.com/office/word/2023/wordml/word16du" xmlns:w16sdtdh="http://schemas.microsoft.com/office/word/2020/wordml/sdtdatahash" xmlns:w16sdtfl="http://schemas.microsoft.com/office/word/2024/wordml/sdtformatlock" xmlns:w16se="http://schemas.microsoft.com/office/word/2015/wordml/symex" xmlns:wpg="http://schemas.microsoft.com/office/word/2010/wordprocessingGroup" xmlns:wpi="http://schemas.microsoft.com/office/word/2010/wordprocessingInk" xmlns:wne="http://schemas.microsoft.com/office/word/2006/wordml" xmlns:wps="http://schemas.microsoft.com/office/word/2010/wordprocessingShape" mc:Ignorable="w14 w15 w16se w16cid w16 w16cex w16sdtdh w16sdtfl w16du wp14">
   <w:body>
     <w:p>
       <w:pPr>
-        <w:numPr>
-          <w:ilvl w:val="0"/>
-          <w:numId w:val="0"/>
-        </w:numPr>
-        <w:outlineLvl w:val="0"/>
-        <w:rPr>
-          <w:rFonts w:hint="eastAsia" w:ascii="黑体" w:hAnsi="黑体" w:eastAsia="黑体" w:cs="黑体"/>
-          <w:sz w:val="28"/>
-          <w:szCs w:val="28"/>
-        </w:rPr>
-      </w:pPr>
-      <w:bookmarkStart w:id="3" w:name="_GoBack"/>
-      <w:bookmarkEnd w:id="3"/>
+        <w:pStyle w:val="a4"/>
+        <w:ind w:firstLine="643"/>
+      </w:pPr>
       <w:bookmarkStart w:id="0" w:name="_Toc217446115"/>
       <w:bookmarkStart w:id="1" w:name="_Toc308164860"/>
       <w:bookmarkStart w:id="2" w:name="_Toc411426751"/>
       <w:r>
-        <w:rPr>
-          <w:rFonts w:hint="eastAsia" w:ascii="黑体" w:hAnsi="黑体" w:eastAsia="黑体" w:cs="黑体"/>
+        <w:t>这是标题</w:t>
+      </w:r>
+    </w:p>
+    <w:p>
+      <w:pPr>
+        <w:ind w:firstLineChars="0" w:firstLine="0"/>
+        <w:outlineLvl w:val="0"/>
+        <w:rPr>
+          <w:rFonts w:ascii="黑体" w:eastAsia="黑体" w:hAnsi="黑体" w:cs="黑体"/>
+          <w:sz w:val="28"/>
+          <w:szCs w:val="28"/>
+        </w:rPr>
+      </w:pPr>
+      <w:r>
+        <w:rPr>
+          <w:rFonts w:ascii="黑体" w:eastAsia="黑体" w:hAnsi="黑体" w:cs="黑体" w:hint="eastAsia"/>
           <w:sz w:val="28"/>
           <w:szCs w:val="28"/>
         </w:rPr>
@@ -37,58 +41,32 @@
           <w:ilvl w:val="0"/>
           <w:numId w:val="2"/>
         </w:numPr>
-        <w:ind w:left="425" w:leftChars="0" w:hanging="425" w:firstLineChars="0"/>
-        <w:rPr>
-          <w:rFonts w:hint="eastAsia" w:ascii="宋体" w:hAnsi="宋体" w:cs="宋体"/>
-          <w:szCs w:val="24"/>
-        </w:rPr>
-      </w:pPr>
-      <w:r>
-        <w:rPr>
-          <w:rFonts w:hint="eastAsia" w:ascii="宋体" w:hAnsi="宋体" w:cs="宋体"/>
+        <w:ind w:firstLineChars="0"/>
+        <w:rPr>
+          <w:rFonts w:ascii="宋体" w:hAnsi="宋体" w:cs="宋体"/>
+          <w:szCs w:val="24"/>
+        </w:rPr>
+      </w:pPr>
+      <w:r>
+        <w:rPr>
+          <w:rFonts w:ascii="宋体" w:hAnsi="宋体" w:cs="宋体" w:hint="eastAsia"/>
           <w:szCs w:val="24"/>
         </w:rPr>
         <w:t>如有未尽事宜，由</w:t>
       </w:r>
-      <w:r>
-        <w:rPr>
-          <w:rFonts w:hint="eastAsia" w:ascii="宋体" w:hAnsi="宋体" w:cs="宋体"/>
-          <w:szCs w:val="24"/>
-        </w:rPr>
-        <w:fldChar w:fldCharType="begin"/>
-      </w:r>
-      <w:r>
-        <w:rPr>
-          <w:rFonts w:hint="eastAsia" w:ascii="宋体" w:hAnsi="宋体" w:cs="宋体"/>
-          <w:szCs w:val="24"/>
-        </w:rPr>
-        <w:instrText xml:space="preserve"> HYPERLINK "http://www.baidu.com" </w:instrText>
-      </w:r>
-      <w:r>
-        <w:rPr>
-          <w:rFonts w:hint="eastAsia" w:ascii="宋体" w:hAnsi="宋体" w:cs="宋体"/>
-          <w:szCs w:val="24"/>
-        </w:rPr>
-        <w:fldChar w:fldCharType="separate"/>
-      </w:r>
-      <w:r>
-        <w:rPr>
-          <w:rStyle w:val="16"/>
-          <w:rFonts w:hint="eastAsia" w:ascii="宋体" w:hAnsi="宋体" w:cs="宋体"/>
-          <w:szCs w:val="24"/>
-        </w:rPr>
-        <w:t>双方依法</w:t>
-      </w:r>
-      <w:r>
-        <w:rPr>
-          <w:rFonts w:hint="eastAsia" w:ascii="宋体" w:hAnsi="宋体" w:cs="宋体"/>
-          <w:szCs w:val="24"/>
-        </w:rPr>
-        <w:fldChar w:fldCharType="end"/>
-      </w:r>
-      <w:r>
-        <w:rPr>
-          <w:rFonts w:hint="eastAsia" w:ascii="宋体" w:hAnsi="宋体" w:cs="宋体"/>
+      <w:hyperlink r:id="rId8" w:history="1">
+        <w:r>
+          <w:rPr>
+            <w:rStyle w:val="a6"/>
+            <w:rFonts w:ascii="宋体" w:hAnsi="宋体" w:cs="宋体" w:hint="eastAsia"/>
+            <w:szCs w:val="24"/>
+          </w:rPr>
+          <w:t>双方依法</w:t>
+        </w:r>
+      </w:hyperlink>
+      <w:r>
+        <w:rPr>
+          <w:rFonts w:ascii="宋体" w:hAnsi="宋体" w:cs="宋体" w:hint="eastAsia"/>
           <w:szCs w:val="24"/>
         </w:rPr>
         <w:t>订立补充合同。</w:t>
@@ -100,15 +78,15 @@
           <w:ilvl w:val="0"/>
           <w:numId w:val="2"/>
         </w:numPr>
-        <w:ind w:left="425" w:leftChars="0" w:hanging="425" w:firstLineChars="0"/>
-        <w:rPr>
-          <w:rFonts w:hint="eastAsia" w:ascii="宋体" w:hAnsi="宋体" w:cs="宋体"/>
-          <w:szCs w:val="24"/>
-        </w:rPr>
-      </w:pPr>
-      <w:r>
-        <w:rPr>
-          <w:rFonts w:hint="eastAsia" w:ascii="宋体" w:hAnsi="宋体" w:cs="宋体"/>
+        <w:ind w:firstLineChars="0"/>
+        <w:rPr>
+          <w:rFonts w:ascii="宋体" w:hAnsi="宋体" w:cs="宋体"/>
+          <w:szCs w:val="24"/>
+        </w:rPr>
+      </w:pPr>
+      <w:r>
+        <w:rPr>
+          <w:rFonts w:ascii="宋体" w:hAnsi="宋体" w:cs="宋体" w:hint="eastAsia"/>
           <w:szCs w:val="24"/>
         </w:rPr>
         <w:t>本合同双方应加盖骑缝章。</w:t>
@@ -120,22 +98,21 @@
           <w:ilvl w:val="1"/>
           <w:numId w:val="2"/>
         </w:numPr>
-        <w:ind w:left="840" w:leftChars="0" w:hanging="420" w:firstLineChars="0"/>
-        <w:rPr>
-          <w:rFonts w:hint="eastAsia" w:ascii="宋体" w:hAnsi="宋体" w:cs="宋体"/>
-          <w:szCs w:val="24"/>
-        </w:rPr>
-      </w:pPr>
-      <w:r>
-        <w:rPr>
-          <w:rFonts w:hint="eastAsia" w:ascii="宋体" w:hAnsi="宋体" w:cs="宋体"/>
+        <w:rPr>
+          <w:rFonts w:ascii="宋体" w:hAnsi="宋体" w:cs="宋体"/>
+          <w:szCs w:val="24"/>
+        </w:rPr>
+      </w:pPr>
+      <w:r>
+        <w:rPr>
+          <w:rFonts w:ascii="宋体" w:hAnsi="宋体" w:cs="宋体" w:hint="eastAsia"/>
           <w:szCs w:val="24"/>
         </w:rPr>
         <w:t>本合同一式四份，自双方签章并经省政府采购中心审核编号后生效。甲方、乙方、政府采购管理部门、</w:t>
       </w:r>
       <w:r>
         <w:rPr>
-          <w:rFonts w:hint="eastAsia" w:ascii="宋体" w:hAnsi="宋体" w:cs="宋体"/>
+          <w:rFonts w:ascii="宋体" w:hAnsi="宋体" w:cs="宋体" w:hint="eastAsia"/>
           <w:szCs w:val="24"/>
           <w:u w:val="single"/>
         </w:rPr>
@@ -143,7 +120,7 @@
       </w:r>
       <w:r>
         <w:rPr>
-          <w:rFonts w:hint="eastAsia" w:ascii="宋体" w:hAnsi="宋体" w:cs="宋体"/>
+          <w:rFonts w:ascii="宋体" w:hAnsi="宋体" w:cs="宋体" w:hint="eastAsia"/>
           <w:szCs w:val="24"/>
         </w:rPr>
         <w:t>省政府采购中心各一份。</w:t>
@@ -155,24 +132,22 @@
           <w:ilvl w:val="1"/>
           <w:numId w:val="2"/>
         </w:numPr>
-        <w:ind w:left="840" w:leftChars="0" w:hanging="420" w:firstLineChars="0"/>
-        <w:rPr>
-          <w:rFonts w:hint="eastAsia" w:ascii="宋体" w:hAnsi="宋体" w:cs="宋体"/>
-          <w:szCs w:val="24"/>
-        </w:rPr>
-      </w:pPr>
-      <w:r>
-        <w:rPr>
-          <w:rFonts w:hint="eastAsia" w:ascii="宋体" w:hAnsi="宋体" w:cs="宋体"/>
+        <w:rPr>
+          <w:rFonts w:ascii="宋体" w:hAnsi="宋体" w:cs="宋体"/>
+          <w:szCs w:val="24"/>
+        </w:rPr>
+      </w:pPr>
+      <w:r>
+        <w:rPr>
+          <w:rFonts w:ascii="宋体" w:hAnsi="宋体" w:cs="宋体" w:hint="eastAsia"/>
           <w:szCs w:val="24"/>
         </w:rPr>
         <w:t>本合同一式四份，自双方签章并经省政府采购中心审核编号后生效</w:t>
       </w:r>
       <w:r>
         <w:rPr>
-          <w:rFonts w:hint="default" w:ascii="宋体" w:hAnsi="宋体" w:cs="宋体"/>
-          <w:szCs w:val="24"/>
-          <w:lang w:val="en-US"/>
+          <w:rFonts w:ascii="宋体" w:hAnsi="宋体" w:cs="宋体"/>
+          <w:szCs w:val="24"/>
         </w:rPr>
         <w:tab/>
       </w:r>
@@ -183,18 +158,125 @@
           <w:ilvl w:val="0"/>
           <w:numId w:val="2"/>
         </w:numPr>
-        <w:ind w:left="425" w:leftChars="0" w:hanging="425" w:firstLineChars="0"/>
-        <w:rPr>
-          <w:rFonts w:hint="eastAsia" w:ascii="宋体" w:hAnsi="宋体" w:cs="宋体"/>
-          <w:szCs w:val="24"/>
-        </w:rPr>
-      </w:pPr>
-      <w:r>
-        <w:rPr>
-          <w:rFonts w:hint="eastAsia" w:ascii="宋体" w:hAnsi="宋体" w:cs="宋体"/>
+        <w:ind w:firstLineChars="0"/>
+        <w:rPr>
+          <w:rFonts w:ascii="宋体" w:hAnsi="宋体" w:cs="宋体" w:hint="eastAsia"/>
+          <w:szCs w:val="24"/>
+        </w:rPr>
+      </w:pPr>
+      <w:r>
+        <w:rPr>
+          <w:rFonts w:ascii="宋体" w:hAnsi="宋体" w:cs="宋体" w:hint="eastAsia"/>
           <w:szCs w:val="24"/>
         </w:rPr>
         <w:t>本合同双方应加盖骑缝章。</w:t>
+      </w:r>
+      <m:oMath>
+        <m:sSup>
+          <m:sSupPr>
+            <m:ctrlPr>
+              <w:rPr>
+                <w:rFonts w:ascii="Cambria Math" w:hAnsi="Cambria Math" w:cs="宋体"/>
+                <w:szCs w:val="24"/>
+              </w:rPr>
+            </m:ctrlPr>
+          </m:sSupPr>
+          <m:e>
+            <m:r>
+              <w:rPr>
+                <w:rFonts w:ascii="Cambria Math" w:hAnsi="Cambria Math" w:cs="宋体"/>
+                <w:szCs w:val="24"/>
+              </w:rPr>
+              <m:t>a</m:t>
+            </m:r>
+          </m:e>
+          <m:sup>
+            <m:r>
+              <w:rPr>
+                <w:rFonts w:ascii="Cambria Math" w:hAnsi="Cambria Math" w:cs="宋体"/>
+                <w:szCs w:val="24"/>
+              </w:rPr>
+              <m:t>2</m:t>
+            </m:r>
+          </m:sup>
+        </m:sSup>
+        <m:r>
+          <w:rPr>
+            <w:rFonts w:ascii="Cambria Math" w:hAnsi="Cambria Math" w:cs="宋体"/>
+            <w:szCs w:val="24"/>
+          </w:rPr>
+          <m:t>+</m:t>
+        </m:r>
+        <m:sSup>
+          <m:sSupPr>
+            <m:ctrlPr>
+              <w:rPr>
+                <w:rFonts w:ascii="Cambria Math" w:hAnsi="Cambria Math" w:cs="宋体"/>
+                <w:szCs w:val="24"/>
+              </w:rPr>
+            </m:ctrlPr>
+          </m:sSupPr>
+          <m:e>
+            <m:r>
+              <w:rPr>
+                <w:rFonts w:ascii="Cambria Math" w:hAnsi="Cambria Math" w:cs="宋体"/>
+                <w:szCs w:val="24"/>
+              </w:rPr>
+              <m:t>b</m:t>
+            </m:r>
+          </m:e>
+          <m:sup>
+            <m:r>
+              <w:rPr>
+                <w:rFonts w:ascii="Cambria Math" w:hAnsi="Cambria Math" w:cs="宋体"/>
+                <w:szCs w:val="24"/>
+              </w:rPr>
+              <m:t>2</m:t>
+            </m:r>
+          </m:sup>
+        </m:sSup>
+        <m:r>
+          <w:rPr>
+            <w:rFonts w:ascii="Cambria Math" w:hAnsi="Cambria Math" w:cs="宋体"/>
+            <w:szCs w:val="24"/>
+          </w:rPr>
+          <m:t>=</m:t>
+        </m:r>
+        <m:sSup>
+          <m:sSupPr>
+            <m:ctrlPr>
+              <w:rPr>
+                <w:rFonts w:ascii="Cambria Math" w:hAnsi="Cambria Math" w:cs="宋体"/>
+                <w:szCs w:val="24"/>
+              </w:rPr>
+            </m:ctrlPr>
+          </m:sSupPr>
+          <m:e>
+            <m:r>
+              <w:rPr>
+                <w:rFonts w:ascii="Cambria Math" w:hAnsi="Cambria Math" w:cs="宋体"/>
+                <w:szCs w:val="24"/>
+              </w:rPr>
+              <m:t>c</m:t>
+            </m:r>
+          </m:e>
+          <m:sup>
+            <m:r>
+              <w:rPr>
+                <w:rFonts w:ascii="Cambria Math" w:hAnsi="Cambria Math" w:cs="宋体"/>
+                <w:szCs w:val="24"/>
+              </w:rPr>
+              <m:t>2</m:t>
+            </m:r>
+          </m:sup>
+        </m:sSup>
+      </m:oMath>
+      <w:r>
+        <w:rPr>
+          <w:rFonts w:ascii="宋体" w:hAnsi="宋体" w:cs="宋体" w:hint="eastAsia"/>
+          <w:szCs w:val="24"/>
+        </w:rPr>
+        <w:t>行内公式后接正文</w:t>
       </w:r>
     </w:p>
     <w:p>
@@ -203,24 +285,22 @@
           <w:ilvl w:val="1"/>
           <w:numId w:val="2"/>
         </w:numPr>
-        <w:ind w:left="840" w:leftChars="0" w:hanging="420" w:firstLineChars="0"/>
-        <w:rPr>
-          <w:rFonts w:hint="eastAsia" w:ascii="宋体" w:hAnsi="宋体" w:cs="宋体"/>
-          <w:szCs w:val="24"/>
-        </w:rPr>
-      </w:pPr>
-      <w:r>
-        <w:rPr>
-          <w:rFonts w:hint="eastAsia" w:ascii="宋体" w:hAnsi="宋体" w:cs="宋体"/>
+        <w:rPr>
+          <w:rFonts w:ascii="宋体" w:hAnsi="宋体" w:cs="宋体"/>
+          <w:szCs w:val="24"/>
+        </w:rPr>
+      </w:pPr>
+      <w:r>
+        <w:rPr>
+          <w:rFonts w:ascii="宋体" w:hAnsi="宋体" w:cs="宋体" w:hint="eastAsia"/>
           <w:szCs w:val="24"/>
         </w:rPr>
         <w:t>本合同一式四份，自双方签章并经省政府采购中心审核编号后生效</w:t>
       </w:r>
       <w:r>
         <w:rPr>
-          <w:rFonts w:hint="default" w:ascii="宋体" w:hAnsi="宋体" w:cs="宋体"/>
-          <w:szCs w:val="24"/>
-          <w:lang w:val="en-US"/>
+          <w:rFonts w:ascii="宋体" w:hAnsi="宋体" w:cs="宋体"/>
+          <w:szCs w:val="24"/>
         </w:rPr>
         <w:tab/>
       </w:r>
@@ -231,15 +311,14 @@
           <w:ilvl w:val="2"/>
           <w:numId w:val="2"/>
         </w:numPr>
-        <w:ind w:left="1260" w:leftChars="0" w:hanging="420" w:firstLineChars="0"/>
-        <w:rPr>
-          <w:rFonts w:hint="eastAsia" w:ascii="宋体" w:hAnsi="宋体" w:cs="宋体"/>
-          <w:szCs w:val="24"/>
-        </w:rPr>
-      </w:pPr>
-      <w:r>
-        <w:rPr>
-          <w:rFonts w:hint="eastAsia" w:ascii="宋体" w:hAnsi="宋体" w:cs="宋体"/>
+        <w:rPr>
+          <w:rFonts w:ascii="宋体" w:hAnsi="宋体" w:cs="宋体"/>
+          <w:szCs w:val="24"/>
+        </w:rPr>
+      </w:pPr>
+      <w:r>
+        <w:rPr>
+          <w:rFonts w:ascii="宋体" w:hAnsi="宋体" w:cs="宋体" w:hint="eastAsia"/>
           <w:szCs w:val="24"/>
         </w:rPr>
         <w:t>本合同双方应加盖骑缝章。</w:t>
@@ -251,15 +330,14 @@
           <w:ilvl w:val="2"/>
           <w:numId w:val="2"/>
         </w:numPr>
-        <w:ind w:left="1260" w:leftChars="0" w:hanging="420" w:firstLineChars="0"/>
-        <w:rPr>
-          <w:rFonts w:hint="eastAsia" w:ascii="宋体" w:hAnsi="宋体" w:cs="宋体"/>
-          <w:szCs w:val="24"/>
-        </w:rPr>
-      </w:pPr>
-      <w:r>
-        <w:rPr>
-          <w:rFonts w:hint="eastAsia" w:ascii="宋体" w:hAnsi="宋体" w:cs="宋体"/>
+        <w:rPr>
+          <w:rFonts w:ascii="宋体" w:hAnsi="宋体" w:cs="宋体"/>
+          <w:szCs w:val="24"/>
+        </w:rPr>
+      </w:pPr>
+      <w:r>
+        <w:rPr>
+          <w:rFonts w:ascii="宋体" w:hAnsi="宋体" w:cs="宋体" w:hint="eastAsia"/>
           <w:szCs w:val="24"/>
         </w:rPr>
         <w:t>本合同双方应加盖骑缝章。</w:t>
@@ -271,19 +349,202 @@
           <w:ilvl w:val="3"/>
           <w:numId w:val="2"/>
         </w:numPr>
-        <w:ind w:left="1680" w:leftChars="0" w:hanging="420" w:firstLineChars="0"/>
-        <w:rPr>
-          <w:rFonts w:hint="eastAsia" w:ascii="宋体" w:hAnsi="宋体" w:cs="宋体"/>
-          <w:szCs w:val="24"/>
-        </w:rPr>
-      </w:pPr>
-      <w:r>
-        <w:rPr>
-          <w:rFonts w:hint="eastAsia" w:ascii="宋体" w:hAnsi="宋体" w:cs="宋体"/>
-          <w:szCs w:val="24"/>
-          <w:lang w:eastAsia="zh-CN"/>
+        <w:rPr>
+          <w:rFonts w:ascii="宋体" w:hAnsi="宋体" w:cs="宋体"/>
+          <w:szCs w:val="24"/>
+        </w:rPr>
+      </w:pPr>
+      <w:r>
+        <w:rPr>
+          <w:rFonts w:ascii="宋体" w:hAnsi="宋体" w:cs="宋体" w:hint="eastAsia"/>
+          <w:szCs w:val="24"/>
         </w:rPr>
         <w:t>最里层列表</w:t>
+      </w:r>
+      <m:oMath>
+        <m:sSup>
+          <m:sSupPr>
+            <m:ctrlPr>
+              <w:rPr>
+                <w:rFonts w:ascii="Cambria Math" w:hAnsi="Cambria Math" w:cs="宋体"/>
+                <w:szCs w:val="24"/>
+              </w:rPr>
+            </m:ctrlPr>
+          </m:sSupPr>
+          <m:e>
+            <m:d>
+              <m:dPr>
+                <m:ctrlPr>
+                  <w:rPr>
+                    <w:rFonts w:ascii="Cambria Math" w:hAnsi="Cambria Math" w:cs="宋体"/>
+                    <w:szCs w:val="24"/>
+                  </w:rPr>
+                </m:ctrlPr>
+              </m:dPr>
+              <m:e>
+                <m:r>
+                  <w:rPr>
+                    <w:rFonts w:ascii="Cambria Math" w:hAnsi="Cambria Math" w:cs="宋体"/>
+                    <w:szCs w:val="24"/>
+                  </w:rPr>
+                  <m:t>x+a</m:t>
+                </m:r>
+              </m:e>
+            </m:d>
+          </m:e>
+          <m:sup>
+            <m:r>
+              <w:rPr>
+                <w:rFonts w:ascii="Cambria Math" w:hAnsi="Cambria Math" w:cs="宋体"/>
+                <w:szCs w:val="24"/>
+              </w:rPr>
+              <m:t>n</m:t>
+            </m:r>
+          </m:sup>
+        </m:sSup>
+        <m:r>
+          <w:rPr>
+            <w:rFonts w:ascii="Cambria Math" w:eastAsia="Cambria Math" w:hAnsi="Cambria Math" w:cs="Cambria Math"/>
+            <w:szCs w:val="24"/>
+          </w:rPr>
+          <m:t>=</m:t>
+        </m:r>
+        <m:nary>
+          <m:naryPr>
+            <m:chr m:val="∑"/>
+            <m:grow m:val="1"/>
+            <m:ctrlPr>
+              <w:rPr>
+                <w:rFonts w:ascii="Cambria Math" w:hAnsi="Cambria Math" w:cs="宋体"/>
+                <w:szCs w:val="24"/>
+              </w:rPr>
+            </m:ctrlPr>
+          </m:naryPr>
+          <m:sub>
+            <m:r>
+              <w:rPr>
+                <w:rFonts w:ascii="Cambria Math" w:eastAsia="Cambria Math" w:hAnsi="Cambria Math" w:cs="Cambria Math"/>
+                <w:szCs w:val="24"/>
+              </w:rPr>
+              <m:t>k=0</m:t>
+            </m:r>
+          </m:sub>
+          <m:sup>
+            <m:r>
+              <w:rPr>
+                <w:rFonts w:ascii="Cambria Math" w:eastAsia="Cambria Math" w:hAnsi="Cambria Math" w:cs="Cambria Math"/>
+                <w:szCs w:val="24"/>
+              </w:rPr>
+              <m:t>n</m:t>
+            </m:r>
+          </m:sup>
+          <m:e>
+            <m:d>
+              <m:dPr>
+                <m:ctrlPr>
+                  <w:rPr>
+                    <w:rFonts w:ascii="Cambria Math" w:hAnsi="Cambria Math" w:cs="宋体"/>
+                    <w:szCs w:val="24"/>
+                  </w:rPr>
+                </m:ctrlPr>
+              </m:dPr>
+              <m:e>
+                <m:f>
+                  <m:fPr>
+                    <m:type m:val="noBar"/>
+                    <m:ctrlPr>
+                      <w:rPr>
+                        <w:rFonts w:ascii="Cambria Math" w:hAnsi="Cambria Math" w:cs="宋体"/>
+                        <w:szCs w:val="24"/>
+                      </w:rPr>
+                    </m:ctrlPr>
+                  </m:fPr>
+                  <m:num>
+                    <m:r>
+                      <w:rPr>
+                        <w:rFonts w:ascii="Cambria Math" w:eastAsia="Cambria Math" w:hAnsi="Cambria Math" w:cs="Cambria Math"/>
+                        <w:szCs w:val="24"/>
+                      </w:rPr>
+                      <m:t>n</m:t>
+                    </m:r>
+                  </m:num>
+                  <m:den>
+                    <m:r>
+                      <w:rPr>
+                        <w:rFonts w:ascii="Cambria Math" w:eastAsia="Cambria Math" w:hAnsi="Cambria Math" w:cs="Cambria Math"/>
+                        <w:szCs w:val="24"/>
+                      </w:rPr>
+                      <m:t>k</m:t>
+                    </m:r>
+                  </m:den>
+                </m:f>
+              </m:e>
+            </m:d>
+            <m:sSup>
+              <m:sSupPr>
+                <m:ctrlPr>
+                  <w:rPr>
+                    <w:rFonts w:ascii="Cambria Math" w:hAnsi="Cambria Math" w:cs="宋体"/>
+                    <w:szCs w:val="24"/>
+                  </w:rPr>
+                </m:ctrlPr>
+              </m:sSupPr>
+              <m:e>
+                <m:r>
+                  <w:rPr>
+                    <w:rFonts w:ascii="Cambria Math" w:eastAsia="Cambria Math" w:hAnsi="Cambria Math" w:cs="Cambria Math"/>
+                    <w:szCs w:val="24"/>
+                  </w:rPr>
+                  <m:t>x</m:t>
+                </m:r>
+              </m:e>
+              <m:sup>
+                <m:r>
+                  <w:rPr>
+                    <w:rFonts w:ascii="Cambria Math" w:eastAsia="Cambria Math" w:hAnsi="Cambria Math" w:cs="Cambria Math"/>
+                    <w:szCs w:val="24"/>
+                  </w:rPr>
+                  <m:t>k</m:t>
+                </m:r>
+              </m:sup>
+            </m:sSup>
+            <m:sSup>
+              <m:sSupPr>
+                <m:ctrlPr>
+                  <w:rPr>
+                    <w:rFonts w:ascii="Cambria Math" w:hAnsi="Cambria Math" w:cs="宋体"/>
+                    <w:szCs w:val="24"/>
+                  </w:rPr>
+                </m:ctrlPr>
+              </m:sSupPr>
+              <m:e>
+                <m:r>
+                  <w:rPr>
+                    <w:rFonts w:ascii="Cambria Math" w:eastAsia="Cambria Math" w:hAnsi="Cambria Math" w:cs="Cambria Math"/>
+                    <w:szCs w:val="24"/>
+                  </w:rPr>
+                  <m:t>a</m:t>
+                </m:r>
+              </m:e>
+              <m:sup>
+                <m:r>
+                  <w:rPr>
+                    <w:rFonts w:ascii="Cambria Math" w:eastAsia="Cambria Math" w:hAnsi="Cambria Math" w:cs="Cambria Math"/>
+                    <w:szCs w:val="24"/>
+                  </w:rPr>
+                  <m:t>n-k</m:t>
+                </m:r>
+              </m:sup>
+            </m:sSup>
+          </m:e>
+        </m:nary>
+      </m:oMath>
+      <w:r>
+        <w:rPr>
+          <w:rFonts w:ascii="宋体" w:hAnsi="宋体" w:cs="宋体" w:hint="eastAsia"/>
+          <w:szCs w:val="24"/>
+        </w:rPr>
+        <w:t>行内公式后接正文</w:t>
       </w:r>
     </w:p>
     <w:p>
@@ -292,15 +553,14 @@
           <w:ilvl w:val="1"/>
           <w:numId w:val="2"/>
         </w:numPr>
-        <w:ind w:left="840" w:leftChars="0" w:hanging="420" w:firstLineChars="0"/>
-        <w:rPr>
-          <w:rFonts w:hint="eastAsia" w:ascii="宋体" w:hAnsi="宋体" w:cs="宋体"/>
-          <w:szCs w:val="24"/>
-        </w:rPr>
-      </w:pPr>
-      <w:r>
-        <w:rPr>
-          <w:rFonts w:hint="eastAsia" w:ascii="宋体" w:hAnsi="宋体" w:cs="宋体"/>
+        <w:rPr>
+          <w:rFonts w:ascii="宋体" w:hAnsi="宋体" w:cs="宋体"/>
+          <w:szCs w:val="24"/>
+        </w:rPr>
+      </w:pPr>
+      <w:r>
+        <w:rPr>
+          <w:rFonts w:ascii="宋体" w:hAnsi="宋体" w:cs="宋体" w:hint="eastAsia"/>
           <w:szCs w:val="24"/>
         </w:rPr>
         <w:t>本合同一式四份，自双方签章</w:t>
@@ -308,23 +568,24 @@
     </w:p>
     <w:p>
       <w:pPr>
-        <w:ind w:firstLine="0" w:firstLineChars="0"/>
-        <w:rPr>
-          <w:rFonts w:hint="eastAsia" w:ascii="宋体" w:hAnsi="宋体"/>
+        <w:ind w:firstLineChars="0" w:firstLine="0"/>
+        <w:rPr>
+          <w:rFonts w:ascii="宋体" w:hAnsi="宋体"/>
           <w:szCs w:val="24"/>
         </w:rPr>
       </w:pPr>
     </w:p>
     <w:p>
       <w:pPr>
-        <w:rPr>
-          <w:rFonts w:hint="eastAsia" w:ascii="宋体" w:hAnsi="宋体"/>
-          <w:szCs w:val="24"/>
-        </w:rPr>
-      </w:pPr>
-      <w:r>
-        <w:rPr>
-          <w:rFonts w:hint="eastAsia" w:ascii="宋体" w:hAnsi="宋体"/>
+        <w:ind w:firstLine="480"/>
+        <w:rPr>
+          <w:rFonts w:ascii="宋体" w:hAnsi="宋体"/>
+          <w:szCs w:val="24"/>
+        </w:rPr>
+      </w:pPr>
+      <w:r>
+        <w:rPr>
+          <w:rFonts w:ascii="宋体" w:hAnsi="宋体" w:hint="eastAsia"/>
           <w:szCs w:val="24"/>
         </w:rPr>
         <w:br w:type="page"/>
@@ -334,15 +595,16 @@
       <w:pPr>
         <w:ind w:firstLine="480"/>
         <w:rPr>
-          <w:rFonts w:hint="eastAsia" w:ascii="宋体" w:hAnsi="宋体"/>
-          <w:szCs w:val="24"/>
-        </w:rPr>
-      </w:pPr>
-      <w:r>
-        <w:rPr>
-          <w:rFonts w:hint="eastAsia" w:ascii="宋体" w:hAnsi="宋体"/>
-          <w:szCs w:val="24"/>
-        </w:rPr>
+          <w:rFonts w:ascii="宋体" w:hAnsi="宋体"/>
+          <w:szCs w:val="24"/>
+        </w:rPr>
+      </w:pPr>
+      <w:r>
+        <w:rPr>
+          <w:rFonts w:ascii="宋体" w:hAnsi="宋体" w:hint="eastAsia"/>
+          <w:szCs w:val="24"/>
+        </w:rPr>
+        <w:lastRenderedPageBreak/>
         <w:t>甲方：   （盖章）</w:t>
       </w:r>
       <w:r>
@@ -372,31 +634,25 @@
           <w:szCs w:val="24"/>
         </w:rPr>
         <w:tab/>
+        <w:t xml:space="preserve">    </w:t>
+      </w:r>
+      <w:r>
+        <w:rPr>
+          <w:rFonts w:ascii="宋体" w:hAnsi="宋体" w:hint="eastAsia"/>
+          <w:szCs w:val="24"/>
+        </w:rPr>
+        <w:t xml:space="preserve">   乙方：</w:t>
       </w:r>
       <w:r>
         <w:rPr>
           <w:rFonts w:ascii="宋体" w:hAnsi="宋体"/>
           <w:szCs w:val="24"/>
         </w:rPr>
-        <w:t xml:space="preserve">    </w:t>
-      </w:r>
-      <w:r>
-        <w:rPr>
-          <w:rFonts w:hint="eastAsia" w:ascii="宋体" w:hAnsi="宋体"/>
-          <w:szCs w:val="24"/>
-        </w:rPr>
-        <w:t xml:space="preserve">   乙方：</w:t>
-      </w:r>
-      <w:r>
-        <w:rPr>
-          <w:rFonts w:ascii="宋体" w:hAnsi="宋体"/>
-          <w:szCs w:val="24"/>
-        </w:rPr>
         <w:t xml:space="preserve">   </w:t>
       </w:r>
       <w:r>
         <w:rPr>
-          <w:rFonts w:hint="eastAsia" w:ascii="宋体" w:hAnsi="宋体"/>
+          <w:rFonts w:ascii="宋体" w:hAnsi="宋体" w:hint="eastAsia"/>
           <w:szCs w:val="24"/>
         </w:rPr>
         <w:t>（盖章）</w:t>
@@ -406,13 +662,13 @@
       <w:pPr>
         <w:ind w:firstLine="480"/>
         <w:rPr>
-          <w:rFonts w:hint="eastAsia" w:ascii="宋体" w:hAnsi="宋体"/>
-          <w:szCs w:val="24"/>
-        </w:rPr>
-      </w:pPr>
-      <w:r>
-        <w:rPr>
-          <w:rFonts w:hint="eastAsia" w:ascii="宋体" w:hAnsi="宋体"/>
+          <w:rFonts w:ascii="宋体" w:hAnsi="宋体"/>
+          <w:szCs w:val="24"/>
+        </w:rPr>
+      </w:pPr>
+      <w:r>
+        <w:rPr>
+          <w:rFonts w:ascii="宋体" w:hAnsi="宋体" w:hint="eastAsia"/>
           <w:szCs w:val="24"/>
         </w:rPr>
         <w:t>法定代表人（授权代表）：</w:t>
@@ -426,7 +682,7 @@
       </w:r>
       <w:r>
         <w:rPr>
-          <w:rFonts w:hint="eastAsia" w:ascii="宋体" w:hAnsi="宋体"/>
+          <w:rFonts w:ascii="宋体" w:hAnsi="宋体" w:hint="eastAsia"/>
           <w:szCs w:val="24"/>
         </w:rPr>
         <w:t>法定代表人（授权代表）：</w:t>
@@ -436,13 +692,13 @@
       <w:pPr>
         <w:ind w:firstLine="480"/>
         <w:rPr>
-          <w:rFonts w:hint="eastAsia" w:ascii="宋体" w:hAnsi="宋体"/>
-          <w:szCs w:val="24"/>
-        </w:rPr>
-      </w:pPr>
-      <w:r>
-        <w:rPr>
-          <w:rFonts w:hint="eastAsia" w:ascii="宋体" w:hAnsi="宋体"/>
+          <w:rFonts w:ascii="宋体" w:hAnsi="宋体"/>
+          <w:szCs w:val="24"/>
+        </w:rPr>
+      </w:pPr>
+      <w:r>
+        <w:rPr>
+          <w:rFonts w:ascii="宋体" w:hAnsi="宋体" w:hint="eastAsia"/>
           <w:szCs w:val="24"/>
         </w:rPr>
         <w:t>地</w:t>
@@ -456,7 +712,7 @@
       </w:r>
       <w:r>
         <w:rPr>
-          <w:rFonts w:hint="eastAsia" w:ascii="宋体" w:hAnsi="宋体"/>
+          <w:rFonts w:ascii="宋体" w:hAnsi="宋体" w:hint="eastAsia"/>
           <w:szCs w:val="24"/>
         </w:rPr>
         <w:t>址：</w:t>
@@ -470,7 +726,7 @@
       </w:r>
       <w:r>
         <w:rPr>
-          <w:rFonts w:hint="eastAsia" w:ascii="宋体" w:hAnsi="宋体"/>
+          <w:rFonts w:ascii="宋体" w:hAnsi="宋体" w:hint="eastAsia"/>
           <w:szCs w:val="24"/>
         </w:rPr>
         <w:t>地</w:t>
@@ -484,7 +740,7 @@
       </w:r>
       <w:r>
         <w:rPr>
-          <w:rFonts w:hint="eastAsia" w:ascii="宋体" w:hAnsi="宋体"/>
+          <w:rFonts w:ascii="宋体" w:hAnsi="宋体" w:hint="eastAsia"/>
           <w:szCs w:val="24"/>
         </w:rPr>
         <w:t>址：</w:t>
@@ -494,13 +750,13 @@
       <w:pPr>
         <w:ind w:firstLine="480"/>
         <w:rPr>
-          <w:rFonts w:hint="eastAsia" w:ascii="宋体" w:hAnsi="宋体"/>
-          <w:szCs w:val="24"/>
-        </w:rPr>
-      </w:pPr>
-      <w:r>
-        <w:rPr>
-          <w:rFonts w:hint="eastAsia" w:ascii="宋体" w:hAnsi="宋体"/>
+          <w:rFonts w:ascii="宋体" w:hAnsi="宋体"/>
+          <w:szCs w:val="24"/>
+        </w:rPr>
+      </w:pPr>
+      <w:r>
+        <w:rPr>
+          <w:rFonts w:ascii="宋体" w:hAnsi="宋体" w:hint="eastAsia"/>
           <w:szCs w:val="24"/>
         </w:rPr>
         <w:t>开户银行：</w:t>
@@ -514,7 +770,7 @@
       </w:r>
       <w:r>
         <w:rPr>
-          <w:rFonts w:hint="eastAsia" w:ascii="宋体" w:hAnsi="宋体"/>
+          <w:rFonts w:ascii="宋体" w:hAnsi="宋体" w:hint="eastAsia"/>
           <w:szCs w:val="24"/>
         </w:rPr>
         <w:t>开户银行：</w:t>
@@ -524,13 +780,13 @@
       <w:pPr>
         <w:ind w:firstLine="480"/>
         <w:rPr>
-          <w:rFonts w:hint="eastAsia" w:ascii="宋体" w:hAnsi="宋体"/>
-          <w:szCs w:val="24"/>
-        </w:rPr>
-      </w:pPr>
-      <w:r>
-        <w:rPr>
-          <w:rFonts w:hint="eastAsia" w:ascii="宋体" w:hAnsi="宋体"/>
+          <w:rFonts w:ascii="宋体" w:hAnsi="宋体"/>
+          <w:szCs w:val="24"/>
+        </w:rPr>
+      </w:pPr>
+      <w:r>
+        <w:rPr>
+          <w:rFonts w:ascii="宋体" w:hAnsi="宋体" w:hint="eastAsia"/>
           <w:szCs w:val="24"/>
         </w:rPr>
         <w:t>账号：</w:t>
@@ -544,7 +800,7 @@
       </w:r>
       <w:r>
         <w:rPr>
-          <w:rFonts w:hint="eastAsia" w:ascii="宋体" w:hAnsi="宋体"/>
+          <w:rFonts w:ascii="宋体" w:hAnsi="宋体" w:hint="eastAsia"/>
           <w:szCs w:val="24"/>
         </w:rPr>
         <w:t>账号：</w:t>
@@ -554,13 +810,13 @@
       <w:pPr>
         <w:ind w:firstLine="480"/>
         <w:rPr>
-          <w:rFonts w:hint="eastAsia" w:ascii="宋体" w:hAnsi="宋体"/>
-          <w:szCs w:val="24"/>
-        </w:rPr>
-      </w:pPr>
-      <w:r>
-        <w:rPr>
-          <w:rFonts w:hint="eastAsia" w:ascii="宋体" w:hAnsi="宋体"/>
+          <w:rFonts w:ascii="宋体" w:hAnsi="宋体"/>
+          <w:szCs w:val="24"/>
+        </w:rPr>
+      </w:pPr>
+      <w:r>
+        <w:rPr>
+          <w:rFonts w:ascii="宋体" w:hAnsi="宋体" w:hint="eastAsia"/>
           <w:szCs w:val="24"/>
         </w:rPr>
         <w:t>电</w:t>
@@ -574,7 +830,7 @@
       </w:r>
       <w:r>
         <w:rPr>
-          <w:rFonts w:hint="eastAsia" w:ascii="宋体" w:hAnsi="宋体"/>
+          <w:rFonts w:ascii="宋体" w:hAnsi="宋体" w:hint="eastAsia"/>
           <w:szCs w:val="24"/>
         </w:rPr>
         <w:t>话：</w:t>
@@ -588,7 +844,7 @@
       </w:r>
       <w:r>
         <w:rPr>
-          <w:rFonts w:hint="eastAsia" w:ascii="宋体" w:hAnsi="宋体"/>
+          <w:rFonts w:ascii="宋体" w:hAnsi="宋体" w:hint="eastAsia"/>
           <w:szCs w:val="24"/>
         </w:rPr>
         <w:t>电</w:t>
@@ -602,7 +858,7 @@
       </w:r>
       <w:r>
         <w:rPr>
-          <w:rFonts w:hint="eastAsia" w:ascii="宋体" w:hAnsi="宋体"/>
+          <w:rFonts w:ascii="宋体" w:hAnsi="宋体" w:hint="eastAsia"/>
           <w:szCs w:val="24"/>
         </w:rPr>
         <w:t>话：</w:t>
@@ -612,13 +868,13 @@
       <w:pPr>
         <w:ind w:firstLine="480"/>
         <w:rPr>
-          <w:rFonts w:hint="eastAsia" w:ascii="宋体" w:hAnsi="宋体"/>
-          <w:szCs w:val="24"/>
-        </w:rPr>
-      </w:pPr>
-      <w:r>
-        <w:rPr>
-          <w:rFonts w:hint="eastAsia" w:ascii="宋体" w:hAnsi="宋体"/>
+          <w:rFonts w:ascii="宋体" w:hAnsi="宋体"/>
+          <w:szCs w:val="24"/>
+        </w:rPr>
+      </w:pPr>
+      <w:r>
+        <w:rPr>
+          <w:rFonts w:ascii="宋体" w:hAnsi="宋体" w:hint="eastAsia"/>
           <w:szCs w:val="24"/>
         </w:rPr>
         <w:t>传</w:t>
@@ -632,7 +888,7 @@
       </w:r>
       <w:r>
         <w:rPr>
-          <w:rFonts w:hint="eastAsia" w:ascii="宋体" w:hAnsi="宋体"/>
+          <w:rFonts w:ascii="宋体" w:hAnsi="宋体" w:hint="eastAsia"/>
           <w:szCs w:val="24"/>
         </w:rPr>
         <w:t>真：</w:t>
@@ -646,7 +902,7 @@
       </w:r>
       <w:r>
         <w:rPr>
-          <w:rFonts w:hint="eastAsia" w:ascii="宋体" w:hAnsi="宋体"/>
+          <w:rFonts w:ascii="宋体" w:hAnsi="宋体" w:hint="eastAsia"/>
           <w:szCs w:val="24"/>
         </w:rPr>
         <w:t>传</w:t>
@@ -660,7 +916,7 @@
       </w:r>
       <w:r>
         <w:rPr>
-          <w:rFonts w:hint="eastAsia" w:ascii="宋体" w:hAnsi="宋体"/>
+          <w:rFonts w:ascii="宋体" w:hAnsi="宋体" w:hint="eastAsia"/>
           <w:szCs w:val="24"/>
         </w:rPr>
         <w:t>真：</w:t>
@@ -678,7 +934,35 @@
           <w:rFonts w:hint="eastAsia"/>
           <w:szCs w:val="24"/>
         </w:rPr>
-        <w:t>签约日期：年   月   日</w:t>
+        <w:t>签约日期：年</w:t>
+      </w:r>
+      <w:r>
+        <w:rPr>
+          <w:rFonts w:hint="eastAsia"/>
+          <w:szCs w:val="24"/>
+        </w:rPr>
+        <w:t xml:space="preserve">   </w:t>
+      </w:r>
+      <w:r>
+        <w:rPr>
+          <w:rFonts w:hint="eastAsia"/>
+          <w:szCs w:val="24"/>
+        </w:rPr>
+        <w:t>月</w:t>
+      </w:r>
+      <w:r>
+        <w:rPr>
+          <w:rFonts w:hint="eastAsia"/>
+          <w:szCs w:val="24"/>
+        </w:rPr>
+        <w:t xml:space="preserve">   </w:t>
+      </w:r>
+      <w:r>
+        <w:rPr>
+          <w:rFonts w:hint="eastAsia"/>
+          <w:szCs w:val="24"/>
+        </w:rPr>
+        <w:t>日</w:t>
       </w:r>
       <w:r>
         <w:rPr>
@@ -709,7 +993,49 @@
           <w:rFonts w:hint="eastAsia"/>
           <w:szCs w:val="24"/>
         </w:rPr>
-        <w:t xml:space="preserve">    签约日期：  年    月 </w:t>
+        <w:t xml:space="preserve">    </w:t>
+      </w:r>
+      <w:r>
+        <w:rPr>
+          <w:rFonts w:hint="eastAsia"/>
+          <w:szCs w:val="24"/>
+        </w:rPr>
+        <w:t>签约日期：</w:t>
+      </w:r>
+      <w:r>
+        <w:rPr>
+          <w:rFonts w:hint="eastAsia"/>
+          <w:szCs w:val="24"/>
+        </w:rPr>
+        <w:t xml:space="preserve">  </w:t>
+      </w:r>
+      <w:r>
+        <w:rPr>
+          <w:rFonts w:hint="eastAsia"/>
+          <w:szCs w:val="24"/>
+        </w:rPr>
+        <w:t>年</w:t>
+      </w:r>
+      <w:r>
+        <w:rPr>
+          <w:rFonts w:hint="eastAsia"/>
+          <w:szCs w:val="24"/>
+        </w:rPr>
+        <w:t xml:space="preserve">    </w:t>
+      </w:r>
+      <w:r>
+        <w:rPr>
+          <w:rFonts w:hint="eastAsia"/>
+          <w:szCs w:val="24"/>
+        </w:rPr>
+        <w:t>月</w:t>
+      </w:r>
+      <w:r>
+        <w:rPr>
+          <w:rFonts w:hint="eastAsia"/>
+          <w:szCs w:val="24"/>
+        </w:rPr>
+        <w:t xml:space="preserve"> </w:t>
       </w:r>
       <w:bookmarkEnd w:id="2"/>
     </w:p>
@@ -722,10 +1048,614 @@
       </w:pPr>
       <w:r>
         <w:rPr>
+          <w:rFonts w:hint="eastAsia"/>
+          <w:szCs w:val="24"/>
+        </w:rPr>
+        <w:t>行内公式测试</w:t>
+      </w:r>
+      <m:oMath>
+        <m:r>
+          <w:rPr>
+            <w:rFonts w:ascii="Cambria Math" w:hAnsi="Cambria Math"/>
+            <w:szCs w:val="24"/>
+          </w:rPr>
+          <m:t>f</m:t>
+        </m:r>
+        <m:d>
+          <m:dPr>
+            <m:ctrlPr>
+              <w:rPr>
+                <w:rFonts w:ascii="Cambria Math" w:hAnsi="Cambria Math"/>
+                <w:szCs w:val="24"/>
+              </w:rPr>
+            </m:ctrlPr>
+          </m:dPr>
+          <m:e>
+            <m:r>
+              <w:rPr>
+                <w:rFonts w:ascii="Cambria Math" w:hAnsi="Cambria Math"/>
+                <w:szCs w:val="24"/>
+              </w:rPr>
+              <m:t>x</m:t>
+            </m:r>
+          </m:e>
+        </m:d>
+        <m:r>
+          <w:rPr>
+            <w:rFonts w:ascii="Cambria Math" w:hAnsi="Cambria Math"/>
+            <w:szCs w:val="24"/>
+          </w:rPr>
+          <m:t>=</m:t>
+        </m:r>
+        <m:sSub>
+          <m:sSubPr>
+            <m:ctrlPr>
+              <w:rPr>
+                <w:rFonts w:ascii="Cambria Math" w:hAnsi="Cambria Math"/>
+                <w:szCs w:val="24"/>
+              </w:rPr>
+            </m:ctrlPr>
+          </m:sSubPr>
+          <m:e>
+            <m:r>
+              <w:rPr>
+                <w:rFonts w:ascii="Cambria Math" w:hAnsi="Cambria Math"/>
+                <w:szCs w:val="24"/>
+              </w:rPr>
+              <m:t>a</m:t>
+            </m:r>
+          </m:e>
+          <m:sub>
+            <m:r>
+              <w:rPr>
+                <w:rFonts w:ascii="Cambria Math" w:hAnsi="Cambria Math"/>
+                <w:szCs w:val="24"/>
+              </w:rPr>
+              <m:t>0</m:t>
+            </m:r>
+          </m:sub>
+        </m:sSub>
+        <m:r>
+          <w:rPr>
+            <w:rFonts w:ascii="Cambria Math" w:hAnsi="Cambria Math"/>
+            <w:szCs w:val="24"/>
+          </w:rPr>
+          <m:t>+</m:t>
+        </m:r>
+        <m:nary>
+          <m:naryPr>
+            <m:chr m:val="∑"/>
+            <m:grow m:val="1"/>
+            <m:ctrlPr>
+              <w:rPr>
+                <w:rFonts w:ascii="Cambria Math" w:hAnsi="Cambria Math"/>
+                <w:szCs w:val="24"/>
+              </w:rPr>
+            </m:ctrlPr>
+          </m:naryPr>
+          <m:sub>
+            <m:r>
+              <w:rPr>
+                <w:rFonts w:ascii="Cambria Math" w:hAnsi="Cambria Math"/>
+                <w:szCs w:val="24"/>
+              </w:rPr>
+              <m:t>n=1</m:t>
+            </m:r>
+          </m:sub>
+          <m:sup>
+            <m:r>
+              <w:rPr>
+                <w:rFonts w:ascii="Cambria Math" w:hAnsi="Cambria Math"/>
+                <w:szCs w:val="24"/>
+              </w:rPr>
+              <m:t>∞</m:t>
+            </m:r>
+          </m:sup>
+          <m:e>
+            <m:d>
+              <m:dPr>
+                <m:ctrlPr>
+                  <w:rPr>
+                    <w:rFonts w:ascii="Cambria Math" w:hAnsi="Cambria Math"/>
+                    <w:szCs w:val="24"/>
+                  </w:rPr>
+                </m:ctrlPr>
+              </m:dPr>
+              <m:e>
+                <m:sSub>
+                  <m:sSubPr>
+                    <m:ctrlPr>
+                      <w:rPr>
+                        <w:rFonts w:ascii="Cambria Math" w:hAnsi="Cambria Math"/>
+                        <w:szCs w:val="24"/>
+                      </w:rPr>
+                    </m:ctrlPr>
+                  </m:sSubPr>
+                  <m:e>
+                    <m:r>
+                      <w:rPr>
+                        <w:rFonts w:ascii="Cambria Math" w:eastAsia="Cambria Math" w:hAnsi="Cambria Math" w:cs="Cambria Math"/>
+                        <w:szCs w:val="24"/>
+                      </w:rPr>
+                      <m:t>a</m:t>
+                    </m:r>
+                  </m:e>
+                  <m:sub>
+                    <m:r>
+                      <w:rPr>
+                        <w:rFonts w:ascii="Cambria Math" w:eastAsia="Cambria Math" w:hAnsi="Cambria Math" w:cs="Cambria Math"/>
+                        <w:szCs w:val="24"/>
+                      </w:rPr>
+                      <m:t>n</m:t>
+                    </m:r>
+                  </m:sub>
+                </m:sSub>
+                <m:func>
+                  <m:funcPr>
+                    <m:ctrlPr>
+                      <w:rPr>
+                        <w:rFonts w:ascii="Cambria Math" w:hAnsi="Cambria Math"/>
+                        <w:szCs w:val="24"/>
+                      </w:rPr>
+                    </m:ctrlPr>
+                  </m:funcPr>
+                  <m:fName>
+                    <m:r>
+                      <m:rPr>
+                        <m:sty m:val="p"/>
+                      </m:rPr>
+                      <w:rPr>
+                        <w:rFonts w:ascii="Cambria Math" w:eastAsia="Cambria Math" w:hAnsi="Cambria Math" w:cs="Cambria Math"/>
+                        <w:szCs w:val="24"/>
+                      </w:rPr>
+                      <m:t>cos</m:t>
+                    </m:r>
+                  </m:fName>
+                  <m:e>
+                    <m:f>
+                      <m:fPr>
+                        <m:ctrlPr>
+                          <w:rPr>
+                            <w:rFonts w:ascii="Cambria Math" w:hAnsi="Cambria Math"/>
+                            <w:szCs w:val="24"/>
+                          </w:rPr>
+                        </m:ctrlPr>
+                      </m:fPr>
+                      <m:num>
+                        <m:r>
+                          <w:rPr>
+                            <w:rFonts w:ascii="Cambria Math" w:eastAsia="Cambria Math" w:hAnsi="Cambria Math" w:cs="Cambria Math"/>
+                            <w:szCs w:val="24"/>
+                          </w:rPr>
+                          <m:t>nπx</m:t>
+                        </m:r>
+                      </m:num>
+                      <m:den>
+                        <m:r>
+                          <w:rPr>
+                            <w:rFonts w:ascii="Cambria Math" w:eastAsia="Cambria Math" w:hAnsi="Cambria Math" w:cs="Cambria Math"/>
+                            <w:szCs w:val="24"/>
+                          </w:rPr>
+                          <m:t>L</m:t>
+                        </m:r>
+                      </m:den>
+                    </m:f>
+                  </m:e>
+                </m:func>
+                <m:r>
+                  <w:rPr>
+                    <w:rFonts w:ascii="Cambria Math" w:eastAsia="Cambria Math" w:hAnsi="Cambria Math" w:cs="Cambria Math"/>
+                    <w:szCs w:val="24"/>
+                  </w:rPr>
+                  <m:t>+</m:t>
+                </m:r>
+                <m:sSub>
+                  <m:sSubPr>
+                    <m:ctrlPr>
+                      <w:rPr>
+                        <w:rFonts w:ascii="Cambria Math" w:hAnsi="Cambria Math"/>
+                        <w:szCs w:val="24"/>
+                      </w:rPr>
+                    </m:ctrlPr>
+                  </m:sSubPr>
+                  <m:e>
+                    <m:r>
+                      <w:rPr>
+                        <w:rFonts w:ascii="Cambria Math" w:eastAsia="Cambria Math" w:hAnsi="Cambria Math" w:cs="Cambria Math"/>
+                        <w:szCs w:val="24"/>
+                      </w:rPr>
+                      <m:t>b</m:t>
+                    </m:r>
+                  </m:e>
+                  <m:sub>
+                    <m:r>
+                      <w:rPr>
+                        <w:rFonts w:ascii="Cambria Math" w:eastAsia="Cambria Math" w:hAnsi="Cambria Math" w:cs="Cambria Math"/>
+                        <w:szCs w:val="24"/>
+                      </w:rPr>
+                      <m:t>n</m:t>
+                    </m:r>
+                  </m:sub>
+                </m:sSub>
+                <m:func>
+                  <m:funcPr>
+                    <m:ctrlPr>
+                      <w:rPr>
+                        <w:rFonts w:ascii="Cambria Math" w:hAnsi="Cambria Math"/>
+                        <w:szCs w:val="24"/>
+                      </w:rPr>
+                    </m:ctrlPr>
+                  </m:funcPr>
+                  <m:fName>
+                    <m:r>
+                      <m:rPr>
+                        <m:sty m:val="p"/>
+                      </m:rPr>
+                      <w:rPr>
+                        <w:rFonts w:ascii="Cambria Math" w:eastAsia="Cambria Math" w:hAnsi="Cambria Math" w:cs="Cambria Math"/>
+                        <w:szCs w:val="24"/>
+                      </w:rPr>
+                      <m:t>sin</m:t>
+                    </m:r>
+                  </m:fName>
+                  <m:e>
+                    <m:f>
+                      <m:fPr>
+                        <m:ctrlPr>
+                          <w:rPr>
+                            <w:rFonts w:ascii="Cambria Math" w:hAnsi="Cambria Math"/>
+                            <w:szCs w:val="24"/>
+                          </w:rPr>
+                        </m:ctrlPr>
+                      </m:fPr>
+                      <m:num>
+                        <m:r>
+                          <w:rPr>
+                            <w:rFonts w:ascii="Cambria Math" w:eastAsia="Cambria Math" w:hAnsi="Cambria Math" w:cs="Cambria Math"/>
+                            <w:szCs w:val="24"/>
+                          </w:rPr>
+                          <m:t>nπx</m:t>
+                        </m:r>
+                      </m:num>
+                      <m:den>
+                        <m:r>
+                          <w:rPr>
+                            <w:rFonts w:ascii="Cambria Math" w:eastAsia="Cambria Math" w:hAnsi="Cambria Math" w:cs="Cambria Math"/>
+                            <w:szCs w:val="24"/>
+                          </w:rPr>
+                          <m:t>L</m:t>
+                        </m:r>
+                      </m:den>
+                    </m:f>
+                  </m:e>
+                </m:func>
+              </m:e>
+            </m:d>
+          </m:e>
+        </m:nary>
+      </m:oMath>
+    </w:p>
+    <w:p>
+      <w:pPr>
+        <w:ind w:firstLine="480"/>
+        <w:rPr>
+          <w:szCs w:val="24"/>
+        </w:rPr>
+      </w:pPr>
+    </w:p>
+    <w:p>
+      <w:pPr>
+        <w:ind w:firstLine="480"/>
+        <w:rPr>
+          <w:rFonts w:hint="eastAsia"/>
+          <w:szCs w:val="24"/>
+        </w:rPr>
+      </w:pPr>
+      <m:oMathPara>
+        <m:oMath>
+          <m:r>
+            <w:rPr>
+              <w:rFonts w:ascii="Cambria Math" w:hAnsi="Cambria Math" w:hint="eastAsia"/>
+              <w:szCs w:val="24"/>
+            </w:rPr>
+            <m:t>行间公式</m:t>
+          </m:r>
+          <m:r>
+            <w:rPr>
+              <w:rFonts w:ascii="Cambria Math" w:hAnsi="Cambria Math"/>
+              <w:szCs w:val="24"/>
+            </w:rPr>
+            <m:t>f</m:t>
+          </m:r>
+          <m:d>
+            <m:dPr>
+              <m:ctrlPr>
+                <w:rPr>
+                  <w:rFonts w:ascii="Cambria Math" w:hAnsi="Cambria Math"/>
+                  <w:szCs w:val="24"/>
+                </w:rPr>
+              </m:ctrlPr>
+            </m:dPr>
+            <m:e>
+              <m:r>
+                <w:rPr>
+                  <w:rFonts w:ascii="Cambria Math" w:hAnsi="Cambria Math"/>
+                  <w:szCs w:val="24"/>
+                </w:rPr>
+                <m:t>x</m:t>
+              </m:r>
+            </m:e>
+          </m:d>
+          <m:r>
+            <w:rPr>
+              <w:rFonts w:ascii="Cambria Math" w:hAnsi="Cambria Math"/>
+              <w:szCs w:val="24"/>
+            </w:rPr>
+            <m:t>=</m:t>
+          </m:r>
+          <m:sSub>
+            <m:sSubPr>
+              <m:ctrlPr>
+                <w:rPr>
+                  <w:rFonts w:ascii="Cambria Math" w:hAnsi="Cambria Math"/>
+                  <w:szCs w:val="24"/>
+                </w:rPr>
+              </m:ctrlPr>
+            </m:sSubPr>
+            <m:e>
+              <m:r>
+                <w:rPr>
+                  <w:rFonts w:ascii="Cambria Math" w:hAnsi="Cambria Math"/>
+                  <w:szCs w:val="24"/>
+                </w:rPr>
+                <m:t>a</m:t>
+              </m:r>
+            </m:e>
+            <m:sub>
+              <m:r>
+                <w:rPr>
+                  <w:rFonts w:ascii="Cambria Math" w:hAnsi="Cambria Math"/>
+                  <w:szCs w:val="24"/>
+                </w:rPr>
+                <m:t>0</m:t>
+              </m:r>
+            </m:sub>
+          </m:sSub>
+          <m:r>
+            <w:rPr>
+              <w:rFonts w:ascii="Cambria Math" w:hAnsi="Cambria Math"/>
+              <w:szCs w:val="24"/>
+            </w:rPr>
+            <m:t>+</m:t>
+          </m:r>
+          <m:nary>
+            <m:naryPr>
+              <m:chr m:val="∑"/>
+              <m:grow m:val="1"/>
+              <m:ctrlPr>
+                <w:rPr>
+                  <w:rFonts w:ascii="Cambria Math" w:hAnsi="Cambria Math"/>
+                  <w:szCs w:val="24"/>
+                </w:rPr>
+              </m:ctrlPr>
+            </m:naryPr>
+            <m:sub>
+              <m:r>
+                <w:rPr>
+                  <w:rFonts w:ascii="Cambria Math" w:hAnsi="Cambria Math"/>
+                  <w:szCs w:val="24"/>
+                </w:rPr>
+                <m:t>n=1</m:t>
+              </m:r>
+            </m:sub>
+            <m:sup>
+              <m:r>
+                <w:rPr>
+                  <w:rFonts w:ascii="Cambria Math" w:hAnsi="Cambria Math"/>
+                  <w:szCs w:val="24"/>
+                </w:rPr>
+                <m:t>∞</m:t>
+              </m:r>
+            </m:sup>
+            <m:e>
+              <m:d>
+                <m:dPr>
+                  <m:ctrlPr>
+                    <w:rPr>
+                      <w:rFonts w:ascii="Cambria Math" w:hAnsi="Cambria Math"/>
+                      <w:szCs w:val="24"/>
+                    </w:rPr>
+                  </m:ctrlPr>
+                </m:dPr>
+                <m:e>
+                  <m:sSub>
+                    <m:sSubPr>
+                      <m:ctrlPr>
+                        <w:rPr>
+                          <w:rFonts w:ascii="Cambria Math" w:hAnsi="Cambria Math"/>
+                          <w:szCs w:val="24"/>
+                        </w:rPr>
+                      </m:ctrlPr>
+                    </m:sSubPr>
+                    <m:e>
+                      <m:r>
+                        <w:rPr>
+                          <w:rFonts w:ascii="Cambria Math" w:eastAsia="Cambria Math" w:hAnsi="Cambria Math" w:cs="Cambria Math"/>
+                          <w:szCs w:val="24"/>
+                        </w:rPr>
+                        <m:t>a</m:t>
+                      </m:r>
+                    </m:e>
+                    <m:sub>
+                      <m:r>
+                        <w:rPr>
+                          <w:rFonts w:ascii="Cambria Math" w:eastAsia="Cambria Math" w:hAnsi="Cambria Math" w:cs="Cambria Math"/>
+                          <w:szCs w:val="24"/>
+                        </w:rPr>
+                        <m:t>n</m:t>
+                      </m:r>
+                    </m:sub>
+                  </m:sSub>
+                  <m:func>
+                    <m:funcPr>
+                      <m:ctrlPr>
+                        <w:rPr>
+                          <w:rFonts w:ascii="Cambria Math" w:hAnsi="Cambria Math"/>
+                          <w:szCs w:val="24"/>
+                        </w:rPr>
+                      </m:ctrlPr>
+                    </m:funcPr>
+                    <m:fName>
+                      <m:r>
+                        <m:rPr>
+                          <m:sty m:val="p"/>
+                        </m:rPr>
+                        <w:rPr>
+                          <w:rFonts w:ascii="Cambria Math" w:eastAsia="Cambria Math" w:hAnsi="Cambria Math" w:cs="Cambria Math"/>
+                          <w:szCs w:val="24"/>
+                        </w:rPr>
+                        <m:t>cos</m:t>
+                      </m:r>
+                    </m:fName>
+                    <m:e>
+                      <m:f>
+                        <m:fPr>
+                          <m:ctrlPr>
+                            <w:rPr>
+                              <w:rFonts w:ascii="Cambria Math" w:hAnsi="Cambria Math"/>
+                              <w:szCs w:val="24"/>
+                            </w:rPr>
+                          </m:ctrlPr>
+                        </m:fPr>
+                        <m:num>
+                          <m:r>
+                            <w:rPr>
+                              <w:rFonts w:ascii="Cambria Math" w:eastAsia="Cambria Math" w:hAnsi="Cambria Math" w:cs="Cambria Math"/>
+                              <w:szCs w:val="24"/>
+                            </w:rPr>
+                            <m:t>nπx</m:t>
+                          </m:r>
+                        </m:num>
+                        <m:den>
+                          <m:r>
+                            <w:rPr>
+                              <w:rFonts w:ascii="Cambria Math" w:eastAsia="Cambria Math" w:hAnsi="Cambria Math" w:cs="Cambria Math"/>
+                              <w:szCs w:val="24"/>
+                            </w:rPr>
+                            <m:t>L</m:t>
+                          </m:r>
+                        </m:den>
+                      </m:f>
+                    </m:e>
+                  </m:func>
+                  <m:r>
+                    <w:rPr>
+                      <w:rFonts w:ascii="Cambria Math" w:eastAsia="Cambria Math" w:hAnsi="Cambria Math" w:cs="Cambria Math"/>
+                      <w:szCs w:val="24"/>
+                    </w:rPr>
+                    <m:t>+</m:t>
+                  </m:r>
+                  <m:sSub>
+                    <m:sSubPr>
+                      <m:ctrlPr>
+                        <w:rPr>
+                          <w:rFonts w:ascii="Cambria Math" w:hAnsi="Cambria Math"/>
+                          <w:szCs w:val="24"/>
+                        </w:rPr>
+                      </m:ctrlPr>
+                    </m:sSubPr>
+                    <m:e>
+                      <m:r>
+                        <w:rPr>
+                          <w:rFonts w:ascii="Cambria Math" w:eastAsia="Cambria Math" w:hAnsi="Cambria Math" w:cs="Cambria Math"/>
+                          <w:szCs w:val="24"/>
+                        </w:rPr>
+                        <m:t>b</m:t>
+                      </m:r>
+                    </m:e>
+                    <m:sub>
+                      <m:r>
+                        <w:rPr>
+                          <w:rFonts w:ascii="Cambria Math" w:eastAsia="Cambria Math" w:hAnsi="Cambria Math" w:cs="Cambria Math"/>
+                          <w:szCs w:val="24"/>
+                        </w:rPr>
+                        <m:t>n</m:t>
+                      </m:r>
+                    </m:sub>
+                  </m:sSub>
+                  <m:func>
+                    <m:funcPr>
+                      <m:ctrlPr>
+                        <w:rPr>
+                          <w:rFonts w:ascii="Cambria Math" w:hAnsi="Cambria Math"/>
+                          <w:szCs w:val="24"/>
+                        </w:rPr>
+                      </m:ctrlPr>
+                    </m:funcPr>
+                    <m:fName>
+                      <m:r>
+                        <m:rPr>
+                          <m:sty m:val="p"/>
+                        </m:rPr>
+                        <w:rPr>
+                          <w:rFonts w:ascii="Cambria Math" w:eastAsia="Cambria Math" w:hAnsi="Cambria Math" w:cs="Cambria Math"/>
+                          <w:szCs w:val="24"/>
+                        </w:rPr>
+                        <m:t>sin</m:t>
+                      </m:r>
+                    </m:fName>
+                    <m:e>
+                      <m:f>
+                        <m:fPr>
+                          <m:ctrlPr>
+                            <w:rPr>
+                              <w:rFonts w:ascii="Cambria Math" w:hAnsi="Cambria Math"/>
+                              <w:szCs w:val="24"/>
+                            </w:rPr>
+                          </m:ctrlPr>
+                        </m:fPr>
+                        <m:num>
+                          <m:r>
+                            <w:rPr>
+                              <w:rFonts w:ascii="Cambria Math" w:eastAsia="Cambria Math" w:hAnsi="Cambria Math" w:cs="Cambria Math"/>
+                              <w:szCs w:val="24"/>
+                            </w:rPr>
+                            <m:t>nπx</m:t>
+                          </m:r>
+                        </m:num>
+                        <m:den>
+                          <m:r>
+                            <w:rPr>
+                              <w:rFonts w:ascii="Cambria Math" w:eastAsia="Cambria Math" w:hAnsi="Cambria Math" w:cs="Cambria Math"/>
+                              <w:szCs w:val="24"/>
+                            </w:rPr>
+                            <m:t>L</m:t>
+                          </m:r>
+                        </m:den>
+                      </m:f>
+                    </m:e>
+                  </m:func>
+                </m:e>
+              </m:d>
+            </m:e>
+          </m:nary>
+        </m:oMath>
+      </m:oMathPara>
+    </w:p>
+    <w:p>
+      <w:pPr>
+        <w:ind w:firstLine="480"/>
+        <w:rPr>
+          <w:szCs w:val="24"/>
+        </w:rPr>
+      </w:pPr>
+      <w:r>
+        <w:rPr>
+          <w:noProof/>
           <w:szCs w:val="24"/>
         </w:rPr>
         <w:drawing>
-          <wp:inline distT="0" distB="0" distL="114300" distR="114300">
+          <wp:inline distT="0" distB="0" distL="114300" distR="114300" wp14:anchorId="71258BF4" wp14:editId="48770C19">
             <wp:extent cx="5661025" cy="3652520"/>
             <wp:effectExtent l="0" t="0" r="15875" b="5080"/>
             <wp:docPr id="1" name="图片 1" descr="185310636-6ce02f7c-790d-479f-b163-ea97a5a04808-20240708082238739"/>
@@ -765,22 +1695,27 @@
     </w:p>
     <w:p>
       <w:pPr>
-        <w:pStyle w:val="11"/>
+        <w:pStyle w:val="a3"/>
         <w:ind w:firstLine="400"/>
         <w:jc w:val="center"/>
-        <w:rPr>
-          <w:sz w:val="24"/>
-          <w:szCs w:val="24"/>
-        </w:rPr>
-      </w:pPr>
-      <w:r>
-        <w:t xml:space="preserve">发票 </w:t>
+      </w:pPr>
+      <w:r>
+        <w:t>发票</w:t>
+      </w:r>
+      <w:r>
+        <w:t xml:space="preserve"> </w:t>
       </w:r>
       <w:r>
         <w:fldChar w:fldCharType="begin"/>
       </w:r>
       <w:r>
-        <w:instrText xml:space="preserve"> SEQ 发票 \* ARABIC </w:instrText>
+        <w:instrText xml:space="preserve"> SEQ </w:instrText>
+      </w:r>
+      <w:r>
+        <w:instrText>发票</w:instrText>
+      </w:r>
+      <w:r>
+        <w:instrText xml:space="preserve"> \* ARABIC </w:instrText>
       </w:r>
       <w:r>
         <w:fldChar w:fldCharType="separate"/>
@@ -791,24 +1726,942 @@
       <w:r>
         <w:fldChar w:fldCharType="end"/>
       </w:r>
+    </w:p>
+    <w:p>
+      <w:pPr>
+        <w:ind w:firstLine="480"/>
+      </w:pPr>
+    </w:p>
+    <w:p>
+      <w:pPr>
+        <w:pStyle w:val="1"/>
+        <w:ind w:firstLine="883"/>
+      </w:pPr>
+      <w:r>
+        <w:rPr>
+          <w:rFonts w:hint="eastAsia"/>
+        </w:rPr>
+        <w:lastRenderedPageBreak/>
+        <w:t>一级标题</w:t>
+      </w:r>
+      <m:oMath>
+        <m:r>
+          <m:rPr>
+            <m:sty m:val="bi"/>
+          </m:rPr>
+          <w:rPr>
+            <w:rFonts w:ascii="Cambria Math" w:hAnsi="Cambria Math" w:cs="Cambria Math"/>
+          </w:rPr>
+          <m:t>x</m:t>
+        </m:r>
+        <m:r>
+          <m:rPr>
+            <m:sty m:val="b"/>
+          </m:rPr>
+          <w:rPr>
+            <w:rFonts w:ascii="Cambria Math" w:hAnsi="Cambria Math" w:cs="Cambria Math"/>
+          </w:rPr>
+          <m:t>=</m:t>
+        </m:r>
+        <m:f>
+          <m:fPr>
+            <m:ctrlPr>
+              <w:rPr>
+                <w:rFonts w:ascii="Cambria Math" w:hAnsi="Cambria Math"/>
+              </w:rPr>
+            </m:ctrlPr>
+          </m:fPr>
+          <m:num>
+            <m:r>
+              <m:rPr>
+                <m:sty m:val="b"/>
+              </m:rPr>
+              <w:rPr>
+                <w:rFonts w:ascii="Cambria Math" w:hAnsi="Cambria Math" w:cs="Cambria Math"/>
+              </w:rPr>
+              <m:t>-</m:t>
+            </m:r>
+            <m:r>
+              <m:rPr>
+                <m:sty m:val="bi"/>
+              </m:rPr>
+              <w:rPr>
+                <w:rFonts w:ascii="Cambria Math" w:hAnsi="Cambria Math" w:cs="Cambria Math"/>
+              </w:rPr>
+              <m:t>b</m:t>
+            </m:r>
+            <m:r>
+              <m:rPr>
+                <m:sty m:val="b"/>
+              </m:rPr>
+              <w:rPr>
+                <w:rFonts w:ascii="Cambria Math" w:hAnsi="Cambria Math" w:cs="Cambria Math"/>
+              </w:rPr>
+              <m:t>±</m:t>
+            </m:r>
+            <m:rad>
+              <m:radPr>
+                <m:degHide m:val="1"/>
+                <m:ctrlPr>
+                  <w:rPr>
+                    <w:rFonts w:ascii="Cambria Math" w:hAnsi="Cambria Math"/>
+                  </w:rPr>
+                </m:ctrlPr>
+              </m:radPr>
+              <m:deg/>
+              <m:e>
+                <m:sSup>
+                  <m:sSupPr>
+                    <m:ctrlPr>
+                      <w:rPr>
+                        <w:rFonts w:ascii="Cambria Math" w:hAnsi="Cambria Math"/>
+                      </w:rPr>
+                    </m:ctrlPr>
+                  </m:sSupPr>
+                  <m:e>
+                    <m:r>
+                      <m:rPr>
+                        <m:sty m:val="bi"/>
+                      </m:rPr>
+                      <w:rPr>
+                        <w:rFonts w:ascii="Cambria Math" w:hAnsi="Cambria Math" w:cs="Cambria Math"/>
+                      </w:rPr>
+                      <m:t>b</m:t>
+                    </m:r>
+                  </m:e>
+                  <m:sup>
+                    <m:r>
+                      <m:rPr>
+                        <m:sty m:val="b"/>
+                      </m:rPr>
+                      <w:rPr>
+                        <w:rFonts w:ascii="Cambria Math" w:hAnsi="Cambria Math" w:cs="Cambria Math"/>
+                      </w:rPr>
+                      <m:t>2</m:t>
+                    </m:r>
+                  </m:sup>
+                </m:sSup>
+                <m:r>
+                  <m:rPr>
+                    <m:sty m:val="b"/>
+                  </m:rPr>
+                  <w:rPr>
+                    <w:rFonts w:ascii="Cambria Math" w:hAnsi="Cambria Math" w:cs="Cambria Math"/>
+                  </w:rPr>
+                  <m:t>-4</m:t>
+                </m:r>
+                <m:r>
+                  <m:rPr>
+                    <m:sty m:val="bi"/>
+                  </m:rPr>
+                  <w:rPr>
+                    <w:rFonts w:ascii="Cambria Math" w:hAnsi="Cambria Math" w:cs="Cambria Math"/>
+                  </w:rPr>
+                  <m:t>ac</m:t>
+                </m:r>
+              </m:e>
+            </m:rad>
+          </m:num>
+          <m:den>
+            <m:r>
+              <m:rPr>
+                <m:sty m:val="b"/>
+              </m:rPr>
+              <w:rPr>
+                <w:rFonts w:ascii="Cambria Math" w:hAnsi="Cambria Math" w:cs="Cambria Math"/>
+              </w:rPr>
+              <m:t>2</m:t>
+            </m:r>
+            <m:r>
+              <m:rPr>
+                <m:sty m:val="bi"/>
+              </m:rPr>
+              <w:rPr>
+                <w:rFonts w:ascii="Cambria Math" w:hAnsi="Cambria Math" w:cs="Cambria Math"/>
+              </w:rPr>
+              <m:t>a</m:t>
+            </m:r>
+          </m:den>
+        </m:f>
+      </m:oMath>
+      <w:r>
+        <w:rPr>
+          <w:rFonts w:hint="eastAsia"/>
+        </w:rPr>
+        <w:t>大叔大叔大叔</w:t>
+      </w:r>
+    </w:p>
+    <w:p>
+      <w:pPr>
+        <w:pStyle w:val="2"/>
+        <w:ind w:firstLine="643"/>
+      </w:pPr>
+      <w:r>
+        <w:rPr>
+          <w:rFonts w:hint="eastAsia"/>
+        </w:rPr>
+        <w:t>二级标题</w:t>
+      </w:r>
+      <m:oMath>
+        <m:r>
+          <m:rPr>
+            <m:sty m:val="bi"/>
+          </m:rPr>
+          <w:rPr>
+            <w:rFonts w:ascii="Cambria Math" w:hAnsi="Cambria Math"/>
+          </w:rPr>
+          <m:t>f</m:t>
+        </m:r>
+        <m:d>
+          <m:dPr>
+            <m:ctrlPr>
+              <w:rPr>
+                <w:rFonts w:ascii="Cambria Math" w:hAnsi="Cambria Math"/>
+              </w:rPr>
+            </m:ctrlPr>
+          </m:dPr>
+          <m:e>
+            <m:r>
+              <m:rPr>
+                <m:sty m:val="bi"/>
+              </m:rPr>
+              <w:rPr>
+                <w:rFonts w:ascii="Cambria Math" w:hAnsi="Cambria Math"/>
+              </w:rPr>
+              <m:t>x</m:t>
+            </m:r>
+          </m:e>
+        </m:d>
+        <m:r>
+          <m:rPr>
+            <m:sty m:val="bi"/>
+          </m:rPr>
+          <w:rPr>
+            <w:rFonts w:ascii="Cambria Math" w:hAnsi="Cambria Math"/>
+          </w:rPr>
+          <m:t>=</m:t>
+        </m:r>
+        <m:sSub>
+          <m:sSubPr>
+            <m:ctrlPr>
+              <w:rPr>
+                <w:rFonts w:ascii="Cambria Math" w:hAnsi="Cambria Math"/>
+              </w:rPr>
+            </m:ctrlPr>
+          </m:sSubPr>
+          <m:e>
+            <m:r>
+              <m:rPr>
+                <m:sty m:val="bi"/>
+              </m:rPr>
+              <w:rPr>
+                <w:rFonts w:ascii="Cambria Math" w:hAnsi="Cambria Math"/>
+              </w:rPr>
+              <m:t>a</m:t>
+            </m:r>
+          </m:e>
+          <m:sub>
+            <m:r>
+              <m:rPr>
+                <m:sty m:val="bi"/>
+              </m:rPr>
+              <w:rPr>
+                <w:rFonts w:ascii="Cambria Math" w:hAnsi="Cambria Math"/>
+              </w:rPr>
+              <m:t>0</m:t>
+            </m:r>
+          </m:sub>
+        </m:sSub>
+        <m:r>
+          <m:rPr>
+            <m:sty m:val="bi"/>
+          </m:rPr>
+          <w:rPr>
+            <w:rFonts w:ascii="Cambria Math" w:hAnsi="Cambria Math"/>
+          </w:rPr>
+          <m:t>+</m:t>
+        </m:r>
+        <m:nary>
+          <m:naryPr>
+            <m:chr m:val="∑"/>
+            <m:grow m:val="1"/>
+            <m:ctrlPr>
+              <w:rPr>
+                <w:rFonts w:ascii="Cambria Math" w:hAnsi="Cambria Math"/>
+              </w:rPr>
+            </m:ctrlPr>
+          </m:naryPr>
+          <m:sub>
+            <m:r>
+              <m:rPr>
+                <m:sty m:val="bi"/>
+              </m:rPr>
+              <w:rPr>
+                <w:rFonts w:ascii="Cambria Math" w:hAnsi="Cambria Math"/>
+              </w:rPr>
+              <m:t>n=1</m:t>
+            </m:r>
+          </m:sub>
+          <m:sup>
+            <m:r>
+              <m:rPr>
+                <m:sty m:val="bi"/>
+              </m:rPr>
+              <w:rPr>
+                <w:rFonts w:ascii="Cambria Math" w:hAnsi="Cambria Math"/>
+              </w:rPr>
+              <m:t>∞</m:t>
+            </m:r>
+          </m:sup>
+          <m:e>
+            <m:d>
+              <m:dPr>
+                <m:ctrlPr>
+                  <w:rPr>
+                    <w:rFonts w:ascii="Cambria Math" w:hAnsi="Cambria Math"/>
+                  </w:rPr>
+                </m:ctrlPr>
+              </m:dPr>
+              <m:e>
+                <m:sSub>
+                  <m:sSubPr>
+                    <m:ctrlPr>
+                      <w:rPr>
+                        <w:rFonts w:ascii="Cambria Math" w:hAnsi="Cambria Math"/>
+                      </w:rPr>
+                    </m:ctrlPr>
+                  </m:sSubPr>
+                  <m:e>
+                    <m:r>
+                      <m:rPr>
+                        <m:sty m:val="bi"/>
+                      </m:rPr>
+                      <w:rPr>
+                        <w:rFonts w:ascii="Cambria Math" w:eastAsia="Cambria Math" w:hAnsi="Cambria Math" w:cs="Cambria Math"/>
+                      </w:rPr>
+                      <m:t>a</m:t>
+                    </m:r>
+                  </m:e>
+                  <m:sub>
+                    <m:r>
+                      <m:rPr>
+                        <m:sty m:val="bi"/>
+                      </m:rPr>
+                      <w:rPr>
+                        <w:rFonts w:ascii="Cambria Math" w:eastAsia="Cambria Math" w:hAnsi="Cambria Math" w:cs="Cambria Math"/>
+                      </w:rPr>
+                      <m:t>n</m:t>
+                    </m:r>
+                  </m:sub>
+                </m:sSub>
+                <m:func>
+                  <m:funcPr>
+                    <m:ctrlPr>
+                      <w:rPr>
+                        <w:rFonts w:ascii="Cambria Math" w:hAnsi="Cambria Math"/>
+                      </w:rPr>
+                    </m:ctrlPr>
+                  </m:funcPr>
+                  <m:fName>
+                    <m:r>
+                      <m:rPr>
+                        <m:sty m:val="b"/>
+                      </m:rPr>
+                      <w:rPr>
+                        <w:rFonts w:ascii="Cambria Math" w:eastAsia="Cambria Math" w:hAnsi="Cambria Math" w:cs="Cambria Math"/>
+                      </w:rPr>
+                      <m:t>cos</m:t>
+                    </m:r>
+                  </m:fName>
+                  <m:e>
+                    <m:f>
+                      <m:fPr>
+                        <m:ctrlPr>
+                          <w:rPr>
+                            <w:rFonts w:ascii="Cambria Math" w:hAnsi="Cambria Math"/>
+                          </w:rPr>
+                        </m:ctrlPr>
+                      </m:fPr>
+                      <m:num>
+                        <m:r>
+                          <m:rPr>
+                            <m:sty m:val="bi"/>
+                          </m:rPr>
+                          <w:rPr>
+                            <w:rFonts w:ascii="Cambria Math" w:eastAsia="Cambria Math" w:hAnsi="Cambria Math" w:cs="Cambria Math"/>
+                          </w:rPr>
+                          <m:t>nπx</m:t>
+                        </m:r>
+                      </m:num>
+                      <m:den>
+                        <m:r>
+                          <m:rPr>
+                            <m:sty m:val="bi"/>
+                          </m:rPr>
+                          <w:rPr>
+                            <w:rFonts w:ascii="Cambria Math" w:eastAsia="Cambria Math" w:hAnsi="Cambria Math" w:cs="Cambria Math"/>
+                          </w:rPr>
+                          <m:t>L</m:t>
+                        </m:r>
+                      </m:den>
+                    </m:f>
+                  </m:e>
+                </m:func>
+                <m:r>
+                  <m:rPr>
+                    <m:sty m:val="bi"/>
+                  </m:rPr>
+                  <w:rPr>
+                    <w:rFonts w:ascii="Cambria Math" w:eastAsia="Cambria Math" w:hAnsi="Cambria Math" w:cs="Cambria Math"/>
+                  </w:rPr>
+                  <m:t>+</m:t>
+                </m:r>
+                <m:sSub>
+                  <m:sSubPr>
+                    <m:ctrlPr>
+                      <w:rPr>
+                        <w:rFonts w:ascii="Cambria Math" w:hAnsi="Cambria Math"/>
+                      </w:rPr>
+                    </m:ctrlPr>
+                  </m:sSubPr>
+                  <m:e>
+                    <m:r>
+                      <m:rPr>
+                        <m:sty m:val="bi"/>
+                      </m:rPr>
+                      <w:rPr>
+                        <w:rFonts w:ascii="Cambria Math" w:eastAsia="Cambria Math" w:hAnsi="Cambria Math" w:cs="Cambria Math"/>
+                      </w:rPr>
+                      <m:t>b</m:t>
+                    </m:r>
+                  </m:e>
+                  <m:sub>
+                    <m:r>
+                      <m:rPr>
+                        <m:sty m:val="bi"/>
+                      </m:rPr>
+                      <w:rPr>
+                        <w:rFonts w:ascii="Cambria Math" w:eastAsia="Cambria Math" w:hAnsi="Cambria Math" w:cs="Cambria Math"/>
+                      </w:rPr>
+                      <m:t>n</m:t>
+                    </m:r>
+                  </m:sub>
+                </m:sSub>
+                <m:func>
+                  <m:funcPr>
+                    <m:ctrlPr>
+                      <w:rPr>
+                        <w:rFonts w:ascii="Cambria Math" w:hAnsi="Cambria Math"/>
+                      </w:rPr>
+                    </m:ctrlPr>
+                  </m:funcPr>
+                  <m:fName>
+                    <m:r>
+                      <m:rPr>
+                        <m:sty m:val="b"/>
+                      </m:rPr>
+                      <w:rPr>
+                        <w:rFonts w:ascii="Cambria Math" w:eastAsia="Cambria Math" w:hAnsi="Cambria Math" w:cs="Cambria Math"/>
+                      </w:rPr>
+                      <m:t>sin</m:t>
+                    </m:r>
+                  </m:fName>
+                  <m:e>
+                    <m:f>
+                      <m:fPr>
+                        <m:ctrlPr>
+                          <w:rPr>
+                            <w:rFonts w:ascii="Cambria Math" w:hAnsi="Cambria Math"/>
+                          </w:rPr>
+                        </m:ctrlPr>
+                      </m:fPr>
+                      <m:num>
+                        <m:r>
+                          <m:rPr>
+                            <m:sty m:val="bi"/>
+                          </m:rPr>
+                          <w:rPr>
+                            <w:rFonts w:ascii="Cambria Math" w:eastAsia="Cambria Math" w:hAnsi="Cambria Math" w:cs="Cambria Math"/>
+                          </w:rPr>
+                          <m:t>nπx</m:t>
+                        </m:r>
+                      </m:num>
+                      <m:den>
+                        <m:r>
+                          <m:rPr>
+                            <m:sty m:val="bi"/>
+                          </m:rPr>
+                          <w:rPr>
+                            <w:rFonts w:ascii="Cambria Math" w:eastAsia="Cambria Math" w:hAnsi="Cambria Math" w:cs="Cambria Math"/>
+                          </w:rPr>
+                          <m:t>L</m:t>
+                        </m:r>
+                      </m:den>
+                    </m:f>
+                  </m:e>
+                </m:func>
+              </m:e>
+            </m:d>
+          </m:e>
+        </m:nary>
+      </m:oMath>
+      <w:r>
+        <w:rPr>
+          <w:rFonts w:hint="eastAsia"/>
+        </w:rPr>
+        <w:t>您创造财富快递了斯洛伐克</w:t>
+      </w:r>
+    </w:p>
+    <w:p>
+      <w:pPr>
+        <w:pStyle w:val="3"/>
+        <w:ind w:firstLine="643"/>
+        <w:rPr>
+          <w:rFonts w:hint="eastAsia"/>
+        </w:rPr>
+      </w:pPr>
+      <w:r>
+        <w:rPr>
+          <w:rFonts w:hint="eastAsia"/>
+        </w:rPr>
+        <w:t>三级标题</w:t>
+      </w:r>
+      <m:oMath>
+        <m:sSup>
+          <m:sSupPr>
+            <m:ctrlPr>
+              <w:rPr>
+                <w:rFonts w:ascii="Cambria Math" w:hAnsi="Cambria Math"/>
+              </w:rPr>
+            </m:ctrlPr>
+          </m:sSupPr>
+          <m:e>
+            <m:d>
+              <m:dPr>
+                <m:ctrlPr>
+                  <w:rPr>
+                    <w:rFonts w:ascii="Cambria Math" w:hAnsi="Cambria Math"/>
+                  </w:rPr>
+                </m:ctrlPr>
+              </m:dPr>
+              <m:e>
+                <m:r>
+                  <m:rPr>
+                    <m:sty m:val="bi"/>
+                  </m:rPr>
+                  <w:rPr>
+                    <w:rFonts w:ascii="Cambria Math" w:hAnsi="Cambria Math"/>
+                  </w:rPr>
+                  <m:t>1+x</m:t>
+                </m:r>
+              </m:e>
+            </m:d>
+          </m:e>
+          <m:sup>
+            <m:r>
+              <m:rPr>
+                <m:sty m:val="bi"/>
+              </m:rPr>
+              <w:rPr>
+                <w:rFonts w:ascii="Cambria Math" w:hAnsi="Cambria Math"/>
+              </w:rPr>
+              <m:t>n</m:t>
+            </m:r>
+          </m:sup>
+        </m:sSup>
+        <m:r>
+          <m:rPr>
+            <m:sty m:val="bi"/>
+          </m:rPr>
+          <w:rPr>
+            <w:rFonts w:ascii="Cambria Math" w:hAnsi="Cambria Math"/>
+          </w:rPr>
+          <m:t>=1+</m:t>
+        </m:r>
+        <m:f>
+          <m:fPr>
+            <m:ctrlPr>
+              <w:rPr>
+                <w:rFonts w:ascii="Cambria Math" w:hAnsi="Cambria Math"/>
+              </w:rPr>
+            </m:ctrlPr>
+          </m:fPr>
+          <m:num>
+            <m:r>
+              <m:rPr>
+                <m:sty m:val="bi"/>
+              </m:rPr>
+              <w:rPr>
+                <w:rFonts w:ascii="Cambria Math" w:hAnsi="Cambria Math"/>
+              </w:rPr>
+              <m:t>nx</m:t>
+            </m:r>
+          </m:num>
+          <m:den>
+            <m:r>
+              <m:rPr>
+                <m:sty m:val="bi"/>
+              </m:rPr>
+              <w:rPr>
+                <w:rFonts w:ascii="Cambria Math" w:hAnsi="Cambria Math"/>
+              </w:rPr>
+              <m:t>1!</m:t>
+            </m:r>
+          </m:den>
+        </m:f>
+        <m:r>
+          <m:rPr>
+            <m:sty m:val="bi"/>
+          </m:rPr>
+          <w:rPr>
+            <w:rFonts w:ascii="Cambria Math" w:hAnsi="Cambria Math"/>
+          </w:rPr>
+          <m:t>+</m:t>
+        </m:r>
+        <m:f>
+          <m:fPr>
+            <m:ctrlPr>
+              <w:rPr>
+                <w:rFonts w:ascii="Cambria Math" w:hAnsi="Cambria Math"/>
+              </w:rPr>
+            </m:ctrlPr>
+          </m:fPr>
+          <m:num>
+            <m:r>
+              <m:rPr>
+                <m:sty m:val="bi"/>
+              </m:rPr>
+              <w:rPr>
+                <w:rFonts w:ascii="Cambria Math" w:hAnsi="Cambria Math"/>
+              </w:rPr>
+              <m:t>n</m:t>
+            </m:r>
+            <m:d>
+              <m:dPr>
+                <m:ctrlPr>
+                  <w:rPr>
+                    <w:rFonts w:ascii="Cambria Math" w:hAnsi="Cambria Math"/>
+                  </w:rPr>
+                </m:ctrlPr>
+              </m:dPr>
+              <m:e>
+                <m:r>
+                  <m:rPr>
+                    <m:sty m:val="bi"/>
+                  </m:rPr>
+                  <w:rPr>
+                    <w:rFonts w:ascii="Cambria Math" w:hAnsi="Cambria Math"/>
+                  </w:rPr>
+                  <m:t>n-1</m:t>
+                </m:r>
+              </m:e>
+            </m:d>
+            <m:sSup>
+              <m:sSupPr>
+                <m:ctrlPr>
+                  <w:rPr>
+                    <w:rFonts w:ascii="Cambria Math" w:hAnsi="Cambria Math"/>
+                  </w:rPr>
+                </m:ctrlPr>
+              </m:sSupPr>
+              <m:e>
+                <m:r>
+                  <m:rPr>
+                    <m:sty m:val="bi"/>
+                  </m:rPr>
+                  <w:rPr>
+                    <w:rFonts w:ascii="Cambria Math" w:hAnsi="Cambria Math"/>
+                  </w:rPr>
+                  <m:t>x</m:t>
+                </m:r>
+              </m:e>
+              <m:sup>
+                <m:r>
+                  <m:rPr>
+                    <m:sty m:val="bi"/>
+                  </m:rPr>
+                  <w:rPr>
+                    <w:rFonts w:ascii="Cambria Math" w:hAnsi="Cambria Math"/>
+                  </w:rPr>
+                  <m:t>2</m:t>
+                </m:r>
+              </m:sup>
+            </m:sSup>
+          </m:num>
+          <m:den>
+            <m:r>
+              <m:rPr>
+                <m:sty m:val="bi"/>
+              </m:rPr>
+              <w:rPr>
+                <w:rFonts w:ascii="Cambria Math" w:hAnsi="Cambria Math"/>
+              </w:rPr>
+              <m:t>2!</m:t>
+            </m:r>
+          </m:den>
+        </m:f>
+        <m:r>
+          <m:rPr>
+            <m:sty m:val="bi"/>
+          </m:rPr>
+          <w:rPr>
+            <w:rFonts w:ascii="Cambria Math" w:hAnsi="Cambria Math"/>
+          </w:rPr>
+          <m:t>+…</m:t>
+        </m:r>
+      </m:oMath>
+      <w:r>
+        <w:rPr>
+          <w:rFonts w:hint="eastAsia"/>
+        </w:rPr>
+        <w:t>聚一聚一聚</w:t>
+      </w:r>
+      <m:oMath>
+        <m:func>
+          <m:funcPr>
+            <m:ctrlPr>
+              <w:rPr>
+                <w:rFonts w:ascii="Cambria Math" w:hAnsi="Cambria Math"/>
+              </w:rPr>
+            </m:ctrlPr>
+          </m:funcPr>
+          <m:fName>
+            <m:r>
+              <m:rPr>
+                <m:sty m:val="b"/>
+              </m:rPr>
+              <w:rPr>
+                <w:rFonts w:ascii="Cambria Math" w:hAnsi="Cambria Math"/>
+              </w:rPr>
+              <m:t>cos</m:t>
+            </m:r>
+          </m:fName>
+          <m:e>
+            <m:r>
+              <m:rPr>
+                <m:sty m:val="bi"/>
+              </m:rPr>
+              <w:rPr>
+                <w:rFonts w:ascii="Cambria Math" w:eastAsia="Cambria Math" w:hAnsi="Cambria Math" w:cs="Cambria Math"/>
+              </w:rPr>
+              <m:t>α</m:t>
+            </m:r>
+          </m:e>
+        </m:func>
+        <m:r>
+          <m:rPr>
+            <m:sty m:val="bi"/>
+          </m:rPr>
+          <w:rPr>
+            <w:rFonts w:ascii="Cambria Math" w:eastAsia="Cambria Math" w:hAnsi="Cambria Math" w:cs="Cambria Math"/>
+          </w:rPr>
+          <m:t>+</m:t>
+        </m:r>
+        <m:func>
+          <m:funcPr>
+            <m:ctrlPr>
+              <w:rPr>
+                <w:rFonts w:ascii="Cambria Math" w:hAnsi="Cambria Math"/>
+              </w:rPr>
+            </m:ctrlPr>
+          </m:funcPr>
+          <m:fName>
+            <m:r>
+              <m:rPr>
+                <m:sty m:val="b"/>
+              </m:rPr>
+              <w:rPr>
+                <w:rFonts w:ascii="Cambria Math" w:eastAsia="Cambria Math" w:hAnsi="Cambria Math" w:cs="Cambria Math"/>
+              </w:rPr>
+              <m:t>cos</m:t>
+            </m:r>
+          </m:fName>
+          <m:e>
+            <m:r>
+              <m:rPr>
+                <m:sty m:val="bi"/>
+              </m:rPr>
+              <w:rPr>
+                <w:rFonts w:ascii="Cambria Math" w:eastAsia="Cambria Math" w:hAnsi="Cambria Math" w:cs="Cambria Math"/>
+              </w:rPr>
+              <m:t>β</m:t>
+            </m:r>
+          </m:e>
+        </m:func>
+        <m:r>
+          <m:rPr>
+            <m:sty m:val="bi"/>
+          </m:rPr>
+          <w:rPr>
+            <w:rFonts w:ascii="Cambria Math" w:eastAsia="Cambria Math" w:hAnsi="Cambria Math" w:cs="Cambria Math"/>
+          </w:rPr>
+          <m:t>=2</m:t>
+        </m:r>
+        <m:func>
+          <m:funcPr>
+            <m:ctrlPr>
+              <w:rPr>
+                <w:rFonts w:ascii="Cambria Math" w:hAnsi="Cambria Math"/>
+              </w:rPr>
+            </m:ctrlPr>
+          </m:funcPr>
+          <m:fName>
+            <m:r>
+              <m:rPr>
+                <m:sty m:val="b"/>
+              </m:rPr>
+              <w:rPr>
+                <w:rFonts w:ascii="Cambria Math" w:eastAsia="Cambria Math" w:hAnsi="Cambria Math" w:cs="Cambria Math"/>
+              </w:rPr>
+              <m:t>cos</m:t>
+            </m:r>
+          </m:fName>
+          <m:e>
+            <m:f>
+              <m:fPr>
+                <m:ctrlPr>
+                  <w:rPr>
+                    <w:rFonts w:ascii="Cambria Math" w:hAnsi="Cambria Math"/>
+                  </w:rPr>
+                </m:ctrlPr>
+              </m:fPr>
+              <m:num>
+                <m:r>
+                  <m:rPr>
+                    <m:sty m:val="bi"/>
+                  </m:rPr>
+                  <w:rPr>
+                    <w:rFonts w:ascii="Cambria Math" w:eastAsia="Cambria Math" w:hAnsi="Cambria Math" w:cs="Cambria Math"/>
+                  </w:rPr>
+                  <m:t>1</m:t>
+                </m:r>
+              </m:num>
+              <m:den>
+                <m:r>
+                  <m:rPr>
+                    <m:sty m:val="bi"/>
+                  </m:rPr>
+                  <w:rPr>
+                    <w:rFonts w:ascii="Cambria Math" w:eastAsia="Cambria Math" w:hAnsi="Cambria Math" w:cs="Cambria Math"/>
+                  </w:rPr>
+                  <m:t>2</m:t>
+                </m:r>
+              </m:den>
+            </m:f>
+            <m:d>
+              <m:dPr>
+                <m:ctrlPr>
+                  <w:rPr>
+                    <w:rFonts w:ascii="Cambria Math" w:hAnsi="Cambria Math"/>
+                  </w:rPr>
+                </m:ctrlPr>
+              </m:dPr>
+              <m:e>
+                <m:r>
+                  <m:rPr>
+                    <m:sty m:val="bi"/>
+                  </m:rPr>
+                  <w:rPr>
+                    <w:rFonts w:ascii="Cambria Math" w:eastAsia="Cambria Math" w:hAnsi="Cambria Math" w:cs="Cambria Math"/>
+                  </w:rPr>
+                  <m:t>α+β</m:t>
+                </m:r>
+              </m:e>
+            </m:d>
+          </m:e>
+        </m:func>
+        <m:func>
+          <m:funcPr>
+            <m:ctrlPr>
+              <w:rPr>
+                <w:rFonts w:ascii="Cambria Math" w:hAnsi="Cambria Math"/>
+              </w:rPr>
+            </m:ctrlPr>
+          </m:funcPr>
+          <m:fName>
+            <m:r>
+              <m:rPr>
+                <m:sty m:val="b"/>
+              </m:rPr>
+              <w:rPr>
+                <w:rFonts w:ascii="Cambria Math" w:eastAsia="Cambria Math" w:hAnsi="Cambria Math" w:cs="Cambria Math"/>
+              </w:rPr>
+              <m:t>cos</m:t>
+            </m:r>
+          </m:fName>
+          <m:e>
+            <m:f>
+              <m:fPr>
+                <m:ctrlPr>
+                  <w:rPr>
+                    <w:rFonts w:ascii="Cambria Math" w:hAnsi="Cambria Math"/>
+                  </w:rPr>
+                </m:ctrlPr>
+              </m:fPr>
+              <m:num>
+                <m:r>
+                  <m:rPr>
+                    <m:sty m:val="bi"/>
+                  </m:rPr>
+                  <w:rPr>
+                    <w:rFonts w:ascii="Cambria Math" w:eastAsia="Cambria Math" w:hAnsi="Cambria Math" w:cs="Cambria Math"/>
+                  </w:rPr>
+                  <m:t>1</m:t>
+                </m:r>
+              </m:num>
+              <m:den>
+                <m:r>
+                  <m:rPr>
+                    <m:sty m:val="bi"/>
+                  </m:rPr>
+                  <w:rPr>
+                    <w:rFonts w:ascii="Cambria Math" w:eastAsia="Cambria Math" w:hAnsi="Cambria Math" w:cs="Cambria Math"/>
+                  </w:rPr>
+                  <m:t>2</m:t>
+                </m:r>
+              </m:den>
+            </m:f>
+            <m:d>
+              <m:dPr>
+                <m:ctrlPr>
+                  <w:rPr>
+                    <w:rFonts w:ascii="Cambria Math" w:hAnsi="Cambria Math"/>
+                  </w:rPr>
+                </m:ctrlPr>
+              </m:dPr>
+              <m:e>
+                <m:r>
+                  <m:rPr>
+                    <m:sty m:val="bi"/>
+                  </m:rPr>
+                  <w:rPr>
+                    <w:rFonts w:ascii="Cambria Math" w:eastAsia="Cambria Math" w:hAnsi="Cambria Math" w:cs="Cambria Math"/>
+                  </w:rPr>
+                  <m:t>α-β</m:t>
+                </m:r>
+              </m:e>
+            </m:d>
+          </m:e>
+        </m:func>
+      </m:oMath>
     </w:p>
     <w:sectPr>
-      <w:footerReference r:id="rId7" w:type="first"/>
-      <w:headerReference r:id="rId5" w:type="default"/>
-      <w:footerReference r:id="rId6" w:type="default"/>
+      <w:headerReference w:type="default" r:id="rId10"/>
+      <w:footerReference w:type="default" r:id="rId11"/>
+      <w:footerReference w:type="first" r:id="rId12"/>
       <w:pgSz w:w="11907" w:h="16840"/>
       <w:pgMar w:top="1418" w:right="1361" w:bottom="623" w:left="1361" w:header="851" w:footer="992" w:gutter="0"/>
-      <w:cols w:space="720" w:num="1"/>
+      <w:cols w:space="720"/>
       <w:titlePg/>
-      <w:docGrid w:type="linesAndChars" w:linePitch="312" w:charSpace="0"/>
+      <w:docGrid w:type="linesAndChars" w:linePitch="312"/>
     </w:sectPr>
   </w:body>
 </w:document>
 </file>
 
 <file path=word/endnotes.xml><?xml version="1.0" encoding="utf-8"?>
-<w:endnotes xmlns:wpc="http://schemas.microsoft.com/office/word/2010/wordprocessingCanvas" xmlns:mc="http://schemas.openxmlformats.org/markup-compatibility/2006" xmlns:o="urn:schemas-microsoft-com:office:office" xmlns:r="http://schemas.openxmlformats.org/officeDocument/2006/relationships" xmlns:m="http://schemas.openxmlformats.org/officeDocument/2006/math" xmlns:v="urn:schemas-microsoft-com:vml" xmlns:wp14="http://schemas.microsoft.com/office/word/2010/wordprocessingDrawing" xmlns:wp="http://schemas.openxmlformats.org/drawingml/2006/wordprocessingDrawing" xmlns:w="http://schemas.openxmlformats.org/wordprocessingml/2006/main" xmlns:w14="http://schemas.microsoft.com/office/word/2010/wordml" xmlns:w15="http://schemas.microsoft.com/office/word/2012/wordml" xmlns:w10="urn:schemas-microsoft-com:office:word" xmlns:wpg="http://schemas.microsoft.com/office/word/2010/wordprocessingGroup" xmlns:wpi="http://schemas.microsoft.com/office/word/2010/wordprocessingInk" xmlns:wne="http://schemas.microsoft.com/office/word/2006/wordml" xmlns:wps="http://schemas.microsoft.com/office/word/2010/wordprocessingShape" xmlns:wpsCustomData="http://www.wps.cn/officeDocument/2013/wpsCustomData" mc:Ignorable="w14 w15 wp14">
-  <w:endnote w:type="separator" w:id="0">
+<w:endnotes xmlns:wpc="http://schemas.microsoft.com/office/word/2010/wordprocessingCanvas" xmlns:cx="http://schemas.microsoft.com/office/drawing/2014/chartex" xmlns:cx1="http://schemas.microsoft.com/office/drawing/2015/9/8/chartex" xmlns:cx2="http://schemas.microsoft.com/office/drawing/2015/10/21/chartex" xmlns:cx3="http://schemas.microsoft.com/office/drawing/2016/5/9/chartex" xmlns:cx4="http://schemas.microsoft.com/office/drawing/2016/5/10/chartex" xmlns:cx5="http://schemas.microsoft.com/office/drawing/2016/5/11/chartex" xmlns:cx6="http://schemas.microsoft.com/office/drawing/2016/5/12/chartex" xmlns:cx7="http://schemas.microsoft.com/office/drawing/2016/5/13/chartex" xmlns:cx8="http://schemas.microsoft.com/office/drawing/2016/5/14/chartex" xmlns:mc="http://schemas.openxmlformats.org/markup-compatibility/2006" xmlns:aink="http://schemas.microsoft.com/office/drawing/2016/ink" xmlns:am3d="http://schemas.microsoft.com/office/drawing/2017/model3d" xmlns:o="urn:schemas-microsoft-com:office:office" xmlns:oel="http://schemas.microsoft.com/office/2019/extlst" xmlns:r="http://schemas.openxmlformats.org/officeDocument/2006/relationships" xmlns:m="http://schemas.openxmlformats.org/officeDocument/2006/math" xmlns:v="urn:schemas-microsoft-com:vml" xmlns:wp14="http://schemas.microsoft.com/office/word/2010/wordprocessingDrawing" xmlns:wp="http://schemas.openxmlformats.org/drawingml/2006/wordprocessingDrawing" xmlns:w10="urn:schemas-microsoft-com:office:word" xmlns:w="http://schemas.openxmlformats.org/wordprocessingml/2006/main" xmlns:w14="http://schemas.microsoft.com/office/word/2010/wordml" xmlns:w15="http://schemas.microsoft.com/office/word/2012/wordml" xmlns:w16cex="http://schemas.microsoft.com/office/word/2018/wordml/cex" xmlns:w16cid="http://schemas.microsoft.com/office/word/2016/wordml/cid" xmlns:w16="http://schemas.microsoft.com/office/word/2018/wordml" xmlns:w16du="http://schemas.microsoft.com/office/word/2023/wordml/word16du" xmlns:w16sdtdh="http://schemas.microsoft.com/office/word/2020/wordml/sdtdatahash" xmlns:w16sdtfl="http://schemas.microsoft.com/office/word/2024/wordml/sdtformatlock" xmlns:w16se="http://schemas.microsoft.com/office/word/2015/wordml/symex" xmlns:wpg="http://schemas.microsoft.com/office/word/2010/wordprocessingGroup" xmlns:wpi="http://schemas.microsoft.com/office/word/2010/wordprocessingInk" xmlns:wne="http://schemas.microsoft.com/office/word/2006/wordml" xmlns:wps="http://schemas.microsoft.com/office/word/2010/wordprocessingShape" mc:Ignorable="w14 w15 w16se w16cid w16 w16cex w16sdtdh w16sdtfl w16du wp14">
+  <w:endnote w:type="separator" w:id="-1">
     <w:p>
       <w:pPr>
         <w:spacing w:line="240" w:lineRule="auto"/>
@@ -819,7 +2672,7 @@
       </w:r>
     </w:p>
   </w:endnote>
-  <w:endnote w:type="continuationSeparator" w:id="1">
+  <w:endnote w:type="continuationSeparator" w:id="0">
     <w:p>
       <w:pPr>
         <w:spacing w:line="240" w:lineRule="auto"/>
@@ -834,7 +2687,7 @@
 </file>
 
 <file path=word/footer1.xml><?xml version="1.0" encoding="utf-8"?>
-<w:ftr xmlns:wpc="http://schemas.microsoft.com/office/word/2010/wordprocessingCanvas" xmlns:mc="http://schemas.openxmlformats.org/markup-compatibility/2006" xmlns:o="urn:schemas-microsoft-com:office:office" xmlns:r="http://schemas.openxmlformats.org/officeDocument/2006/relationships" xmlns:m="http://schemas.openxmlformats.org/officeDocument/2006/math" xmlns:v="urn:schemas-microsoft-com:vml" xmlns:wp14="http://schemas.microsoft.com/office/word/2010/wordprocessingDrawing" xmlns:wp="http://schemas.openxmlformats.org/drawingml/2006/wordprocessingDrawing" xmlns:w10="urn:schemas-microsoft-com:office:word" xmlns:w="http://schemas.openxmlformats.org/wordprocessingml/2006/main" xmlns:w14="http://schemas.microsoft.com/office/word/2010/wordml" xmlns:w15="http://schemas.microsoft.com/office/word/2012/wordml" xmlns:wpg="http://schemas.microsoft.com/office/word/2010/wordprocessingGroup" xmlns:wpi="http://schemas.microsoft.com/office/word/2010/wordprocessingInk" xmlns:wne="http://schemas.microsoft.com/office/word/2006/wordml" xmlns:wps="http://schemas.microsoft.com/office/word/2010/wordprocessingShape" xmlns:wpsCustomData="http://www.wps.cn/officeDocument/2013/wpsCustomData" mc:Ignorable="w14 w15 wp14">
+<w:ftr xmlns:wpc="http://schemas.microsoft.com/office/word/2010/wordprocessingCanvas" xmlns:cx="http://schemas.microsoft.com/office/drawing/2014/chartex" xmlns:cx1="http://schemas.microsoft.com/office/drawing/2015/9/8/chartex" xmlns:cx2="http://schemas.microsoft.com/office/drawing/2015/10/21/chartex" xmlns:cx3="http://schemas.microsoft.com/office/drawing/2016/5/9/chartex" xmlns:cx4="http://schemas.microsoft.com/office/drawing/2016/5/10/chartex" xmlns:cx5="http://schemas.microsoft.com/office/drawing/2016/5/11/chartex" xmlns:cx6="http://schemas.microsoft.com/office/drawing/2016/5/12/chartex" xmlns:cx7="http://schemas.microsoft.com/office/drawing/2016/5/13/chartex" xmlns:cx8="http://schemas.microsoft.com/office/drawing/2016/5/14/chartex" xmlns:mc="http://schemas.openxmlformats.org/markup-compatibility/2006" xmlns:aink="http://schemas.microsoft.com/office/drawing/2016/ink" xmlns:am3d="http://schemas.microsoft.com/office/drawing/2017/model3d" xmlns:o="urn:schemas-microsoft-com:office:office" xmlns:oel="http://schemas.microsoft.com/office/2019/extlst" xmlns:r="http://schemas.openxmlformats.org/officeDocument/2006/relationships" xmlns:m="http://schemas.openxmlformats.org/officeDocument/2006/math" xmlns:v="urn:schemas-microsoft-com:vml" xmlns:wp14="http://schemas.microsoft.com/office/word/2010/wordprocessingDrawing" xmlns:wp="http://schemas.openxmlformats.org/drawingml/2006/wordprocessingDrawing" xmlns:w10="urn:schemas-microsoft-com:office:word" xmlns:w="http://schemas.openxmlformats.org/wordprocessingml/2006/main" xmlns:w14="http://schemas.microsoft.com/office/word/2010/wordml" xmlns:w15="http://schemas.microsoft.com/office/word/2012/wordml" xmlns:w16cex="http://schemas.microsoft.com/office/word/2018/wordml/cex" xmlns:w16cid="http://schemas.microsoft.com/office/word/2016/wordml/cid" xmlns:w16="http://schemas.microsoft.com/office/word/2018/wordml" xmlns:w16du="http://schemas.microsoft.com/office/word/2023/wordml/word16du" xmlns:w16sdtdh="http://schemas.microsoft.com/office/word/2020/wordml/sdtdatahash" xmlns:w16sdtfl="http://schemas.microsoft.com/office/word/2024/wordml/sdtformatlock" xmlns:w16se="http://schemas.microsoft.com/office/word/2015/wordml/symex" xmlns:wpg="http://schemas.microsoft.com/office/word/2010/wordprocessingGroup" xmlns:wpi="http://schemas.microsoft.com/office/word/2010/wordprocessingInk" xmlns:wne="http://schemas.microsoft.com/office/word/2006/wordml" xmlns:wps="http://schemas.microsoft.com/office/word/2010/wordprocessingShape" mc:Ignorable="w14 w15 w16se w16cid w16 w16cex w16sdtdh w16sdtfl w16du wp14">
   <w:p>
     <w:pPr>
       <w:tabs>
@@ -857,7 +2710,13 @@
       <w:rPr>
         <w:lang w:val="zh-CN"/>
       </w:rPr>
-      <w:t>36</w:t>
+      <w:t>3</w:t>
+    </w:r>
+    <w:r>
+      <w:rPr>
+        <w:lang w:val="zh-CN"/>
+      </w:rPr>
+      <w:t>6</w:t>
     </w:r>
     <w:r>
       <w:fldChar w:fldCharType="end"/>
@@ -876,7 +2735,7 @@
 </file>
 
 <file path=word/footer2.xml><?xml version="1.0" encoding="utf-8"?>
-<w:ftr xmlns:wpc="http://schemas.microsoft.com/office/word/2010/wordprocessingCanvas" xmlns:mc="http://schemas.openxmlformats.org/markup-compatibility/2006" xmlns:o="urn:schemas-microsoft-com:office:office" xmlns:r="http://schemas.openxmlformats.org/officeDocument/2006/relationships" xmlns:m="http://schemas.openxmlformats.org/officeDocument/2006/math" xmlns:v="urn:schemas-microsoft-com:vml" xmlns:wp14="http://schemas.microsoft.com/office/word/2010/wordprocessingDrawing" xmlns:wp="http://schemas.openxmlformats.org/drawingml/2006/wordprocessingDrawing" xmlns:w10="urn:schemas-microsoft-com:office:word" xmlns:w="http://schemas.openxmlformats.org/wordprocessingml/2006/main" xmlns:w14="http://schemas.microsoft.com/office/word/2010/wordml" xmlns:w15="http://schemas.microsoft.com/office/word/2012/wordml" xmlns:wpg="http://schemas.microsoft.com/office/word/2010/wordprocessingGroup" xmlns:wpi="http://schemas.microsoft.com/office/word/2010/wordprocessingInk" xmlns:wne="http://schemas.microsoft.com/office/word/2006/wordml" xmlns:wps="http://schemas.microsoft.com/office/word/2010/wordprocessingShape" xmlns:wpsCustomData="http://www.wps.cn/officeDocument/2013/wpsCustomData" mc:Ignorable="w14 w15 wp14">
+<w:ftr xmlns:wpc="http://schemas.microsoft.com/office/word/2010/wordprocessingCanvas" xmlns:cx="http://schemas.microsoft.com/office/drawing/2014/chartex" xmlns:cx1="http://schemas.microsoft.com/office/drawing/2015/9/8/chartex" xmlns:cx2="http://schemas.microsoft.com/office/drawing/2015/10/21/chartex" xmlns:cx3="http://schemas.microsoft.com/office/drawing/2016/5/9/chartex" xmlns:cx4="http://schemas.microsoft.com/office/drawing/2016/5/10/chartex" xmlns:cx5="http://schemas.microsoft.com/office/drawing/2016/5/11/chartex" xmlns:cx6="http://schemas.microsoft.com/office/drawing/2016/5/12/chartex" xmlns:cx7="http://schemas.microsoft.com/office/drawing/2016/5/13/chartex" xmlns:cx8="http://schemas.microsoft.com/office/drawing/2016/5/14/chartex" xmlns:mc="http://schemas.openxmlformats.org/markup-compatibility/2006" xmlns:aink="http://schemas.microsoft.com/office/drawing/2016/ink" xmlns:am3d="http://schemas.microsoft.com/office/drawing/2017/model3d" xmlns:o="urn:schemas-microsoft-com:office:office" xmlns:oel="http://schemas.microsoft.com/office/2019/extlst" xmlns:r="http://schemas.openxmlformats.org/officeDocument/2006/relationships" xmlns:m="http://schemas.openxmlformats.org/officeDocument/2006/math" xmlns:v="urn:schemas-microsoft-com:vml" xmlns:wp14="http://schemas.microsoft.com/office/word/2010/wordprocessingDrawing" xmlns:wp="http://schemas.openxmlformats.org/drawingml/2006/wordprocessingDrawing" xmlns:w10="urn:schemas-microsoft-com:office:word" xmlns:w="http://schemas.openxmlformats.org/wordprocessingml/2006/main" xmlns:w14="http://schemas.microsoft.com/office/word/2010/wordml" xmlns:w15="http://schemas.microsoft.com/office/word/2012/wordml" xmlns:w16cex="http://schemas.microsoft.com/office/word/2018/wordml/cex" xmlns:w16cid="http://schemas.microsoft.com/office/word/2016/wordml/cid" xmlns:w16="http://schemas.microsoft.com/office/word/2018/wordml" xmlns:w16du="http://schemas.microsoft.com/office/word/2023/wordml/word16du" xmlns:w16sdtdh="http://schemas.microsoft.com/office/word/2020/wordml/sdtdatahash" xmlns:w16sdtfl="http://schemas.microsoft.com/office/word/2024/wordml/sdtformatlock" xmlns:w16se="http://schemas.microsoft.com/office/word/2015/wordml/symex" xmlns:wpg="http://schemas.microsoft.com/office/word/2010/wordprocessingGroup" xmlns:wpi="http://schemas.microsoft.com/office/word/2010/wordprocessingInk" xmlns:wne="http://schemas.microsoft.com/office/word/2006/wordml" xmlns:wps="http://schemas.microsoft.com/office/word/2010/wordprocessingShape" mc:Ignorable="w14 w15 w16se w16cid w16 w16cex w16sdtdh w16sdtfl w16du wp14">
   <w:p>
     <w:pPr>
       <w:tabs>
@@ -899,7 +2758,13 @@
       <w:rPr>
         <w:lang w:val="zh-CN"/>
       </w:rPr>
-      <w:t>24</w:t>
+      <w:t>2</w:t>
+    </w:r>
+    <w:r>
+      <w:rPr>
+        <w:lang w:val="zh-CN"/>
+      </w:rPr>
+      <w:t>4</w:t>
     </w:r>
     <w:r>
       <w:fldChar w:fldCharType="end"/>
@@ -918,11 +2783,10 @@
 </file>
 
 <file path=word/footnotes.xml><?xml version="1.0" encoding="utf-8"?>
-<w:footnotes xmlns:wpc="http://schemas.microsoft.com/office/word/2010/wordprocessingCanvas" xmlns:mc="http://schemas.openxmlformats.org/markup-compatibility/2006" xmlns:o="urn:schemas-microsoft-com:office:office" xmlns:r="http://schemas.openxmlformats.org/officeDocument/2006/relationships" xmlns:m="http://schemas.openxmlformats.org/officeDocument/2006/math" xmlns:v="urn:schemas-microsoft-com:vml" xmlns:wp14="http://schemas.microsoft.com/office/word/2010/wordprocessingDrawing" xmlns:wp="http://schemas.openxmlformats.org/drawingml/2006/wordprocessingDrawing" xmlns:w="http://schemas.openxmlformats.org/wordprocessingml/2006/main" xmlns:w14="http://schemas.microsoft.com/office/word/2010/wordml" xmlns:w15="http://schemas.microsoft.com/office/word/2012/wordml" xmlns:w10="urn:schemas-microsoft-com:office:word" xmlns:wpg="http://schemas.microsoft.com/office/word/2010/wordprocessingGroup" xmlns:wpi="http://schemas.microsoft.com/office/word/2010/wordprocessingInk" xmlns:wne="http://schemas.microsoft.com/office/word/2006/wordml" xmlns:wps="http://schemas.microsoft.com/office/word/2010/wordprocessingShape" xmlns:wpsCustomData="http://www.wps.cn/officeDocument/2013/wpsCustomData" mc:Ignorable="w14 w15 wp14">
-  <w:footnote w:type="separator" w:id="0">
+<w:footnotes xmlns:wpc="http://schemas.microsoft.com/office/word/2010/wordprocessingCanvas" xmlns:cx="http://schemas.microsoft.com/office/drawing/2014/chartex" xmlns:cx1="http://schemas.microsoft.com/office/drawing/2015/9/8/chartex" xmlns:cx2="http://schemas.microsoft.com/office/drawing/2015/10/21/chartex" xmlns:cx3="http://schemas.microsoft.com/office/drawing/2016/5/9/chartex" xmlns:cx4="http://schemas.microsoft.com/office/drawing/2016/5/10/chartex" xmlns:cx5="http://schemas.microsoft.com/office/drawing/2016/5/11/chartex" xmlns:cx6="http://schemas.microsoft.com/office/drawing/2016/5/12/chartex" xmlns:cx7="http://schemas.microsoft.com/office/drawing/2016/5/13/chartex" xmlns:cx8="http://schemas.microsoft.com/office/drawing/2016/5/14/chartex" xmlns:mc="http://schemas.openxmlformats.org/markup-compatibility/2006" xmlns:aink="http://schemas.microsoft.com/office/drawing/2016/ink" xmlns:am3d="http://schemas.microsoft.com/office/drawing/2017/model3d" xmlns:o="urn:schemas-microsoft-com:office:office" xmlns:oel="http://schemas.microsoft.com/office/2019/extlst" xmlns:r="http://schemas.openxmlformats.org/officeDocument/2006/relationships" xmlns:m="http://schemas.openxmlformats.org/officeDocument/2006/math" xmlns:v="urn:schemas-microsoft-com:vml" xmlns:wp14="http://schemas.microsoft.com/office/word/2010/wordprocessingDrawing" xmlns:wp="http://schemas.openxmlformats.org/drawingml/2006/wordprocessingDrawing" xmlns:w10="urn:schemas-microsoft-com:office:word" xmlns:w="http://schemas.openxmlformats.org/wordprocessingml/2006/main" xmlns:w14="http://schemas.microsoft.com/office/word/2010/wordml" xmlns:w15="http://schemas.microsoft.com/office/word/2012/wordml" xmlns:w16cex="http://schemas.microsoft.com/office/word/2018/wordml/cex" xmlns:w16cid="http://schemas.microsoft.com/office/word/2016/wordml/cid" xmlns:w16="http://schemas.microsoft.com/office/word/2018/wordml" xmlns:w16du="http://schemas.microsoft.com/office/word/2023/wordml/word16du" xmlns:w16sdtdh="http://schemas.microsoft.com/office/word/2020/wordml/sdtdatahash" xmlns:w16sdtfl="http://schemas.microsoft.com/office/word/2024/wordml/sdtformatlock" xmlns:w16se="http://schemas.microsoft.com/office/word/2015/wordml/symex" xmlns:wpg="http://schemas.microsoft.com/office/word/2010/wordprocessingGroup" xmlns:wpi="http://schemas.microsoft.com/office/word/2010/wordprocessingInk" xmlns:wne="http://schemas.microsoft.com/office/word/2006/wordml" xmlns:wps="http://schemas.microsoft.com/office/word/2010/wordprocessingShape" mc:Ignorable="w14 w15 w16se w16cid w16 w16cex w16sdtdh w16sdtfl w16du wp14">
+  <w:footnote w:type="separator" w:id="-1">
     <w:p>
       <w:pPr>
-        <w:spacing w:line="360" w:lineRule="auto"/>
         <w:ind w:firstLine="480"/>
       </w:pPr>
       <w:r>
@@ -930,10 +2794,9 @@
       </w:r>
     </w:p>
   </w:footnote>
-  <w:footnote w:type="continuationSeparator" w:id="1">
+  <w:footnote w:type="continuationSeparator" w:id="0">
     <w:p>
       <w:pPr>
-        <w:spacing w:line="360" w:lineRule="auto"/>
         <w:ind w:firstLine="480"/>
       </w:pPr>
       <w:r>
@@ -945,7 +2808,7 @@
 </file>
 
 <file path=word/header1.xml><?xml version="1.0" encoding="utf-8"?>
-<w:hdr xmlns:wpc="http://schemas.microsoft.com/office/word/2010/wordprocessingCanvas" xmlns:mc="http://schemas.openxmlformats.org/markup-compatibility/2006" xmlns:o="urn:schemas-microsoft-com:office:office" xmlns:r="http://schemas.openxmlformats.org/officeDocument/2006/relationships" xmlns:m="http://schemas.openxmlformats.org/officeDocument/2006/math" xmlns:v="urn:schemas-microsoft-com:vml" xmlns:wp14="http://schemas.microsoft.com/office/word/2010/wordprocessingDrawing" xmlns:wp="http://schemas.openxmlformats.org/drawingml/2006/wordprocessingDrawing" xmlns:w10="urn:schemas-microsoft-com:office:word" xmlns:w="http://schemas.openxmlformats.org/wordprocessingml/2006/main" xmlns:w14="http://schemas.microsoft.com/office/word/2010/wordml" xmlns:w15="http://schemas.microsoft.com/office/word/2012/wordml" xmlns:wpg="http://schemas.microsoft.com/office/word/2010/wordprocessingGroup" xmlns:wpi="http://schemas.microsoft.com/office/word/2010/wordprocessingInk" xmlns:wne="http://schemas.microsoft.com/office/word/2006/wordml" xmlns:wps="http://schemas.microsoft.com/office/word/2010/wordprocessingShape" xmlns:wpsCustomData="http://www.wps.cn/officeDocument/2013/wpsCustomData" mc:Ignorable="w14 w15 wp14">
+<w:hdr xmlns:wpc="http://schemas.microsoft.com/office/word/2010/wordprocessingCanvas" xmlns:cx="http://schemas.microsoft.com/office/drawing/2014/chartex" xmlns:cx1="http://schemas.microsoft.com/office/drawing/2015/9/8/chartex" xmlns:cx2="http://schemas.microsoft.com/office/drawing/2015/10/21/chartex" xmlns:cx3="http://schemas.microsoft.com/office/drawing/2016/5/9/chartex" xmlns:cx4="http://schemas.microsoft.com/office/drawing/2016/5/10/chartex" xmlns:cx5="http://schemas.microsoft.com/office/drawing/2016/5/11/chartex" xmlns:cx6="http://schemas.microsoft.com/office/drawing/2016/5/12/chartex" xmlns:cx7="http://schemas.microsoft.com/office/drawing/2016/5/13/chartex" xmlns:cx8="http://schemas.microsoft.com/office/drawing/2016/5/14/chartex" xmlns:mc="http://schemas.openxmlformats.org/markup-compatibility/2006" xmlns:aink="http://schemas.microsoft.com/office/drawing/2016/ink" xmlns:am3d="http://schemas.microsoft.com/office/drawing/2017/model3d" xmlns:o="urn:schemas-microsoft-com:office:office" xmlns:oel="http://schemas.microsoft.com/office/2019/extlst" xmlns:r="http://schemas.openxmlformats.org/officeDocument/2006/relationships" xmlns:m="http://schemas.openxmlformats.org/officeDocument/2006/math" xmlns:v="urn:schemas-microsoft-com:vml" xmlns:wp14="http://schemas.microsoft.com/office/word/2010/wordprocessingDrawing" xmlns:wp="http://schemas.openxmlformats.org/drawingml/2006/wordprocessingDrawing" xmlns:w10="urn:schemas-microsoft-com:office:word" xmlns:w="http://schemas.openxmlformats.org/wordprocessingml/2006/main" xmlns:w14="http://schemas.microsoft.com/office/word/2010/wordml" xmlns:w15="http://schemas.microsoft.com/office/word/2012/wordml" xmlns:w16cex="http://schemas.microsoft.com/office/word/2018/wordml/cex" xmlns:w16cid="http://schemas.microsoft.com/office/word/2016/wordml/cid" xmlns:w16="http://schemas.microsoft.com/office/word/2018/wordml" xmlns:w16du="http://schemas.microsoft.com/office/word/2023/wordml/word16du" xmlns:w16sdtdh="http://schemas.microsoft.com/office/word/2020/wordml/sdtdatahash" xmlns:w16sdtfl="http://schemas.microsoft.com/office/word/2024/wordml/sdtformatlock" xmlns:w16se="http://schemas.microsoft.com/office/word/2015/wordml/symex" xmlns:wpg="http://schemas.microsoft.com/office/word/2010/wordprocessingGroup" xmlns:wpi="http://schemas.microsoft.com/office/word/2010/wordprocessingInk" xmlns:wne="http://schemas.microsoft.com/office/word/2006/wordml" xmlns:wps="http://schemas.microsoft.com/office/word/2010/wordprocessingShape" mc:Ignorable="w14 w15 w16se w16cid w16 w16cex w16sdtdh w16sdtfl w16du wp14">
   <w:p>
     <w:pPr>
       <w:ind w:firstLine="480"/>
@@ -955,12 +2818,12 @@
 </file>
 
 <file path=word/numbering.xml><?xml version="1.0" encoding="utf-8"?>
-<w:numbering xmlns:wpc="http://schemas.microsoft.com/office/word/2010/wordprocessingCanvas" xmlns:mc="http://schemas.openxmlformats.org/markup-compatibility/2006" xmlns:o="urn:schemas-microsoft-com:office:office" xmlns:r="http://schemas.openxmlformats.org/officeDocument/2006/relationships" xmlns:m="http://schemas.openxmlformats.org/officeDocument/2006/math" xmlns:v="urn:schemas-microsoft-com:vml" xmlns:wp14="http://schemas.microsoft.com/office/word/2010/wordprocessingDrawing" xmlns:wp="http://schemas.openxmlformats.org/drawingml/2006/wordprocessingDrawing" xmlns:w10="urn:schemas-microsoft-com:office:word" xmlns:w="http://schemas.openxmlformats.org/wordprocessingml/2006/main" xmlns:w14="http://schemas.microsoft.com/office/word/2010/wordml" xmlns:wpg="http://schemas.microsoft.com/office/word/2010/wordprocessingGroup" xmlns:wpi="http://schemas.microsoft.com/office/word/2010/wordprocessingInk" xmlns:wne="http://schemas.microsoft.com/office/word/2006/wordml" xmlns:wps="http://schemas.microsoft.com/office/word/2010/wordprocessingShape" xmlns:wpsCustomData="http://www.wps.cn/officeDocument/2013/wpsCustomData" mc:Ignorable="w14 wp14">
-  <w:abstractNum w:abstractNumId="0">
+<w:numbering xmlns:wpc="http://schemas.microsoft.com/office/word/2010/wordprocessingCanvas" xmlns:cx="http://schemas.microsoft.com/office/drawing/2014/chartex" xmlns:cx1="http://schemas.microsoft.com/office/drawing/2015/9/8/chartex" xmlns:cx2="http://schemas.microsoft.com/office/drawing/2015/10/21/chartex" xmlns:cx3="http://schemas.microsoft.com/office/drawing/2016/5/9/chartex" xmlns:cx4="http://schemas.microsoft.com/office/drawing/2016/5/10/chartex" xmlns:cx5="http://schemas.microsoft.com/office/drawing/2016/5/11/chartex" xmlns:cx6="http://schemas.microsoft.com/office/drawing/2016/5/12/chartex" xmlns:cx7="http://schemas.microsoft.com/office/drawing/2016/5/13/chartex" xmlns:cx8="http://schemas.microsoft.com/office/drawing/2016/5/14/chartex" xmlns:mc="http://schemas.openxmlformats.org/markup-compatibility/2006" xmlns:aink="http://schemas.microsoft.com/office/drawing/2016/ink" xmlns:am3d="http://schemas.microsoft.com/office/drawing/2017/model3d" xmlns:o="urn:schemas-microsoft-com:office:office" xmlns:oel="http://schemas.microsoft.com/office/2019/extlst" xmlns:r="http://schemas.openxmlformats.org/officeDocument/2006/relationships" xmlns:m="http://schemas.openxmlformats.org/officeDocument/2006/math" xmlns:v="urn:schemas-microsoft-com:vml" xmlns:wp14="http://schemas.microsoft.com/office/word/2010/wordprocessingDrawing" xmlns:wp="http://schemas.openxmlformats.org/drawingml/2006/wordprocessingDrawing" xmlns:w10="urn:schemas-microsoft-com:office:word" xmlns:w="http://schemas.openxmlformats.org/wordprocessingml/2006/main" xmlns:w14="http://schemas.microsoft.com/office/word/2010/wordml" xmlns:w15="http://schemas.microsoft.com/office/word/2012/wordml" xmlns:w16cex="http://schemas.microsoft.com/office/word/2018/wordml/cex" xmlns:w16cid="http://schemas.microsoft.com/office/word/2016/wordml/cid" xmlns:w16="http://schemas.microsoft.com/office/word/2018/wordml" xmlns:w16du="http://schemas.microsoft.com/office/word/2023/wordml/word16du" xmlns:w16sdtdh="http://schemas.microsoft.com/office/word/2020/wordml/sdtdatahash" xmlns:w16sdtfl="http://schemas.microsoft.com/office/word/2024/wordml/sdtformatlock" xmlns:w16se="http://schemas.microsoft.com/office/word/2015/wordml/symex" xmlns:wpg="http://schemas.microsoft.com/office/word/2010/wordprocessingGroup" xmlns:wpi="http://schemas.microsoft.com/office/word/2010/wordprocessingInk" xmlns:wne="http://schemas.microsoft.com/office/word/2006/wordml" xmlns:wps="http://schemas.microsoft.com/office/word/2010/wordprocessingShape" mc:Ignorable="w14 w15 w16se w16cid w16 w16cex w16sdtdh w16sdtfl w16du wp14">
+  <w:abstractNum w:abstractNumId="0" w15:restartNumberingAfterBreak="0">
     <w:nsid w:val="FDD6E16C"/>
     <w:multiLevelType w:val="multilevel"/>
     <w:tmpl w:val="FDD6E16C"/>
-    <w:lvl w:ilvl="0" w:tentative="0">
+    <w:lvl w:ilvl="0">
       <w:start w:val="1"/>
       <w:numFmt w:val="decimal"/>
       <w:lvlText w:val="(%1)"/>
@@ -972,7 +2835,7 @@
         <w:rFonts w:hint="default"/>
       </w:rPr>
     </w:lvl>
-    <w:lvl w:ilvl="1" w:tentative="0">
+    <w:lvl w:ilvl="1">
       <w:start w:val="1"/>
       <w:numFmt w:val="decimalEnclosedCircleChinese"/>
       <w:lvlText w:val="%2"/>
@@ -981,13 +2844,13 @@
         <w:tabs>
           <w:tab w:val="left" w:pos="840"/>
         </w:tabs>
-        <w:ind w:left="840" w:leftChars="0" w:hanging="420" w:firstLineChars="0"/>
+        <w:ind w:left="840" w:hanging="420"/>
       </w:pPr>
       <w:rPr>
         <w:rFonts w:hint="default"/>
       </w:rPr>
     </w:lvl>
-    <w:lvl w:ilvl="2" w:tentative="0">
+    <w:lvl w:ilvl="2">
       <w:start w:val="1"/>
       <w:numFmt w:val="decimal"/>
       <w:lvlText w:val="%3)"/>
@@ -996,13 +2859,13 @@
         <w:tabs>
           <w:tab w:val="left" w:pos="1260"/>
         </w:tabs>
-        <w:ind w:left="1260" w:leftChars="0" w:hanging="420" w:firstLineChars="0"/>
+        <w:ind w:left="1260" w:hanging="420"/>
       </w:pPr>
       <w:rPr>
         <w:rFonts w:hint="default"/>
       </w:rPr>
     </w:lvl>
-    <w:lvl w:ilvl="3" w:tentative="0">
+    <w:lvl w:ilvl="3">
       <w:start w:val="1"/>
       <w:numFmt w:val="lowerLetter"/>
       <w:lvlText w:val="%4."/>
@@ -1011,13 +2874,13 @@
         <w:tabs>
           <w:tab w:val="left" w:pos="1680"/>
         </w:tabs>
-        <w:ind w:left="1680" w:leftChars="0" w:hanging="420" w:firstLineChars="0"/>
+        <w:ind w:left="1680" w:hanging="420"/>
       </w:pPr>
       <w:rPr>
         <w:rFonts w:hint="default"/>
       </w:rPr>
     </w:lvl>
-    <w:lvl w:ilvl="4" w:tentative="0">
+    <w:lvl w:ilvl="4">
       <w:start w:val="1"/>
       <w:numFmt w:val="lowerLetter"/>
       <w:lvlText w:val="%5)"/>
@@ -1026,13 +2889,13 @@
         <w:tabs>
           <w:tab w:val="left" w:pos="2100"/>
         </w:tabs>
-        <w:ind w:left="2100" w:leftChars="0" w:hanging="420" w:firstLineChars="0"/>
+        <w:ind w:left="2100" w:hanging="420"/>
       </w:pPr>
       <w:rPr>
         <w:rFonts w:hint="default"/>
       </w:rPr>
     </w:lvl>
-    <w:lvl w:ilvl="5" w:tentative="0">
+    <w:lvl w:ilvl="5">
       <w:start w:val="1"/>
       <w:numFmt w:val="lowerRoman"/>
       <w:lvlText w:val="%6."/>
@@ -1041,13 +2904,13 @@
         <w:tabs>
           <w:tab w:val="left" w:pos="2520"/>
         </w:tabs>
-        <w:ind w:left="2520" w:leftChars="0" w:hanging="420" w:firstLineChars="0"/>
+        <w:ind w:left="2520" w:hanging="420"/>
       </w:pPr>
       <w:rPr>
         <w:rFonts w:hint="default"/>
       </w:rPr>
     </w:lvl>
-    <w:lvl w:ilvl="6" w:tentative="0">
+    <w:lvl w:ilvl="6">
       <w:start w:val="1"/>
       <w:numFmt w:val="lowerRoman"/>
       <w:lvlText w:val="%7)"/>
@@ -1056,13 +2919,13 @@
         <w:tabs>
           <w:tab w:val="left" w:pos="2940"/>
         </w:tabs>
-        <w:ind w:left="2940" w:leftChars="0" w:hanging="420" w:firstLineChars="0"/>
+        <w:ind w:left="2940" w:hanging="420"/>
       </w:pPr>
       <w:rPr>
         <w:rFonts w:hint="default"/>
       </w:rPr>
     </w:lvl>
-    <w:lvl w:ilvl="7" w:tentative="0">
+    <w:lvl w:ilvl="7">
       <w:start w:val="1"/>
       <w:numFmt w:val="lowerLetter"/>
       <w:lvlText w:val="%8."/>
@@ -1071,13 +2934,13 @@
         <w:tabs>
           <w:tab w:val="left" w:pos="3360"/>
         </w:tabs>
-        <w:ind w:left="3360" w:leftChars="0" w:hanging="420" w:firstLineChars="0"/>
+        <w:ind w:left="3360" w:hanging="420"/>
       </w:pPr>
       <w:rPr>
         <w:rFonts w:hint="default"/>
       </w:rPr>
     </w:lvl>
-    <w:lvl w:ilvl="8" w:tentative="0">
+    <w:lvl w:ilvl="8">
       <w:start w:val="1"/>
       <w:numFmt w:val="lowerLetter"/>
       <w:lvlText w:val="%9)"/>
@@ -1086,18 +2949,18 @@
         <w:tabs>
           <w:tab w:val="left" w:pos="3780"/>
         </w:tabs>
-        <w:ind w:left="3780" w:leftChars="0" w:hanging="420" w:firstLineChars="0"/>
+        <w:ind w:left="3780" w:hanging="420"/>
       </w:pPr>
       <w:rPr>
         <w:rFonts w:hint="default"/>
       </w:rPr>
     </w:lvl>
   </w:abstractNum>
-  <w:abstractNum w:abstractNumId="1">
+  <w:abstractNum w:abstractNumId="1" w15:restartNumberingAfterBreak="0">
     <w:nsid w:val="09BF1C7F"/>
     <w:multiLevelType w:val="multilevel"/>
     <w:tmpl w:val="09BF1C7F"/>
-    <w:lvl w:ilvl="0" w:tentative="0">
+    <w:lvl w:ilvl="0">
       <w:start w:val="1"/>
       <w:numFmt w:val="decimal"/>
       <w:lvlText w:val="%1."/>
@@ -1112,7 +2975,7 @@
         <w:rFonts w:hint="eastAsia"/>
       </w:rPr>
     </w:lvl>
-    <w:lvl w:ilvl="1" w:tentative="0">
+    <w:lvl w:ilvl="1">
       <w:start w:val="1"/>
       <w:numFmt w:val="decimal"/>
       <w:lvlText w:val="4.%2."/>
@@ -1127,7 +2990,7 @@
         <w:rFonts w:hint="eastAsia"/>
       </w:rPr>
     </w:lvl>
-    <w:lvl w:ilvl="2" w:tentative="0">
+    <w:lvl w:ilvl="2">
       <w:start w:val="1"/>
       <w:numFmt w:val="decimal"/>
       <w:lvlRestart w:val="0"/>
@@ -1143,10 +3006,10 @@
         <w:rFonts w:hint="eastAsia"/>
       </w:rPr>
     </w:lvl>
-    <w:lvl w:ilvl="3" w:tentative="0">
+    <w:lvl w:ilvl="3">
       <w:start w:val="1"/>
       <w:numFmt w:val="decimal"/>
-      <w:pStyle w:val="5"/>
+      <w:pStyle w:val="4"/>
       <w:lvlText w:val="2.1.1.%4"/>
       <w:lvlJc w:val="left"/>
       <w:pPr>
@@ -1159,7 +3022,7 @@
         <w:rFonts w:hint="eastAsia"/>
       </w:rPr>
     </w:lvl>
-    <w:lvl w:ilvl="4" w:tentative="0">
+    <w:lvl w:ilvl="4">
       <w:start w:val="1"/>
       <w:numFmt w:val="decimal"/>
       <w:lvlText w:val="%1.%2.%3.%4.%5."/>
@@ -1174,7 +3037,7 @@
         <w:rFonts w:hint="eastAsia"/>
       </w:rPr>
     </w:lvl>
-    <w:lvl w:ilvl="5" w:tentative="0">
+    <w:lvl w:ilvl="5">
       <w:start w:val="1"/>
       <w:numFmt w:val="decimal"/>
       <w:lvlText w:val="%1.%2.%3.%4.%5.%6."/>
@@ -1189,7 +3052,7 @@
         <w:rFonts w:hint="eastAsia"/>
       </w:rPr>
     </w:lvl>
-    <w:lvl w:ilvl="6" w:tentative="0">
+    <w:lvl w:ilvl="6">
       <w:start w:val="1"/>
       <w:numFmt w:val="decimal"/>
       <w:lvlText w:val="%1.%2.%3.%4.%5.%6.%7."/>
@@ -1204,7 +3067,7 @@
         <w:rFonts w:hint="eastAsia"/>
       </w:rPr>
     </w:lvl>
-    <w:lvl w:ilvl="7" w:tentative="0">
+    <w:lvl w:ilvl="7">
       <w:start w:val="1"/>
       <w:numFmt w:val="decimal"/>
       <w:lvlText w:val="%1.%2.%3.%4.%5.%6.%7.%8."/>
@@ -1219,7 +3082,7 @@
         <w:rFonts w:hint="eastAsia"/>
       </w:rPr>
     </w:lvl>
-    <w:lvl w:ilvl="8" w:tentative="0">
+    <w:lvl w:ilvl="8">
       <w:start w:val="1"/>
       <w:numFmt w:val="decimal"/>
       <w:lvlText w:val="%1.%2.%3.%4.%5.%6.%7.%8.%9."/>
@@ -1235,299 +3098,426 @@
       </w:rPr>
     </w:lvl>
   </w:abstractNum>
-  <w:num w:numId="1">
+  <w:num w:numId="1" w16cid:durableId="844705388">
     <w:abstractNumId w:val="1"/>
   </w:num>
-  <w:num w:numId="2">
+  <w:num w:numId="2" w16cid:durableId="1883403418">
     <w:abstractNumId w:val="0"/>
   </w:num>
 </w:numbering>
 </file>
 
 <file path=word/styles.xml><?xml version="1.0" encoding="utf-8"?>
-<w:styles xmlns:mc="http://schemas.openxmlformats.org/markup-compatibility/2006" xmlns:o="urn:schemas-microsoft-com:office:office" xmlns:r="http://schemas.openxmlformats.org/officeDocument/2006/relationships" xmlns:m="http://schemas.openxmlformats.org/officeDocument/2006/math" xmlns:v="urn:schemas-microsoft-com:vml" xmlns:w="http://schemas.openxmlformats.org/wordprocessingml/2006/main" xmlns:w14="http://schemas.microsoft.com/office/word/2010/wordml" xmlns:w10="urn:schemas-microsoft-com:office:word" xmlns:sl="http://schemas.openxmlformats.org/schemaLibrary/2006/main" xmlns:wpsCustomData="http://www.wps.cn/officeDocument/2013/wpsCustomData" mc:Ignorable="w14">
+<w:styles xmlns:mc="http://schemas.openxmlformats.org/markup-compatibility/2006" xmlns:r="http://schemas.openxmlformats.org/officeDocument/2006/relationships" xmlns:w="http://schemas.openxmlformats.org/wordprocessingml/2006/main" xmlns:w14="http://schemas.microsoft.com/office/word/2010/wordml" xmlns:w15="http://schemas.microsoft.com/office/word/2012/wordml" xmlns:w16cex="http://schemas.microsoft.com/office/word/2018/wordml/cex" xmlns:w16cid="http://schemas.microsoft.com/office/word/2016/wordml/cid" xmlns:w16="http://schemas.microsoft.com/office/word/2018/wordml" xmlns:w16du="http://schemas.microsoft.com/office/word/2023/wordml/word16du" xmlns:w16sdtdh="http://schemas.microsoft.com/office/word/2020/wordml/sdtdatahash" xmlns:w16sdtfl="http://schemas.microsoft.com/office/word/2024/wordml/sdtformatlock" xmlns:w16se="http://schemas.microsoft.com/office/word/2015/wordml/symex" mc:Ignorable="w14 w15 w16se w16cid w16 w16cex w16sdtdh w16sdtfl w16du">
   <w:docDefaults>
     <w:rPrDefault>
       <w:rPr>
-        <w:rFonts w:ascii="Calibri" w:hAnsi="Calibri" w:eastAsia="宋体" w:cs="Times New Roman"/>
+        <w:rFonts w:ascii="Calibri" w:eastAsia="宋体" w:hAnsi="Calibri" w:cs="Times New Roman"/>
+        <w:lang w:val="en-US" w:eastAsia="zh-CN" w:bidi="ar-SA"/>
       </w:rPr>
     </w:rPrDefault>
     <w:pPrDefault/>
   </w:docDefaults>
-  <w:latentStyles w:count="260" w:defQFormat="0" w:defUnhideWhenUsed="1" w:defSemiHidden="1" w:defUIPriority="99" w:defLockedState="0">
-    <w:lsdException w:qFormat="1" w:unhideWhenUsed="0" w:uiPriority="0" w:semiHidden="0" w:name="Normal"/>
-    <w:lsdException w:qFormat="1" w:unhideWhenUsed="0" w:uiPriority="9" w:semiHidden="0" w:name="heading 1"/>
-    <w:lsdException w:qFormat="1" w:unhideWhenUsed="0" w:uiPriority="9" w:semiHidden="0" w:name="heading 2"/>
-    <w:lsdException w:qFormat="1" w:unhideWhenUsed="0" w:uiPriority="9" w:semiHidden="0" w:name="heading 3"/>
-    <w:lsdException w:qFormat="1" w:unhideWhenUsed="0" w:uiPriority="0" w:semiHidden="0" w:name="heading 4"/>
-    <w:lsdException w:qFormat="1" w:unhideWhenUsed="0" w:uiPriority="0" w:semiHidden="0" w:name="heading 5"/>
-    <w:lsdException w:qFormat="1" w:unhideWhenUsed="0" w:uiPriority="0" w:semiHidden="0" w:name="heading 6"/>
-    <w:lsdException w:qFormat="1" w:unhideWhenUsed="0" w:uiPriority="0" w:semiHidden="0" w:name="heading 7"/>
-    <w:lsdException w:qFormat="1" w:unhideWhenUsed="0" w:uiPriority="0" w:semiHidden="0" w:name="heading 8"/>
-    <w:lsdException w:qFormat="1" w:unhideWhenUsed="0" w:uiPriority="0" w:semiHidden="0" w:name="heading 9"/>
-    <w:lsdException w:uiPriority="99" w:name="index 1"/>
-    <w:lsdException w:uiPriority="99" w:name="index 2"/>
-    <w:lsdException w:uiPriority="99" w:name="index 3"/>
-    <w:lsdException w:uiPriority="99" w:name="index 4"/>
-    <w:lsdException w:uiPriority="99" w:name="index 5"/>
-    <w:lsdException w:uiPriority="99" w:name="index 6"/>
-    <w:lsdException w:uiPriority="99" w:name="index 7"/>
-    <w:lsdException w:uiPriority="99" w:name="index 8"/>
-    <w:lsdException w:uiPriority="99" w:name="index 9"/>
-    <w:lsdException w:unhideWhenUsed="0" w:uiPriority="0" w:semiHidden="0" w:name="toc 1"/>
-    <w:lsdException w:unhideWhenUsed="0" w:uiPriority="0" w:semiHidden="0" w:name="toc 2"/>
-    <w:lsdException w:unhideWhenUsed="0" w:uiPriority="0" w:semiHidden="0" w:name="toc 3"/>
-    <w:lsdException w:uiPriority="0" w:name="toc 4"/>
-    <w:lsdException w:uiPriority="0" w:name="toc 5"/>
-    <w:lsdException w:uiPriority="0" w:name="toc 6"/>
-    <w:lsdException w:uiPriority="0" w:name="toc 7"/>
-    <w:lsdException w:uiPriority="0" w:name="toc 8"/>
-    <w:lsdException w:uiPriority="0" w:name="toc 9"/>
-    <w:lsdException w:unhideWhenUsed="0" w:uiPriority="0" w:semiHidden="0" w:name="Normal Indent"/>
-    <w:lsdException w:uiPriority="99" w:name="footnote text"/>
-    <w:lsdException w:unhideWhenUsed="0" w:uiPriority="0" w:semiHidden="0" w:name="annotation text"/>
-    <w:lsdException w:unhideWhenUsed="0" w:uiPriority="0" w:semiHidden="0" w:name="header"/>
-    <w:lsdException w:unhideWhenUsed="0" w:uiPriority="0" w:semiHidden="0" w:name="footer"/>
-    <w:lsdException w:uiPriority="99" w:name="index heading"/>
-    <w:lsdException w:qFormat="1" w:uiPriority="0" w:name="caption"/>
-    <w:lsdException w:uiPriority="99" w:name="table of figures"/>
-    <w:lsdException w:uiPriority="99" w:name="envelope address"/>
-    <w:lsdException w:uiPriority="99" w:name="envelope return"/>
-    <w:lsdException w:uiPriority="99" w:name="footnote reference"/>
-    <w:lsdException w:uiPriority="0" w:name="annotation reference"/>
-    <w:lsdException w:uiPriority="99" w:name="line number"/>
-    <w:lsdException w:unhideWhenUsed="0" w:uiPriority="0" w:semiHidden="0" w:name="page number"/>
-    <w:lsdException w:uiPriority="99" w:name="endnote reference"/>
-    <w:lsdException w:uiPriority="99" w:name="endnote text"/>
-    <w:lsdException w:uiPriority="99" w:name="table of authorities"/>
-    <w:lsdException w:uiPriority="99" w:name="macro"/>
-    <w:lsdException w:uiPriority="99" w:name="toa heading"/>
-    <w:lsdException w:uiPriority="99" w:name="List"/>
-    <w:lsdException w:unhideWhenUsed="0" w:uiPriority="0" w:semiHidden="0" w:name="List Bullet"/>
-    <w:lsdException w:uiPriority="99" w:name="List Number"/>
-    <w:lsdException w:uiPriority="99" w:name="List 2"/>
-    <w:lsdException w:uiPriority="99" w:name="List 3"/>
-    <w:lsdException w:uiPriority="99" w:name="List 4"/>
-    <w:lsdException w:uiPriority="99" w:name="List 5"/>
-    <w:lsdException w:uiPriority="99" w:name="List Bullet 2"/>
-    <w:lsdException w:uiPriority="99" w:name="List Bullet 3"/>
-    <w:lsdException w:uiPriority="99" w:name="List Bullet 4"/>
-    <w:lsdException w:uiPriority="99" w:name="List Bullet 5"/>
-    <w:lsdException w:uiPriority="99" w:name="List Number 2"/>
-    <w:lsdException w:uiPriority="99" w:name="List Number 3"/>
-    <w:lsdException w:uiPriority="99" w:name="List Number 4"/>
-    <w:lsdException w:uiPriority="99" w:name="List Number 5"/>
-    <w:lsdException w:qFormat="1" w:unhideWhenUsed="0" w:uiPriority="10" w:semiHidden="0" w:name="Title"/>
-    <w:lsdException w:uiPriority="99" w:name="Closing"/>
-    <w:lsdException w:uiPriority="99" w:name="Signature"/>
-    <w:lsdException w:qFormat="1" w:uiPriority="1" w:name="Default Paragraph Font"/>
-    <w:lsdException w:unhideWhenUsed="0" w:uiPriority="0" w:semiHidden="0" w:name="Body Text"/>
-    <w:lsdException w:unhideWhenUsed="0" w:uiPriority="0" w:semiHidden="0" w:name="Body Text Indent"/>
-    <w:lsdException w:uiPriority="99" w:name="List Continue"/>
-    <w:lsdException w:uiPriority="99" w:name="List Continue 2"/>
-    <w:lsdException w:uiPriority="99" w:name="List Continue 3"/>
-    <w:lsdException w:uiPriority="99" w:name="List Continue 4"/>
-    <w:lsdException w:uiPriority="99" w:name="List Continue 5"/>
-    <w:lsdException w:uiPriority="99" w:name="Message Header"/>
-    <w:lsdException w:qFormat="1" w:unhideWhenUsed="0" w:uiPriority="11" w:semiHidden="0" w:name="Subtitle"/>
-    <w:lsdException w:unhideWhenUsed="0" w:uiPriority="0" w:semiHidden="0" w:name="Salutation"/>
-    <w:lsdException w:unhideWhenUsed="0" w:uiPriority="0" w:semiHidden="0" w:name="Date"/>
-    <w:lsdException w:unhideWhenUsed="0" w:uiPriority="0" w:semiHidden="0" w:name="Body Text First Indent"/>
-    <w:lsdException w:uiPriority="99" w:name="Body Text First Indent 2"/>
-    <w:lsdException w:uiPriority="99" w:name="Note Heading"/>
-    <w:lsdException w:unhideWhenUsed="0" w:uiPriority="0" w:semiHidden="0" w:name="Body Text 2"/>
-    <w:lsdException w:unhideWhenUsed="0" w:uiPriority="0" w:semiHidden="0" w:name="Body Text 3"/>
-    <w:lsdException w:unhideWhenUsed="0" w:uiPriority="0" w:semiHidden="0" w:name="Body Text Indent 2"/>
-    <w:lsdException w:unhideWhenUsed="0" w:uiPriority="0" w:semiHidden="0" w:name="Body Text Indent 3"/>
-    <w:lsdException w:unhideWhenUsed="0" w:uiPriority="0" w:semiHidden="0" w:name="Block Text"/>
-    <w:lsdException w:qFormat="1" w:unhideWhenUsed="0" w:uiPriority="0" w:semiHidden="0" w:name="Hyperlink"/>
-    <w:lsdException w:qFormat="1" w:unhideWhenUsed="0" w:uiPriority="0" w:semiHidden="0" w:name="FollowedHyperlink"/>
-    <w:lsdException w:qFormat="1" w:unhideWhenUsed="0" w:uiPriority="0" w:semiHidden="0" w:name="Strong"/>
-    <w:lsdException w:qFormat="1" w:unhideWhenUsed="0" w:uiPriority="0" w:semiHidden="0" w:name="Emphasis"/>
-    <w:lsdException w:unhideWhenUsed="0" w:uiPriority="0" w:semiHidden="0" w:name="Document Map"/>
-    <w:lsdException w:unhideWhenUsed="0" w:uiPriority="0" w:semiHidden="0" w:name="Plain Text"/>
-    <w:lsdException w:uiPriority="99" w:name="E-mail Signature"/>
-    <w:lsdException w:unhideWhenUsed="0" w:uiPriority="0" w:semiHidden="0" w:name="Normal (Web)"/>
-    <w:lsdException w:uiPriority="99" w:name="HTML Acronym"/>
-    <w:lsdException w:uiPriority="99" w:name="HTML Address"/>
-    <w:lsdException w:uiPriority="99" w:name="HTML Cite"/>
-    <w:lsdException w:uiPriority="99" w:name="HTML Code"/>
-    <w:lsdException w:uiPriority="99" w:name="HTML Definition"/>
-    <w:lsdException w:uiPriority="99" w:name="HTML Keyboard"/>
-    <w:lsdException w:unhideWhenUsed="0" w:uiPriority="0" w:semiHidden="0" w:name="HTML Preformatted"/>
-    <w:lsdException w:uiPriority="99" w:name="HTML Sample"/>
-    <w:lsdException w:unhideWhenUsed="0" w:uiPriority="0" w:semiHidden="0" w:name="HTML Typewriter"/>
-    <w:lsdException w:uiPriority="99" w:name="HTML Variable"/>
-    <w:lsdException w:qFormat="1" w:uiPriority="99" w:name="Normal Table"/>
-    <w:lsdException w:unhideWhenUsed="0" w:uiPriority="0" w:semiHidden="0" w:name="annotation subject"/>
-    <w:lsdException w:uiPriority="99" w:name="Table Simple 1"/>
-    <w:lsdException w:uiPriority="99" w:name="Table Simple 2"/>
-    <w:lsdException w:uiPriority="99" w:name="Table Simple 3"/>
-    <w:lsdException w:uiPriority="99" w:name="Table Classic 1"/>
-    <w:lsdException w:uiPriority="99" w:name="Table Classic 2"/>
-    <w:lsdException w:uiPriority="99" w:name="Table Classic 3"/>
-    <w:lsdException w:uiPriority="99" w:name="Table Classic 4"/>
-    <w:lsdException w:uiPriority="99" w:name="Table Colorful 1"/>
-    <w:lsdException w:uiPriority="99" w:name="Table Colorful 2"/>
-    <w:lsdException w:uiPriority="99" w:name="Table Colorful 3"/>
-    <w:lsdException w:uiPriority="99" w:name="Table Columns 1"/>
-    <w:lsdException w:uiPriority="99" w:name="Table Columns 2"/>
-    <w:lsdException w:uiPriority="99" w:name="Table Columns 3"/>
-    <w:lsdException w:uiPriority="99" w:name="Table Columns 4"/>
-    <w:lsdException w:uiPriority="99" w:name="Table Columns 5"/>
-    <w:lsdException w:uiPriority="99" w:name="Table Grid 1"/>
-    <w:lsdException w:uiPriority="99" w:name="Table Grid 2"/>
-    <w:lsdException w:uiPriority="99" w:name="Table Grid 3"/>
-    <w:lsdException w:uiPriority="99" w:name="Table Grid 4"/>
-    <w:lsdException w:uiPriority="99" w:name="Table Grid 5"/>
-    <w:lsdException w:uiPriority="99" w:name="Table Grid 6"/>
-    <w:lsdException w:uiPriority="99" w:name="Table Grid 7"/>
-    <w:lsdException w:uiPriority="99" w:name="Table Grid 8"/>
-    <w:lsdException w:uiPriority="99" w:name="Table List 1"/>
-    <w:lsdException w:uiPriority="99" w:name="Table List 2"/>
-    <w:lsdException w:uiPriority="99" w:name="Table List 3"/>
-    <w:lsdException w:uiPriority="99" w:name="Table List 4"/>
-    <w:lsdException w:uiPriority="99" w:name="Table List 5"/>
-    <w:lsdException w:uiPriority="99" w:name="Table List 6"/>
-    <w:lsdException w:uiPriority="99" w:name="Table List 7"/>
-    <w:lsdException w:uiPriority="99" w:name="Table List 8"/>
-    <w:lsdException w:uiPriority="99" w:name="Table 3D effects 1"/>
-    <w:lsdException w:uiPriority="99" w:name="Table 3D effects 2"/>
-    <w:lsdException w:uiPriority="99" w:name="Table 3D effects 3"/>
-    <w:lsdException w:uiPriority="99" w:name="Table Contemporary"/>
-    <w:lsdException w:uiPriority="99" w:name="Table Elegant"/>
-    <w:lsdException w:uiPriority="99" w:name="Table Professional"/>
-    <w:lsdException w:uiPriority="99" w:name="Table Subtle 1"/>
-    <w:lsdException w:uiPriority="99" w:name="Table Subtle 2"/>
-    <w:lsdException w:uiPriority="99" w:name="Table Web 1"/>
-    <w:lsdException w:uiPriority="99" w:name="Table Web 2"/>
-    <w:lsdException w:uiPriority="99" w:name="Table Web 3"/>
-    <w:lsdException w:unhideWhenUsed="0" w:uiPriority="0" w:semiHidden="0" w:name="Balloon Text"/>
-    <w:lsdException w:unhideWhenUsed="0" w:uiPriority="0" w:semiHidden="0" w:name="Table Grid"/>
-    <w:lsdException w:uiPriority="99" w:name="Table Theme"/>
-    <w:lsdException w:unhideWhenUsed="0" w:uiPriority="60" w:semiHidden="0" w:name="Light Shading"/>
-    <w:lsdException w:unhideWhenUsed="0" w:uiPriority="61" w:semiHidden="0" w:name="Light List"/>
-    <w:lsdException w:unhideWhenUsed="0" w:uiPriority="62" w:semiHidden="0" w:name="Light Grid"/>
-    <w:lsdException w:unhideWhenUsed="0" w:uiPriority="63" w:semiHidden="0" w:name="Medium Shading 1"/>
-    <w:lsdException w:unhideWhenUsed="0" w:uiPriority="64" w:semiHidden="0" w:name="Medium Shading 2"/>
-    <w:lsdException w:unhideWhenUsed="0" w:uiPriority="65" w:semiHidden="0" w:name="Medium List 1"/>
-    <w:lsdException w:unhideWhenUsed="0" w:uiPriority="66" w:semiHidden="0" w:name="Medium List 2"/>
-    <w:lsdException w:unhideWhenUsed="0" w:uiPriority="67" w:semiHidden="0" w:name="Medium Grid 1"/>
-    <w:lsdException w:unhideWhenUsed="0" w:uiPriority="68" w:semiHidden="0" w:name="Medium Grid 2"/>
-    <w:lsdException w:unhideWhenUsed="0" w:uiPriority="69" w:semiHidden="0" w:name="Medium Grid 3"/>
-    <w:lsdException w:unhideWhenUsed="0" w:uiPriority="70" w:semiHidden="0" w:name="Dark List"/>
-    <w:lsdException w:unhideWhenUsed="0" w:uiPriority="71" w:semiHidden="0" w:name="Colorful Shading"/>
-    <w:lsdException w:unhideWhenUsed="0" w:uiPriority="72" w:semiHidden="0" w:name="Colorful List"/>
-    <w:lsdException w:unhideWhenUsed="0" w:uiPriority="73" w:semiHidden="0" w:name="Colorful Grid"/>
-    <w:lsdException w:unhideWhenUsed="0" w:uiPriority="60" w:semiHidden="0" w:name="Light Shading Accent 1"/>
-    <w:lsdException w:unhideWhenUsed="0" w:uiPriority="61" w:semiHidden="0" w:name="Light List Accent 1"/>
-    <w:lsdException w:unhideWhenUsed="0" w:uiPriority="62" w:semiHidden="0" w:name="Light Grid Accent 1"/>
-    <w:lsdException w:unhideWhenUsed="0" w:uiPriority="63" w:semiHidden="0" w:name="Medium Shading 1 Accent 1"/>
-    <w:lsdException w:unhideWhenUsed="0" w:uiPriority="64" w:semiHidden="0" w:name="Medium Shading 2 Accent 1"/>
-    <w:lsdException w:unhideWhenUsed="0" w:uiPriority="65" w:semiHidden="0" w:name="Medium List 1 Accent 1"/>
-    <w:lsdException w:unhideWhenUsed="0" w:uiPriority="66" w:semiHidden="0" w:name="Medium List 2 Accent 1"/>
-    <w:lsdException w:unhideWhenUsed="0" w:uiPriority="67" w:semiHidden="0" w:name="Medium Grid 1 Accent 1"/>
-    <w:lsdException w:unhideWhenUsed="0" w:uiPriority="68" w:semiHidden="0" w:name="Medium Grid 2 Accent 1"/>
-    <w:lsdException w:unhideWhenUsed="0" w:uiPriority="69" w:semiHidden="0" w:name="Medium Grid 3 Accent 1"/>
-    <w:lsdException w:unhideWhenUsed="0" w:uiPriority="70" w:semiHidden="0" w:name="Dark List Accent 1"/>
-    <w:lsdException w:unhideWhenUsed="0" w:uiPriority="71" w:semiHidden="0" w:name="Colorful Shading Accent 1"/>
-    <w:lsdException w:unhideWhenUsed="0" w:uiPriority="72" w:semiHidden="0" w:name="Colorful List Accent 1"/>
-    <w:lsdException w:unhideWhenUsed="0" w:uiPriority="73" w:semiHidden="0" w:name="Colorful Grid Accent 1"/>
-    <w:lsdException w:unhideWhenUsed="0" w:uiPriority="60" w:semiHidden="0" w:name="Light Shading Accent 2"/>
-    <w:lsdException w:unhideWhenUsed="0" w:uiPriority="61" w:semiHidden="0" w:name="Light List Accent 2"/>
-    <w:lsdException w:unhideWhenUsed="0" w:uiPriority="62" w:semiHidden="0" w:name="Light Grid Accent 2"/>
-    <w:lsdException w:unhideWhenUsed="0" w:uiPriority="63" w:semiHidden="0" w:name="Medium Shading 1 Accent 2"/>
-    <w:lsdException w:unhideWhenUsed="0" w:uiPriority="64" w:semiHidden="0" w:name="Medium Shading 2 Accent 2"/>
-    <w:lsdException w:unhideWhenUsed="0" w:uiPriority="65" w:semiHidden="0" w:name="Medium List 1 Accent 2"/>
-    <w:lsdException w:unhideWhenUsed="0" w:uiPriority="66" w:semiHidden="0" w:name="Medium List 2 Accent 2"/>
-    <w:lsdException w:unhideWhenUsed="0" w:uiPriority="67" w:semiHidden="0" w:name="Medium Grid 1 Accent 2"/>
-    <w:lsdException w:unhideWhenUsed="0" w:uiPriority="68" w:semiHidden="0" w:name="Medium Grid 2 Accent 2"/>
-    <w:lsdException w:unhideWhenUsed="0" w:uiPriority="69" w:semiHidden="0" w:name="Medium Grid 3 Accent 2"/>
-    <w:lsdException w:unhideWhenUsed="0" w:uiPriority="70" w:semiHidden="0" w:name="Dark List Accent 2"/>
-    <w:lsdException w:unhideWhenUsed="0" w:uiPriority="71" w:semiHidden="0" w:name="Colorful Shading Accent 2"/>
-    <w:lsdException w:unhideWhenUsed="0" w:uiPriority="72" w:semiHidden="0" w:name="Colorful List Accent 2"/>
-    <w:lsdException w:unhideWhenUsed="0" w:uiPriority="73" w:semiHidden="0" w:name="Colorful Grid Accent 2"/>
-    <w:lsdException w:unhideWhenUsed="0" w:uiPriority="60" w:semiHidden="0" w:name="Light Shading Accent 3"/>
-    <w:lsdException w:unhideWhenUsed="0" w:uiPriority="61" w:semiHidden="0" w:name="Light List Accent 3"/>
-    <w:lsdException w:unhideWhenUsed="0" w:uiPriority="62" w:semiHidden="0" w:name="Light Grid Accent 3"/>
-    <w:lsdException w:unhideWhenUsed="0" w:uiPriority="63" w:semiHidden="0" w:name="Medium Shading 1 Accent 3"/>
-    <w:lsdException w:unhideWhenUsed="0" w:uiPriority="64" w:semiHidden="0" w:name="Medium Shading 2 Accent 3"/>
-    <w:lsdException w:unhideWhenUsed="0" w:uiPriority="65" w:semiHidden="0" w:name="Medium List 1 Accent 3"/>
-    <w:lsdException w:unhideWhenUsed="0" w:uiPriority="66" w:semiHidden="0" w:name="Medium List 2 Accent 3"/>
-    <w:lsdException w:unhideWhenUsed="0" w:uiPriority="67" w:semiHidden="0" w:name="Medium Grid 1 Accent 3"/>
-    <w:lsdException w:unhideWhenUsed="0" w:uiPriority="68" w:semiHidden="0" w:name="Medium Grid 2 Accent 3"/>
-    <w:lsdException w:unhideWhenUsed="0" w:uiPriority="69" w:semiHidden="0" w:name="Medium Grid 3 Accent 3"/>
-    <w:lsdException w:unhideWhenUsed="0" w:uiPriority="70" w:semiHidden="0" w:name="Dark List Accent 3"/>
-    <w:lsdException w:unhideWhenUsed="0" w:uiPriority="71" w:semiHidden="0" w:name="Colorful Shading Accent 3"/>
-    <w:lsdException w:unhideWhenUsed="0" w:uiPriority="72" w:semiHidden="0" w:name="Colorful List Accent 3"/>
-    <w:lsdException w:unhideWhenUsed="0" w:uiPriority="73" w:semiHidden="0" w:name="Colorful Grid Accent 3"/>
-    <w:lsdException w:unhideWhenUsed="0" w:uiPriority="60" w:semiHidden="0" w:name="Light Shading Accent 4"/>
-    <w:lsdException w:unhideWhenUsed="0" w:uiPriority="61" w:semiHidden="0" w:name="Light List Accent 4"/>
-    <w:lsdException w:unhideWhenUsed="0" w:uiPriority="62" w:semiHidden="0" w:name="Light Grid Accent 4"/>
-    <w:lsdException w:unhideWhenUsed="0" w:uiPriority="63" w:semiHidden="0" w:name="Medium Shading 1 Accent 4"/>
-    <w:lsdException w:unhideWhenUsed="0" w:uiPriority="64" w:semiHidden="0" w:name="Medium Shading 2 Accent 4"/>
-    <w:lsdException w:unhideWhenUsed="0" w:uiPriority="65" w:semiHidden="0" w:name="Medium List 1 Accent 4"/>
-    <w:lsdException w:unhideWhenUsed="0" w:uiPriority="66" w:semiHidden="0" w:name="Medium List 2 Accent 4"/>
-    <w:lsdException w:unhideWhenUsed="0" w:uiPriority="67" w:semiHidden="0" w:name="Medium Grid 1 Accent 4"/>
-    <w:lsdException w:unhideWhenUsed="0" w:uiPriority="68" w:semiHidden="0" w:name="Medium Grid 2 Accent 4"/>
-    <w:lsdException w:unhideWhenUsed="0" w:uiPriority="69" w:semiHidden="0" w:name="Medium Grid 3 Accent 4"/>
-    <w:lsdException w:unhideWhenUsed="0" w:uiPriority="70" w:semiHidden="0" w:name="Dark List Accent 4"/>
-    <w:lsdException w:unhideWhenUsed="0" w:uiPriority="71" w:semiHidden="0" w:name="Colorful Shading Accent 4"/>
-    <w:lsdException w:unhideWhenUsed="0" w:uiPriority="72" w:semiHidden="0" w:name="Colorful List Accent 4"/>
-    <w:lsdException w:unhideWhenUsed="0" w:uiPriority="73" w:semiHidden="0" w:name="Colorful Grid Accent 4"/>
-    <w:lsdException w:unhideWhenUsed="0" w:uiPriority="60" w:semiHidden="0" w:name="Light Shading Accent 5"/>
-    <w:lsdException w:unhideWhenUsed="0" w:uiPriority="61" w:semiHidden="0" w:name="Light List Accent 5"/>
-    <w:lsdException w:unhideWhenUsed="0" w:uiPriority="62" w:semiHidden="0" w:name="Light Grid Accent 5"/>
-    <w:lsdException w:unhideWhenUsed="0" w:uiPriority="63" w:semiHidden="0" w:name="Medium Shading 1 Accent 5"/>
-    <w:lsdException w:unhideWhenUsed="0" w:uiPriority="64" w:semiHidden="0" w:name="Medium Shading 2 Accent 5"/>
-    <w:lsdException w:unhideWhenUsed="0" w:uiPriority="65" w:semiHidden="0" w:name="Medium List 1 Accent 5"/>
-    <w:lsdException w:unhideWhenUsed="0" w:uiPriority="66" w:semiHidden="0" w:name="Medium List 2 Accent 5"/>
-    <w:lsdException w:unhideWhenUsed="0" w:uiPriority="67" w:semiHidden="0" w:name="Medium Grid 1 Accent 5"/>
-    <w:lsdException w:unhideWhenUsed="0" w:uiPriority="68" w:semiHidden="0" w:name="Medium Grid 2 Accent 5"/>
-    <w:lsdException w:unhideWhenUsed="0" w:uiPriority="69" w:semiHidden="0" w:name="Medium Grid 3 Accent 5"/>
-    <w:lsdException w:unhideWhenUsed="0" w:uiPriority="70" w:semiHidden="0" w:name="Dark List Accent 5"/>
-    <w:lsdException w:unhideWhenUsed="0" w:uiPriority="71" w:semiHidden="0" w:name="Colorful Shading Accent 5"/>
-    <w:lsdException w:unhideWhenUsed="0" w:uiPriority="72" w:semiHidden="0" w:name="Colorful List Accent 5"/>
-    <w:lsdException w:unhideWhenUsed="0" w:uiPriority="73" w:semiHidden="0" w:name="Colorful Grid Accent 5"/>
-    <w:lsdException w:unhideWhenUsed="0" w:uiPriority="60" w:semiHidden="0" w:name="Light Shading Accent 6"/>
-    <w:lsdException w:unhideWhenUsed="0" w:uiPriority="61" w:semiHidden="0" w:name="Light List Accent 6"/>
-    <w:lsdException w:unhideWhenUsed="0" w:uiPriority="62" w:semiHidden="0" w:name="Light Grid Accent 6"/>
-    <w:lsdException w:unhideWhenUsed="0" w:uiPriority="63" w:semiHidden="0" w:name="Medium Shading 1 Accent 6"/>
-    <w:lsdException w:unhideWhenUsed="0" w:uiPriority="64" w:semiHidden="0" w:name="Medium Shading 2 Accent 6"/>
-    <w:lsdException w:unhideWhenUsed="0" w:uiPriority="65" w:semiHidden="0" w:name="Medium List 1 Accent 6"/>
-    <w:lsdException w:unhideWhenUsed="0" w:uiPriority="66" w:semiHidden="0" w:name="Medium List 2 Accent 6"/>
-    <w:lsdException w:unhideWhenUsed="0" w:uiPriority="67" w:semiHidden="0" w:name="Medium Grid 1 Accent 6"/>
-    <w:lsdException w:unhideWhenUsed="0" w:uiPriority="68" w:semiHidden="0" w:name="Medium Grid 2 Accent 6"/>
-    <w:lsdException w:unhideWhenUsed="0" w:uiPriority="69" w:semiHidden="0" w:name="Medium Grid 3 Accent 6"/>
-    <w:lsdException w:unhideWhenUsed="0" w:uiPriority="70" w:semiHidden="0" w:name="Dark List Accent 6"/>
-    <w:lsdException w:unhideWhenUsed="0" w:uiPriority="71" w:semiHidden="0" w:name="Colorful Shading Accent 6"/>
-    <w:lsdException w:unhideWhenUsed="0" w:uiPriority="72" w:semiHidden="0" w:name="Colorful List Accent 6"/>
-    <w:lsdException w:unhideWhenUsed="0" w:uiPriority="73" w:semiHidden="0" w:name="Colorful Grid Accent 6"/>
+  <w:latentStyles w:defLockedState="0" w:defUIPriority="99" w:defSemiHidden="0" w:defUnhideWhenUsed="0" w:defQFormat="0" w:count="376">
+    <w:lsdException w:name="Normal" w:uiPriority="0" w:qFormat="1"/>
+    <w:lsdException w:name="heading 1" w:uiPriority="9" w:qFormat="1"/>
+    <w:lsdException w:name="heading 2" w:uiPriority="9" w:qFormat="1"/>
+    <w:lsdException w:name="heading 3" w:uiPriority="9" w:qFormat="1"/>
+    <w:lsdException w:name="heading 4" w:uiPriority="0" w:qFormat="1"/>
+    <w:lsdException w:name="heading 5" w:uiPriority="0" w:qFormat="1"/>
+    <w:lsdException w:name="heading 6" w:uiPriority="0" w:qFormat="1"/>
+    <w:lsdException w:name="heading 7" w:uiPriority="0" w:qFormat="1"/>
+    <w:lsdException w:name="heading 8" w:uiPriority="0" w:qFormat="1"/>
+    <w:lsdException w:name="heading 9" w:uiPriority="0" w:qFormat="1"/>
+    <w:lsdException w:name="index 1" w:semiHidden="1" w:unhideWhenUsed="1"/>
+    <w:lsdException w:name="index 2" w:semiHidden="1" w:unhideWhenUsed="1"/>
+    <w:lsdException w:name="index 3" w:semiHidden="1" w:unhideWhenUsed="1"/>
+    <w:lsdException w:name="index 4" w:semiHidden="1" w:unhideWhenUsed="1"/>
+    <w:lsdException w:name="index 5" w:semiHidden="1" w:unhideWhenUsed="1"/>
+    <w:lsdException w:name="index 6" w:semiHidden="1" w:unhideWhenUsed="1"/>
+    <w:lsdException w:name="index 7" w:semiHidden="1" w:unhideWhenUsed="1"/>
+    <w:lsdException w:name="index 8" w:semiHidden="1" w:unhideWhenUsed="1"/>
+    <w:lsdException w:name="index 9" w:semiHidden="1" w:unhideWhenUsed="1"/>
+    <w:lsdException w:name="toc 1" w:uiPriority="0"/>
+    <w:lsdException w:name="toc 2" w:uiPriority="0"/>
+    <w:lsdException w:name="toc 3" w:uiPriority="0"/>
+    <w:lsdException w:name="toc 4" w:semiHidden="1" w:uiPriority="0" w:unhideWhenUsed="1"/>
+    <w:lsdException w:name="toc 5" w:semiHidden="1" w:uiPriority="0" w:unhideWhenUsed="1"/>
+    <w:lsdException w:name="toc 6" w:semiHidden="1" w:uiPriority="0" w:unhideWhenUsed="1"/>
+    <w:lsdException w:name="toc 7" w:semiHidden="1" w:uiPriority="0" w:unhideWhenUsed="1"/>
+    <w:lsdException w:name="toc 8" w:semiHidden="1" w:uiPriority="0" w:unhideWhenUsed="1"/>
+    <w:lsdException w:name="toc 9" w:semiHidden="1" w:uiPriority="0" w:unhideWhenUsed="1"/>
+    <w:lsdException w:name="Normal Indent" w:uiPriority="0"/>
+    <w:lsdException w:name="footnote text" w:semiHidden="1" w:unhideWhenUsed="1"/>
+    <w:lsdException w:name="annotation text" w:uiPriority="0"/>
+    <w:lsdException w:name="header" w:uiPriority="0"/>
+    <w:lsdException w:name="footer" w:uiPriority="0"/>
+    <w:lsdException w:name="index heading" w:semiHidden="1" w:unhideWhenUsed="1"/>
+    <w:lsdException w:name="caption" w:semiHidden="1" w:uiPriority="0" w:unhideWhenUsed="1" w:qFormat="1"/>
+    <w:lsdException w:name="table of figures" w:semiHidden="1" w:unhideWhenUsed="1"/>
+    <w:lsdException w:name="envelope address" w:semiHidden="1" w:unhideWhenUsed="1"/>
+    <w:lsdException w:name="envelope return" w:semiHidden="1" w:unhideWhenUsed="1"/>
+    <w:lsdException w:name="footnote reference" w:semiHidden="1" w:unhideWhenUsed="1"/>
+    <w:lsdException w:name="annotation reference" w:semiHidden="1" w:uiPriority="0" w:unhideWhenUsed="1"/>
+    <w:lsdException w:name="line number" w:semiHidden="1" w:unhideWhenUsed="1"/>
+    <w:lsdException w:name="page number" w:uiPriority="0"/>
+    <w:lsdException w:name="endnote reference" w:semiHidden="1" w:unhideWhenUsed="1"/>
+    <w:lsdException w:name="endnote text" w:semiHidden="1" w:unhideWhenUsed="1"/>
+    <w:lsdException w:name="table of authorities" w:semiHidden="1" w:unhideWhenUsed="1"/>
+    <w:lsdException w:name="macro" w:semiHidden="1" w:unhideWhenUsed="1"/>
+    <w:lsdException w:name="toa heading" w:semiHidden="1" w:unhideWhenUsed="1"/>
+    <w:lsdException w:name="List" w:semiHidden="1" w:unhideWhenUsed="1"/>
+    <w:lsdException w:name="List Bullet" w:uiPriority="0"/>
+    <w:lsdException w:name="List Number" w:semiHidden="1" w:unhideWhenUsed="1"/>
+    <w:lsdException w:name="List 2" w:semiHidden="1" w:unhideWhenUsed="1"/>
+    <w:lsdException w:name="List 3" w:semiHidden="1" w:unhideWhenUsed="1"/>
+    <w:lsdException w:name="List 4" w:semiHidden="1" w:unhideWhenUsed="1"/>
+    <w:lsdException w:name="List 5" w:semiHidden="1" w:unhideWhenUsed="1"/>
+    <w:lsdException w:name="List Bullet 2" w:semiHidden="1" w:unhideWhenUsed="1"/>
+    <w:lsdException w:name="List Bullet 3" w:semiHidden="1" w:unhideWhenUsed="1"/>
+    <w:lsdException w:name="List Bullet 4" w:semiHidden="1" w:unhideWhenUsed="1"/>
+    <w:lsdException w:name="List Bullet 5" w:semiHidden="1" w:unhideWhenUsed="1"/>
+    <w:lsdException w:name="List Number 2" w:semiHidden="1" w:unhideWhenUsed="1"/>
+    <w:lsdException w:name="List Number 3" w:semiHidden="1" w:unhideWhenUsed="1"/>
+    <w:lsdException w:name="List Number 4" w:semiHidden="1" w:unhideWhenUsed="1"/>
+    <w:lsdException w:name="List Number 5" w:semiHidden="1" w:unhideWhenUsed="1"/>
+    <w:lsdException w:name="Title" w:uiPriority="10" w:qFormat="1"/>
+    <w:lsdException w:name="Closing" w:semiHidden="1" w:unhideWhenUsed="1"/>
+    <w:lsdException w:name="Signature" w:semiHidden="1" w:unhideWhenUsed="1"/>
+    <w:lsdException w:name="Default Paragraph Font" w:semiHidden="1" w:uiPriority="1" w:unhideWhenUsed="1" w:qFormat="1"/>
+    <w:lsdException w:name="Body Text" w:uiPriority="0"/>
+    <w:lsdException w:name="Body Text Indent" w:uiPriority="0"/>
+    <w:lsdException w:name="List Continue" w:semiHidden="1" w:unhideWhenUsed="1"/>
+    <w:lsdException w:name="List Continue 2" w:semiHidden="1" w:unhideWhenUsed="1"/>
+    <w:lsdException w:name="List Continue 3" w:semiHidden="1" w:unhideWhenUsed="1"/>
+    <w:lsdException w:name="List Continue 4" w:semiHidden="1" w:unhideWhenUsed="1"/>
+    <w:lsdException w:name="List Continue 5" w:semiHidden="1" w:unhideWhenUsed="1"/>
+    <w:lsdException w:name="Message Header" w:semiHidden="1" w:unhideWhenUsed="1"/>
+    <w:lsdException w:name="Subtitle" w:uiPriority="11" w:qFormat="1"/>
+    <w:lsdException w:name="Salutation" w:uiPriority="0"/>
+    <w:lsdException w:name="Date" w:uiPriority="0"/>
+    <w:lsdException w:name="Body Text First Indent" w:uiPriority="0"/>
+    <w:lsdException w:name="Body Text First Indent 2" w:semiHidden="1" w:unhideWhenUsed="1"/>
+    <w:lsdException w:name="Note Heading" w:semiHidden="1" w:unhideWhenUsed="1"/>
+    <w:lsdException w:name="Body Text 2" w:uiPriority="0"/>
+    <w:lsdException w:name="Body Text 3" w:uiPriority="0"/>
+    <w:lsdException w:name="Body Text Indent 2" w:uiPriority="0"/>
+    <w:lsdException w:name="Body Text Indent 3" w:uiPriority="0"/>
+    <w:lsdException w:name="Block Text" w:uiPriority="0"/>
+    <w:lsdException w:name="Hyperlink" w:uiPriority="0" w:qFormat="1"/>
+    <w:lsdException w:name="FollowedHyperlink" w:uiPriority="0" w:qFormat="1"/>
+    <w:lsdException w:name="Strong" w:uiPriority="0" w:qFormat="1"/>
+    <w:lsdException w:name="Emphasis" w:uiPriority="0" w:qFormat="1"/>
+    <w:lsdException w:name="Document Map" w:uiPriority="0"/>
+    <w:lsdException w:name="Plain Text" w:uiPriority="0"/>
+    <w:lsdException w:name="E-mail Signature" w:semiHidden="1" w:unhideWhenUsed="1"/>
+    <w:lsdException w:name="HTML Top of Form" w:semiHidden="1" w:unhideWhenUsed="1"/>
+    <w:lsdException w:name="HTML Bottom of Form" w:semiHidden="1" w:unhideWhenUsed="1"/>
+    <w:lsdException w:name="Normal (Web)" w:uiPriority="0"/>
+    <w:lsdException w:name="HTML Acronym" w:semiHidden="1" w:unhideWhenUsed="1"/>
+    <w:lsdException w:name="HTML Address" w:semiHidden="1" w:unhideWhenUsed="1"/>
+    <w:lsdException w:name="HTML Cite" w:semiHidden="1" w:unhideWhenUsed="1"/>
+    <w:lsdException w:name="HTML Code" w:semiHidden="1" w:unhideWhenUsed="1"/>
+    <w:lsdException w:name="HTML Definition" w:semiHidden="1" w:unhideWhenUsed="1"/>
+    <w:lsdException w:name="HTML Keyboard" w:semiHidden="1" w:unhideWhenUsed="1"/>
+    <w:lsdException w:name="HTML Preformatted" w:uiPriority="0"/>
+    <w:lsdException w:name="HTML Sample" w:semiHidden="1" w:unhideWhenUsed="1"/>
+    <w:lsdException w:name="HTML Typewriter" w:uiPriority="0"/>
+    <w:lsdException w:name="HTML Variable" w:semiHidden="1" w:unhideWhenUsed="1"/>
+    <w:lsdException w:name="Normal Table" w:semiHidden="1" w:unhideWhenUsed="1" w:qFormat="1"/>
+    <w:lsdException w:name="annotation subject" w:uiPriority="0"/>
+    <w:lsdException w:name="No List" w:semiHidden="1" w:unhideWhenUsed="1"/>
+    <w:lsdException w:name="Outline List 1" w:semiHidden="1" w:unhideWhenUsed="1"/>
+    <w:lsdException w:name="Outline List 2" w:semiHidden="1" w:unhideWhenUsed="1"/>
+    <w:lsdException w:name="Outline List 3" w:semiHidden="1" w:unhideWhenUsed="1"/>
+    <w:lsdException w:name="Table Simple 1" w:semiHidden="1" w:unhideWhenUsed="1"/>
+    <w:lsdException w:name="Table Simple 2" w:semiHidden="1" w:unhideWhenUsed="1"/>
+    <w:lsdException w:name="Table Simple 3" w:semiHidden="1" w:unhideWhenUsed="1"/>
+    <w:lsdException w:name="Table Classic 1" w:semiHidden="1" w:unhideWhenUsed="1"/>
+    <w:lsdException w:name="Table Classic 2" w:semiHidden="1" w:unhideWhenUsed="1"/>
+    <w:lsdException w:name="Table Classic 3" w:semiHidden="1" w:unhideWhenUsed="1"/>
+    <w:lsdException w:name="Table Classic 4" w:semiHidden="1" w:unhideWhenUsed="1"/>
+    <w:lsdException w:name="Table Colorful 1" w:semiHidden="1" w:unhideWhenUsed="1"/>
+    <w:lsdException w:name="Table Colorful 2" w:semiHidden="1" w:unhideWhenUsed="1"/>
+    <w:lsdException w:name="Table Colorful 3" w:semiHidden="1" w:unhideWhenUsed="1"/>
+    <w:lsdException w:name="Table Columns 1" w:semiHidden="1" w:unhideWhenUsed="1"/>
+    <w:lsdException w:name="Table Columns 2" w:semiHidden="1" w:unhideWhenUsed="1"/>
+    <w:lsdException w:name="Table Columns 3" w:semiHidden="1" w:unhideWhenUsed="1"/>
+    <w:lsdException w:name="Table Columns 4" w:semiHidden="1" w:unhideWhenUsed="1"/>
+    <w:lsdException w:name="Table Columns 5" w:semiHidden="1" w:unhideWhenUsed="1"/>
+    <w:lsdException w:name="Table Grid 1" w:semiHidden="1" w:unhideWhenUsed="1"/>
+    <w:lsdException w:name="Table Grid 2" w:semiHidden="1" w:unhideWhenUsed="1"/>
+    <w:lsdException w:name="Table Grid 3" w:semiHidden="1" w:unhideWhenUsed="1"/>
+    <w:lsdException w:name="Table Grid 4" w:semiHidden="1" w:unhideWhenUsed="1"/>
+    <w:lsdException w:name="Table Grid 5" w:semiHidden="1" w:unhideWhenUsed="1"/>
+    <w:lsdException w:name="Table Grid 6" w:semiHidden="1" w:unhideWhenUsed="1"/>
+    <w:lsdException w:name="Table Grid 7" w:semiHidden="1" w:unhideWhenUsed="1"/>
+    <w:lsdException w:name="Table Grid 8" w:semiHidden="1" w:unhideWhenUsed="1"/>
+    <w:lsdException w:name="Table List 1" w:semiHidden="1" w:unhideWhenUsed="1"/>
+    <w:lsdException w:name="Table List 2" w:semiHidden="1" w:unhideWhenUsed="1"/>
+    <w:lsdException w:name="Table List 3" w:semiHidden="1" w:unhideWhenUsed="1"/>
+    <w:lsdException w:name="Table List 4" w:semiHidden="1" w:unhideWhenUsed="1"/>
+    <w:lsdException w:name="Table List 5" w:semiHidden="1" w:unhideWhenUsed="1"/>
+    <w:lsdException w:name="Table List 6" w:semiHidden="1" w:unhideWhenUsed="1"/>
+    <w:lsdException w:name="Table List 7" w:semiHidden="1" w:unhideWhenUsed="1"/>
+    <w:lsdException w:name="Table List 8" w:semiHidden="1" w:unhideWhenUsed="1"/>
+    <w:lsdException w:name="Table 3D effects 1" w:semiHidden="1" w:unhideWhenUsed="1"/>
+    <w:lsdException w:name="Table 3D effects 2" w:semiHidden="1" w:unhideWhenUsed="1"/>
+    <w:lsdException w:name="Table 3D effects 3" w:semiHidden="1" w:unhideWhenUsed="1"/>
+    <w:lsdException w:name="Table Contemporary" w:semiHidden="1" w:unhideWhenUsed="1"/>
+    <w:lsdException w:name="Table Elegant" w:semiHidden="1" w:unhideWhenUsed="1"/>
+    <w:lsdException w:name="Table Professional" w:semiHidden="1" w:unhideWhenUsed="1"/>
+    <w:lsdException w:name="Table Subtle 1" w:semiHidden="1" w:unhideWhenUsed="1"/>
+    <w:lsdException w:name="Table Subtle 2" w:semiHidden="1" w:unhideWhenUsed="1"/>
+    <w:lsdException w:name="Table Web 1" w:semiHidden="1" w:unhideWhenUsed="1"/>
+    <w:lsdException w:name="Table Web 2" w:semiHidden="1" w:unhideWhenUsed="1"/>
+    <w:lsdException w:name="Table Web 3" w:semiHidden="1" w:unhideWhenUsed="1"/>
+    <w:lsdException w:name="Balloon Text" w:uiPriority="0"/>
+    <w:lsdException w:name="Table Grid" w:uiPriority="0"/>
+    <w:lsdException w:name="Table Theme" w:semiHidden="1" w:unhideWhenUsed="1"/>
+    <w:lsdException w:name="Placeholder Text" w:semiHidden="1" w:unhideWhenUsed="1"/>
+    <w:lsdException w:name="No Spacing" w:semiHidden="1" w:unhideWhenUsed="1"/>
+    <w:lsdException w:name="Light Shading" w:uiPriority="60"/>
+    <w:lsdException w:name="Light List" w:uiPriority="61"/>
+    <w:lsdException w:name="Light Grid" w:uiPriority="62"/>
+    <w:lsdException w:name="Medium Shading 1" w:uiPriority="63"/>
+    <w:lsdException w:name="Medium Shading 2" w:uiPriority="64"/>
+    <w:lsdException w:name="Medium List 1" w:uiPriority="65"/>
+    <w:lsdException w:name="Medium List 2" w:uiPriority="66"/>
+    <w:lsdException w:name="Medium Grid 1" w:uiPriority="67"/>
+    <w:lsdException w:name="Medium Grid 2" w:uiPriority="68"/>
+    <w:lsdException w:name="Medium Grid 3" w:uiPriority="69"/>
+    <w:lsdException w:name="Dark List" w:uiPriority="70"/>
+    <w:lsdException w:name="Colorful Shading" w:uiPriority="71"/>
+    <w:lsdException w:name="Colorful List" w:uiPriority="72"/>
+    <w:lsdException w:name="Colorful Grid" w:uiPriority="73"/>
+    <w:lsdException w:name="Light Shading Accent 1" w:uiPriority="60"/>
+    <w:lsdException w:name="Light List Accent 1" w:uiPriority="61"/>
+    <w:lsdException w:name="Light Grid Accent 1" w:uiPriority="62"/>
+    <w:lsdException w:name="Medium Shading 1 Accent 1" w:uiPriority="63"/>
+    <w:lsdException w:name="Medium Shading 2 Accent 1" w:uiPriority="64"/>
+    <w:lsdException w:name="Medium List 1 Accent 1" w:uiPriority="65"/>
+    <w:lsdException w:name="Revision" w:semiHidden="1" w:unhideWhenUsed="1"/>
+    <w:lsdException w:name="List Paragraph" w:semiHidden="1" w:unhideWhenUsed="1"/>
+    <w:lsdException w:name="Quote" w:semiHidden="1" w:unhideWhenUsed="1"/>
+    <w:lsdException w:name="Intense Quote" w:semiHidden="1" w:unhideWhenUsed="1"/>
+    <w:lsdException w:name="Medium List 2 Accent 1" w:uiPriority="66"/>
+    <w:lsdException w:name="Medium Grid 1 Accent 1" w:uiPriority="67"/>
+    <w:lsdException w:name="Medium Grid 2 Accent 1" w:uiPriority="68"/>
+    <w:lsdException w:name="Medium Grid 3 Accent 1" w:uiPriority="69"/>
+    <w:lsdException w:name="Dark List Accent 1" w:uiPriority="70"/>
+    <w:lsdException w:name="Colorful Shading Accent 1" w:uiPriority="71"/>
+    <w:lsdException w:name="Colorful List Accent 1" w:uiPriority="72"/>
+    <w:lsdException w:name="Colorful Grid Accent 1" w:uiPriority="73"/>
+    <w:lsdException w:name="Light Shading Accent 2" w:uiPriority="60"/>
+    <w:lsdException w:name="Light List Accent 2" w:uiPriority="61"/>
+    <w:lsdException w:name="Light Grid Accent 2" w:uiPriority="62"/>
+    <w:lsdException w:name="Medium Shading 1 Accent 2" w:uiPriority="63"/>
+    <w:lsdException w:name="Medium Shading 2 Accent 2" w:uiPriority="64"/>
+    <w:lsdException w:name="Medium List 1 Accent 2" w:uiPriority="65"/>
+    <w:lsdException w:name="Medium List 2 Accent 2" w:uiPriority="66"/>
+    <w:lsdException w:name="Medium Grid 1 Accent 2" w:uiPriority="67"/>
+    <w:lsdException w:name="Medium Grid 2 Accent 2" w:uiPriority="68"/>
+    <w:lsdException w:name="Medium Grid 3 Accent 2" w:uiPriority="69"/>
+    <w:lsdException w:name="Dark List Accent 2" w:uiPriority="70"/>
+    <w:lsdException w:name="Colorful Shading Accent 2" w:uiPriority="71"/>
+    <w:lsdException w:name="Colorful List Accent 2" w:uiPriority="72"/>
+    <w:lsdException w:name="Colorful Grid Accent 2" w:uiPriority="73"/>
+    <w:lsdException w:name="Light Shading Accent 3" w:uiPriority="60"/>
+    <w:lsdException w:name="Light List Accent 3" w:uiPriority="61"/>
+    <w:lsdException w:name="Light Grid Accent 3" w:uiPriority="62"/>
+    <w:lsdException w:name="Medium Shading 1 Accent 3" w:uiPriority="63"/>
+    <w:lsdException w:name="Medium Shading 2 Accent 3" w:uiPriority="64"/>
+    <w:lsdException w:name="Medium List 1 Accent 3" w:uiPriority="65"/>
+    <w:lsdException w:name="Medium List 2 Accent 3" w:uiPriority="66"/>
+    <w:lsdException w:name="Medium Grid 1 Accent 3" w:uiPriority="67"/>
+    <w:lsdException w:name="Medium Grid 2 Accent 3" w:uiPriority="68"/>
+    <w:lsdException w:name="Medium Grid 3 Accent 3" w:uiPriority="69"/>
+    <w:lsdException w:name="Dark List Accent 3" w:uiPriority="70"/>
+    <w:lsdException w:name="Colorful Shading Accent 3" w:uiPriority="71"/>
+    <w:lsdException w:name="Colorful List Accent 3" w:uiPriority="72"/>
+    <w:lsdException w:name="Colorful Grid Accent 3" w:uiPriority="73"/>
+    <w:lsdException w:name="Light Shading Accent 4" w:uiPriority="60"/>
+    <w:lsdException w:name="Light List Accent 4" w:uiPriority="61"/>
+    <w:lsdException w:name="Light Grid Accent 4" w:uiPriority="62"/>
+    <w:lsdException w:name="Medium Shading 1 Accent 4" w:uiPriority="63"/>
+    <w:lsdException w:name="Medium Shading 2 Accent 4" w:uiPriority="64"/>
+    <w:lsdException w:name="Medium List 1 Accent 4" w:uiPriority="65"/>
+    <w:lsdException w:name="Medium List 2 Accent 4" w:uiPriority="66"/>
+    <w:lsdException w:name="Medium Grid 1 Accent 4" w:uiPriority="67"/>
+    <w:lsdException w:name="Medium Grid 2 Accent 4" w:uiPriority="68"/>
+    <w:lsdException w:name="Medium Grid 3 Accent 4" w:uiPriority="69"/>
+    <w:lsdException w:name="Dark List Accent 4" w:uiPriority="70"/>
+    <w:lsdException w:name="Colorful Shading Accent 4" w:uiPriority="71"/>
+    <w:lsdException w:name="Colorful List Accent 4" w:uiPriority="72"/>
+    <w:lsdException w:name="Colorful Grid Accent 4" w:uiPriority="73"/>
+    <w:lsdException w:name="Light Shading Accent 5" w:uiPriority="60"/>
+    <w:lsdException w:name="Light List Accent 5" w:uiPriority="61"/>
+    <w:lsdException w:name="Light Grid Accent 5" w:uiPriority="62"/>
+    <w:lsdException w:name="Medium Shading 1 Accent 5" w:uiPriority="63"/>
+    <w:lsdException w:name="Medium Shading 2 Accent 5" w:uiPriority="64"/>
+    <w:lsdException w:name="Medium List 1 Accent 5" w:uiPriority="65"/>
+    <w:lsdException w:name="Medium List 2 Accent 5" w:uiPriority="66"/>
+    <w:lsdException w:name="Medium Grid 1 Accent 5" w:uiPriority="67"/>
+    <w:lsdException w:name="Medium Grid 2 Accent 5" w:uiPriority="68"/>
+    <w:lsdException w:name="Medium Grid 3 Accent 5" w:uiPriority="69"/>
+    <w:lsdException w:name="Dark List Accent 5" w:uiPriority="70"/>
+    <w:lsdException w:name="Colorful Shading Accent 5" w:uiPriority="71"/>
+    <w:lsdException w:name="Colorful List Accent 5" w:uiPriority="72"/>
+    <w:lsdException w:name="Colorful Grid Accent 5" w:uiPriority="73"/>
+    <w:lsdException w:name="Light Shading Accent 6" w:uiPriority="60"/>
+    <w:lsdException w:name="Light List Accent 6" w:uiPriority="61"/>
+    <w:lsdException w:name="Light Grid Accent 6" w:uiPriority="62"/>
+    <w:lsdException w:name="Medium Shading 1 Accent 6" w:uiPriority="63"/>
+    <w:lsdException w:name="Medium Shading 2 Accent 6" w:uiPriority="64"/>
+    <w:lsdException w:name="Medium List 1 Accent 6" w:uiPriority="65"/>
+    <w:lsdException w:name="Medium List 2 Accent 6" w:uiPriority="66"/>
+    <w:lsdException w:name="Medium Grid 1 Accent 6" w:uiPriority="67"/>
+    <w:lsdException w:name="Medium Grid 2 Accent 6" w:uiPriority="68"/>
+    <w:lsdException w:name="Medium Grid 3 Accent 6" w:uiPriority="69"/>
+    <w:lsdException w:name="Dark List Accent 6" w:uiPriority="70"/>
+    <w:lsdException w:name="Colorful Shading Accent 6" w:uiPriority="71"/>
+    <w:lsdException w:name="Colorful List Accent 6" w:uiPriority="72"/>
+    <w:lsdException w:name="Colorful Grid Accent 6" w:uiPriority="73"/>
+    <w:lsdException w:name="Subtle Emphasis" w:uiPriority="19" w:qFormat="1"/>
+    <w:lsdException w:name="Intense Emphasis" w:uiPriority="21" w:qFormat="1"/>
+    <w:lsdException w:name="Subtle Reference" w:uiPriority="31" w:qFormat="1"/>
+    <w:lsdException w:name="Intense Reference" w:uiPriority="32" w:qFormat="1"/>
+    <w:lsdException w:name="Book Title" w:uiPriority="33" w:qFormat="1"/>
+    <w:lsdException w:name="Bibliography" w:semiHidden="1" w:uiPriority="37" w:unhideWhenUsed="1"/>
+    <w:lsdException w:name="TOC Heading" w:semiHidden="1" w:uiPriority="39" w:unhideWhenUsed="1" w:qFormat="1"/>
+    <w:lsdException w:name="Plain Table 1" w:uiPriority="41"/>
+    <w:lsdException w:name="Plain Table 2" w:uiPriority="42"/>
+    <w:lsdException w:name="Plain Table 3" w:uiPriority="43"/>
+    <w:lsdException w:name="Plain Table 4" w:uiPriority="44"/>
+    <w:lsdException w:name="Plain Table 5" w:uiPriority="45"/>
+    <w:lsdException w:name="Grid Table Light" w:uiPriority="40"/>
+    <w:lsdException w:name="Grid Table 1 Light" w:uiPriority="46"/>
+    <w:lsdException w:name="Grid Table 2" w:uiPriority="47"/>
+    <w:lsdException w:name="Grid Table 3" w:uiPriority="48"/>
+    <w:lsdException w:name="Grid Table 4" w:uiPriority="49"/>
+    <w:lsdException w:name="Grid Table 5 Dark" w:uiPriority="50"/>
+    <w:lsdException w:name="Grid Table 6 Colorful" w:uiPriority="51"/>
+    <w:lsdException w:name="Grid Table 7 Colorful" w:uiPriority="52"/>
+    <w:lsdException w:name="Grid Table 1 Light Accent 1" w:uiPriority="46"/>
+    <w:lsdException w:name="Grid Table 2 Accent 1" w:uiPriority="47"/>
+    <w:lsdException w:name="Grid Table 3 Accent 1" w:uiPriority="48"/>
+    <w:lsdException w:name="Grid Table 4 Accent 1" w:uiPriority="49"/>
+    <w:lsdException w:name="Grid Table 5 Dark Accent 1" w:uiPriority="50"/>
+    <w:lsdException w:name="Grid Table 6 Colorful Accent 1" w:uiPriority="51"/>
+    <w:lsdException w:name="Grid Table 7 Colorful Accent 1" w:uiPriority="52"/>
+    <w:lsdException w:name="Grid Table 1 Light Accent 2" w:uiPriority="46"/>
+    <w:lsdException w:name="Grid Table 2 Accent 2" w:uiPriority="47"/>
+    <w:lsdException w:name="Grid Table 3 Accent 2" w:uiPriority="48"/>
+    <w:lsdException w:name="Grid Table 4 Accent 2" w:uiPriority="49"/>
+    <w:lsdException w:name="Grid Table 5 Dark Accent 2" w:uiPriority="50"/>
+    <w:lsdException w:name="Grid Table 6 Colorful Accent 2" w:uiPriority="51"/>
+    <w:lsdException w:name="Grid Table 7 Colorful Accent 2" w:uiPriority="52"/>
+    <w:lsdException w:name="Grid Table 1 Light Accent 3" w:uiPriority="46"/>
+    <w:lsdException w:name="Grid Table 2 Accent 3" w:uiPriority="47"/>
+    <w:lsdException w:name="Grid Table 3 Accent 3" w:uiPriority="48"/>
+    <w:lsdException w:name="Grid Table 4 Accent 3" w:uiPriority="49"/>
+    <w:lsdException w:name="Grid Table 5 Dark Accent 3" w:uiPriority="50"/>
+    <w:lsdException w:name="Grid Table 6 Colorful Accent 3" w:uiPriority="51"/>
+    <w:lsdException w:name="Grid Table 7 Colorful Accent 3" w:uiPriority="52"/>
+    <w:lsdException w:name="Grid Table 1 Light Accent 4" w:uiPriority="46"/>
+    <w:lsdException w:name="Grid Table 2 Accent 4" w:uiPriority="47"/>
+    <w:lsdException w:name="Grid Table 3 Accent 4" w:uiPriority="48"/>
+    <w:lsdException w:name="Grid Table 4 Accent 4" w:uiPriority="49"/>
+    <w:lsdException w:name="Grid Table 5 Dark Accent 4" w:uiPriority="50"/>
+    <w:lsdException w:name="Grid Table 6 Colorful Accent 4" w:uiPriority="51"/>
+    <w:lsdException w:name="Grid Table 7 Colorful Accent 4" w:uiPriority="52"/>
+    <w:lsdException w:name="Grid Table 1 Light Accent 5" w:uiPriority="46"/>
+    <w:lsdException w:name="Grid Table 2 Accent 5" w:uiPriority="47"/>
+    <w:lsdException w:name="Grid Table 3 Accent 5" w:uiPriority="48"/>
+    <w:lsdException w:name="Grid Table 4 Accent 5" w:uiPriority="49"/>
+    <w:lsdException w:name="Grid Table 5 Dark Accent 5" w:uiPriority="50"/>
+    <w:lsdException w:name="Grid Table 6 Colorful Accent 5" w:uiPriority="51"/>
+    <w:lsdException w:name="Grid Table 7 Colorful Accent 5" w:uiPriority="52"/>
+    <w:lsdException w:name="Grid Table 1 Light Accent 6" w:uiPriority="46"/>
+    <w:lsdException w:name="Grid Table 2 Accent 6" w:uiPriority="47"/>
+    <w:lsdException w:name="Grid Table 3 Accent 6" w:uiPriority="48"/>
+    <w:lsdException w:name="Grid Table 4 Accent 6" w:uiPriority="49"/>
+    <w:lsdException w:name="Grid Table 5 Dark Accent 6" w:uiPriority="50"/>
+    <w:lsdException w:name="Grid Table 6 Colorful Accent 6" w:uiPriority="51"/>
+    <w:lsdException w:name="Grid Table 7 Colorful Accent 6" w:uiPriority="52"/>
+    <w:lsdException w:name="List Table 1 Light" w:uiPriority="46"/>
+    <w:lsdException w:name="List Table 2" w:uiPriority="47"/>
+    <w:lsdException w:name="List Table 3" w:uiPriority="48"/>
+    <w:lsdException w:name="List Table 4" w:uiPriority="49"/>
+    <w:lsdException w:name="List Table 5 Dark" w:uiPriority="50"/>
+    <w:lsdException w:name="List Table 6 Colorful" w:uiPriority="51"/>
+    <w:lsdException w:name="List Table 7 Colorful" w:uiPriority="52"/>
+    <w:lsdException w:name="List Table 1 Light Accent 1" w:uiPriority="46"/>
+    <w:lsdException w:name="List Table 2 Accent 1" w:uiPriority="47"/>
+    <w:lsdException w:name="List Table 3 Accent 1" w:uiPriority="48"/>
+    <w:lsdException w:name="List Table 4 Accent 1" w:uiPriority="49"/>
+    <w:lsdException w:name="List Table 5 Dark Accent 1" w:uiPriority="50"/>
+    <w:lsdException w:name="List Table 6 Colorful Accent 1" w:uiPriority="51"/>
+    <w:lsdException w:name="List Table 7 Colorful Accent 1" w:uiPriority="52"/>
+    <w:lsdException w:name="List Table 1 Light Accent 2" w:uiPriority="46"/>
+    <w:lsdException w:name="List Table 2 Accent 2" w:uiPriority="47"/>
+    <w:lsdException w:name="List Table 3 Accent 2" w:uiPriority="48"/>
+    <w:lsdException w:name="List Table 4 Accent 2" w:uiPriority="49"/>
+    <w:lsdException w:name="List Table 5 Dark Accent 2" w:uiPriority="50"/>
+    <w:lsdException w:name="List Table 6 Colorful Accent 2" w:uiPriority="51"/>
+    <w:lsdException w:name="List Table 7 Colorful Accent 2" w:uiPriority="52"/>
+    <w:lsdException w:name="List Table 1 Light Accent 3" w:uiPriority="46"/>
+    <w:lsdException w:name="List Table 2 Accent 3" w:uiPriority="47"/>
+    <w:lsdException w:name="List Table 3 Accent 3" w:uiPriority="48"/>
+    <w:lsdException w:name="List Table 4 Accent 3" w:uiPriority="49"/>
+    <w:lsdException w:name="List Table 5 Dark Accent 3" w:uiPriority="50"/>
+    <w:lsdException w:name="List Table 6 Colorful Accent 3" w:uiPriority="51"/>
+    <w:lsdException w:name="List Table 7 Colorful Accent 3" w:uiPriority="52"/>
+    <w:lsdException w:name="List Table 1 Light Accent 4" w:uiPriority="46"/>
+    <w:lsdException w:name="List Table 2 Accent 4" w:uiPriority="47"/>
+    <w:lsdException w:name="List Table 3 Accent 4" w:uiPriority="48"/>
+    <w:lsdException w:name="List Table 4 Accent 4" w:uiPriority="49"/>
+    <w:lsdException w:name="List Table 5 Dark Accent 4" w:uiPriority="50"/>
+    <w:lsdException w:name="List Table 6 Colorful Accent 4" w:uiPriority="51"/>
+    <w:lsdException w:name="List Table 7 Colorful Accent 4" w:uiPriority="52"/>
+    <w:lsdException w:name="List Table 1 Light Accent 5" w:uiPriority="46"/>
+    <w:lsdException w:name="List Table 2 Accent 5" w:uiPriority="47"/>
+    <w:lsdException w:name="List Table 3 Accent 5" w:uiPriority="48"/>
+    <w:lsdException w:name="List Table 4 Accent 5" w:uiPriority="49"/>
+    <w:lsdException w:name="List Table 5 Dark Accent 5" w:uiPriority="50"/>
+    <w:lsdException w:name="List Table 6 Colorful Accent 5" w:uiPriority="51"/>
+    <w:lsdException w:name="List Table 7 Colorful Accent 5" w:uiPriority="52"/>
+    <w:lsdException w:name="List Table 1 Light Accent 6" w:uiPriority="46"/>
+    <w:lsdException w:name="List Table 2 Accent 6" w:uiPriority="47"/>
+    <w:lsdException w:name="List Table 3 Accent 6" w:uiPriority="48"/>
+    <w:lsdException w:name="List Table 4 Accent 6" w:uiPriority="49"/>
+    <w:lsdException w:name="List Table 5 Dark Accent 6" w:uiPriority="50"/>
+    <w:lsdException w:name="List Table 6 Colorful Accent 6" w:uiPriority="51"/>
+    <w:lsdException w:name="List Table 7 Colorful Accent 6" w:uiPriority="52"/>
+    <w:lsdException w:name="Mention" w:semiHidden="1" w:unhideWhenUsed="1"/>
+    <w:lsdException w:name="Smart Hyperlink" w:semiHidden="1" w:unhideWhenUsed="1"/>
+    <w:lsdException w:name="Hashtag" w:semiHidden="1" w:unhideWhenUsed="1"/>
+    <w:lsdException w:name="Unresolved Mention" w:semiHidden="1" w:unhideWhenUsed="1"/>
+    <w:lsdException w:name="Smart Link" w:semiHidden="1" w:unhideWhenUsed="1"/>
   </w:latentStyles>
-  <w:style w:type="paragraph" w:default="1" w:styleId="1">
+  <w:style w:type="paragraph" w:default="1" w:styleId="a">
     <w:name w:val="Normal"/>
     <w:qFormat/>
-    <w:uiPriority w:val="0"/>
     <w:pPr>
       <w:widowControl w:val="0"/>
       <w:spacing w:line="360" w:lineRule="auto"/>
-      <w:ind w:firstLine="880" w:firstLineChars="200"/>
+      <w:ind w:firstLineChars="200" w:firstLine="880"/>
       <w:jc w:val="both"/>
     </w:pPr>
     <w:rPr>
-      <w:rFonts w:ascii="Times New Roman" w:hAnsi="Times New Roman" w:eastAsia="宋体" w:cs="Times New Roman"/>
+      <w:rFonts w:ascii="Times New Roman" w:hAnsi="Times New Roman"/>
       <w:kern w:val="2"/>
       <w:sz w:val="24"/>
-      <w:lang w:val="en-US" w:eastAsia="zh-CN" w:bidi="ar-SA"/>
     </w:rPr>
   </w:style>
-  <w:style w:type="paragraph" w:styleId="2">
+  <w:style w:type="paragraph" w:styleId="1">
     <w:name w:val="heading 1"/>
-    <w:basedOn w:val="1"/>
-    <w:next w:val="1"/>
-    <w:link w:val="17"/>
+    <w:basedOn w:val="a"/>
+    <w:next w:val="a"/>
+    <w:link w:val="10"/>
+    <w:uiPriority w:val="9"/>
     <w:qFormat/>
-    <w:uiPriority w:val="9"/>
     <w:pPr>
       <w:keepNext/>
       <w:keepLines/>
@@ -1542,13 +3532,13 @@
       <w:szCs w:val="44"/>
     </w:rPr>
   </w:style>
-  <w:style w:type="paragraph" w:styleId="3">
+  <w:style w:type="paragraph" w:styleId="2">
     <w:name w:val="heading 2"/>
-    <w:basedOn w:val="1"/>
-    <w:next w:val="1"/>
-    <w:link w:val="18"/>
+    <w:basedOn w:val="a"/>
+    <w:next w:val="a"/>
+    <w:link w:val="20"/>
+    <w:uiPriority w:val="9"/>
     <w:qFormat/>
-    <w:uiPriority w:val="9"/>
     <w:pPr>
       <w:keepNext/>
       <w:keepLines/>
@@ -1563,13 +3553,13 @@
       <w:szCs w:val="32"/>
     </w:rPr>
   </w:style>
-  <w:style w:type="paragraph" w:styleId="4">
+  <w:style w:type="paragraph" w:styleId="3">
     <w:name w:val="heading 3"/>
-    <w:basedOn w:val="1"/>
-    <w:next w:val="1"/>
-    <w:link w:val="19"/>
+    <w:basedOn w:val="a"/>
+    <w:next w:val="a"/>
+    <w:link w:val="30"/>
+    <w:uiPriority w:val="9"/>
     <w:qFormat/>
-    <w:uiPriority w:val="9"/>
     <w:pPr>
       <w:keepNext/>
       <w:keepLines/>
@@ -1584,13 +3574,12 @@
       <w:szCs w:val="32"/>
     </w:rPr>
   </w:style>
-  <w:style w:type="paragraph" w:styleId="5">
+  <w:style w:type="paragraph" w:styleId="4">
     <w:name w:val="heading 4"/>
-    <w:basedOn w:val="1"/>
-    <w:next w:val="1"/>
-    <w:link w:val="20"/>
+    <w:basedOn w:val="a"/>
+    <w:next w:val="a"/>
+    <w:link w:val="40"/>
     <w:qFormat/>
-    <w:uiPriority w:val="0"/>
     <w:pPr>
       <w:keepNext/>
       <w:keepLines/>
@@ -1602,17 +3591,16 @@
       <w:outlineLvl w:val="3"/>
     </w:pPr>
     <w:rPr>
-      <w:rFonts w:ascii="黑体" w:hAnsi="Arial" w:eastAsia="黑体"/>
+      <w:rFonts w:ascii="黑体" w:eastAsia="黑体" w:hAnsi="Arial"/>
       <w:sz w:val="28"/>
     </w:rPr>
   </w:style>
-  <w:style w:type="paragraph" w:styleId="6">
+  <w:style w:type="paragraph" w:styleId="5">
     <w:name w:val="heading 5"/>
-    <w:basedOn w:val="1"/>
-    <w:next w:val="1"/>
-    <w:link w:val="21"/>
+    <w:basedOn w:val="a"/>
+    <w:next w:val="a"/>
+    <w:link w:val="50"/>
     <w:qFormat/>
-    <w:uiPriority w:val="0"/>
     <w:pPr>
       <w:keepNext/>
       <w:keepLines/>
@@ -1628,13 +3616,12 @@
       <w:sz w:val="28"/>
     </w:rPr>
   </w:style>
-  <w:style w:type="paragraph" w:styleId="7">
+  <w:style w:type="paragraph" w:styleId="6">
     <w:name w:val="heading 6"/>
-    <w:basedOn w:val="1"/>
-    <w:next w:val="1"/>
-    <w:link w:val="22"/>
+    <w:basedOn w:val="a"/>
+    <w:next w:val="a"/>
+    <w:link w:val="60"/>
     <w:qFormat/>
-    <w:uiPriority w:val="0"/>
     <w:pPr>
       <w:keepNext/>
       <w:keepLines/>
@@ -1646,17 +3633,16 @@
       <w:outlineLvl w:val="5"/>
     </w:pPr>
     <w:rPr>
-      <w:rFonts w:ascii="Arial" w:hAnsi="Arial" w:eastAsia="黑体"/>
+      <w:rFonts w:ascii="Arial" w:eastAsia="黑体" w:hAnsi="Arial"/>
       <w:b/>
     </w:rPr>
   </w:style>
-  <w:style w:type="paragraph" w:styleId="8">
+  <w:style w:type="paragraph" w:styleId="7">
     <w:name w:val="heading 7"/>
-    <w:basedOn w:val="1"/>
-    <w:next w:val="1"/>
-    <w:link w:val="23"/>
+    <w:basedOn w:val="a"/>
+    <w:next w:val="a"/>
+    <w:link w:val="70"/>
     <w:qFormat/>
-    <w:uiPriority w:val="0"/>
     <w:pPr>
       <w:keepNext/>
       <w:keepLines/>
@@ -1671,13 +3657,12 @@
       <w:b/>
     </w:rPr>
   </w:style>
-  <w:style w:type="paragraph" w:styleId="9">
+  <w:style w:type="paragraph" w:styleId="8">
     <w:name w:val="heading 8"/>
-    <w:basedOn w:val="1"/>
-    <w:next w:val="1"/>
-    <w:link w:val="24"/>
+    <w:basedOn w:val="a"/>
+    <w:next w:val="a"/>
+    <w:link w:val="80"/>
     <w:qFormat/>
-    <w:uiPriority w:val="0"/>
     <w:pPr>
       <w:keepNext/>
       <w:keepLines/>
@@ -1689,16 +3674,15 @@
       <w:outlineLvl w:val="7"/>
     </w:pPr>
     <w:rPr>
-      <w:rFonts w:ascii="Arial" w:hAnsi="Arial" w:eastAsia="黑体"/>
+      <w:rFonts w:ascii="Arial" w:eastAsia="黑体" w:hAnsi="Arial"/>
     </w:rPr>
   </w:style>
-  <w:style w:type="paragraph" w:styleId="10">
+  <w:style w:type="paragraph" w:styleId="9">
     <w:name w:val="heading 9"/>
-    <w:basedOn w:val="1"/>
-    <w:next w:val="1"/>
-    <w:link w:val="25"/>
+    <w:basedOn w:val="a"/>
+    <w:next w:val="a"/>
+    <w:link w:val="90"/>
     <w:qFormat/>
-    <w:uiPriority w:val="0"/>
     <w:pPr>
       <w:keepNext/>
       <w:keepLines/>
@@ -1710,23 +3694,22 @@
       <w:outlineLvl w:val="8"/>
     </w:pPr>
     <w:rPr>
-      <w:rFonts w:ascii="Arial" w:hAnsi="Arial" w:eastAsia="黑体"/>
+      <w:rFonts w:ascii="Arial" w:eastAsia="黑体" w:hAnsi="Arial"/>
     </w:rPr>
   </w:style>
-  <w:style w:type="character" w:default="1" w:styleId="14">
+  <w:style w:type="character" w:default="1" w:styleId="a0">
     <w:name w:val="Default Paragraph Font"/>
+    <w:uiPriority w:val="1"/>
     <w:semiHidden/>
     <w:unhideWhenUsed/>
-    <w:qFormat/>
-    <w:uiPriority w:val="1"/>
   </w:style>
-  <w:style w:type="table" w:default="1" w:styleId="13">
+  <w:style w:type="table" w:default="1" w:styleId="a1">
     <w:name w:val="Normal Table"/>
+    <w:uiPriority w:val="99"/>
     <w:semiHidden/>
     <w:unhideWhenUsed/>
-    <w:qFormat/>
-    <w:uiPriority w:val="99"/>
     <w:tblPr>
+      <w:tblInd w:w="0" w:type="dxa"/>
       <w:tblCellMar>
         <w:top w:w="0" w:type="dxa"/>
         <w:left w:w="108" w:type="dxa"/>
@@ -1735,24 +3718,29 @@
       </w:tblCellMar>
     </w:tblPr>
   </w:style>
-  <w:style w:type="paragraph" w:styleId="11">
+  <w:style w:type="numbering" w:default="1" w:styleId="a2">
+    <w:name w:val="No List"/>
+    <w:uiPriority w:val="99"/>
+    <w:semiHidden/>
+    <w:unhideWhenUsed/>
+  </w:style>
+  <w:style w:type="paragraph" w:styleId="a3">
     <w:name w:val="caption"/>
-    <w:basedOn w:val="1"/>
-    <w:next w:val="1"/>
+    <w:basedOn w:val="a"/>
+    <w:next w:val="a"/>
     <w:semiHidden/>
     <w:unhideWhenUsed/>
     <w:qFormat/>
-    <w:uiPriority w:val="0"/>
     <w:rPr>
-      <w:rFonts w:ascii="Arial" w:hAnsi="Arial" w:eastAsia="黑体"/>
+      <w:rFonts w:ascii="Arial" w:eastAsia="黑体" w:hAnsi="Arial"/>
       <w:sz w:val="20"/>
     </w:rPr>
   </w:style>
-  <w:style w:type="paragraph" w:styleId="12">
+  <w:style w:type="paragraph" w:styleId="a4">
     <w:name w:val="Title"/>
-    <w:basedOn w:val="1"/>
+    <w:basedOn w:val="a"/>
+    <w:uiPriority w:val="10"/>
     <w:qFormat/>
-    <w:uiPriority w:val="10"/>
     <w:pPr>
       <w:spacing w:before="240" w:after="60"/>
       <w:jc w:val="center"/>
@@ -1764,31 +3752,29 @@
       <w:sz w:val="32"/>
     </w:rPr>
   </w:style>
-  <w:style w:type="character" w:styleId="15">
+  <w:style w:type="character" w:styleId="a5">
     <w:name w:val="FollowedHyperlink"/>
-    <w:basedOn w:val="14"/>
+    <w:basedOn w:val="a0"/>
     <w:qFormat/>
-    <w:uiPriority w:val="0"/>
     <w:rPr>
       <w:color w:val="800080"/>
       <w:u w:val="single"/>
     </w:rPr>
   </w:style>
-  <w:style w:type="character" w:styleId="16">
+  <w:style w:type="character" w:styleId="a6">
     <w:name w:val="Hyperlink"/>
-    <w:basedOn w:val="14"/>
+    <w:basedOn w:val="a0"/>
     <w:qFormat/>
-    <w:uiPriority w:val="0"/>
     <w:rPr>
       <w:color w:val="0000FF"/>
       <w:u w:val="single"/>
     </w:rPr>
   </w:style>
-  <w:style w:type="character" w:customStyle="1" w:styleId="17">
+  <w:style w:type="character" w:customStyle="1" w:styleId="10">
     <w:name w:val="标题 1 字符"/>
-    <w:link w:val="2"/>
+    <w:link w:val="1"/>
+    <w:uiPriority w:val="9"/>
     <w:qFormat/>
-    <w:uiPriority w:val="9"/>
     <w:rPr>
       <w:rFonts w:ascii="Times New Roman" w:hAnsi="Times New Roman"/>
       <w:b/>
@@ -1798,14 +3784,14 @@
       <w:szCs w:val="44"/>
     </w:rPr>
   </w:style>
-  <w:style w:type="character" w:customStyle="1" w:styleId="18">
+  <w:style w:type="character" w:customStyle="1" w:styleId="20">
     <w:name w:val="标题 2 字符"/>
-    <w:link w:val="3"/>
+    <w:link w:val="2"/>
+    <w:uiPriority w:val="9"/>
     <w:semiHidden/>
     <w:qFormat/>
-    <w:uiPriority w:val="9"/>
     <w:rPr>
-      <w:rFonts w:ascii="Cambria" w:hAnsi="Cambria" w:eastAsia="宋体" w:cs="Times New Roman"/>
+      <w:rFonts w:ascii="Cambria" w:eastAsia="宋体" w:hAnsi="Cambria" w:cs="Times New Roman"/>
       <w:b/>
       <w:bCs/>
       <w:kern w:val="2"/>
@@ -1813,35 +3799,33 @@
       <w:szCs w:val="32"/>
     </w:rPr>
   </w:style>
-  <w:style w:type="character" w:customStyle="1" w:styleId="19">
+  <w:style w:type="character" w:customStyle="1" w:styleId="30">
     <w:name w:val="标题 3 字符"/>
-    <w:link w:val="4"/>
+    <w:link w:val="3"/>
+    <w:uiPriority w:val="9"/>
     <w:qFormat/>
-    <w:uiPriority w:val="9"/>
     <w:rPr>
-      <w:rFonts w:ascii="Times New Roman" w:hAnsi="Times New Roman" w:eastAsia="宋体" w:cs="Times New Roman"/>
+      <w:rFonts w:ascii="Times New Roman" w:eastAsia="宋体" w:hAnsi="Times New Roman" w:cs="Times New Roman"/>
       <w:b/>
       <w:bCs/>
       <w:sz w:val="32"/>
       <w:szCs w:val="32"/>
     </w:rPr>
   </w:style>
-  <w:style w:type="character" w:customStyle="1" w:styleId="20">
+  <w:style w:type="character" w:customStyle="1" w:styleId="40">
     <w:name w:val="标题 4 字符"/>
-    <w:link w:val="5"/>
+    <w:link w:val="4"/>
     <w:qFormat/>
-    <w:uiPriority w:val="0"/>
     <w:rPr>
-      <w:rFonts w:ascii="黑体" w:hAnsi="Arial" w:eastAsia="黑体"/>
+      <w:rFonts w:ascii="黑体" w:eastAsia="黑体" w:hAnsi="Arial"/>
       <w:kern w:val="2"/>
       <w:sz w:val="28"/>
     </w:rPr>
   </w:style>
-  <w:style w:type="character" w:customStyle="1" w:styleId="21">
+  <w:style w:type="character" w:customStyle="1" w:styleId="50">
     <w:name w:val="标题 5 字符"/>
-    <w:link w:val="6"/>
+    <w:link w:val="5"/>
     <w:qFormat/>
-    <w:uiPriority w:val="0"/>
     <w:rPr>
       <w:rFonts w:ascii="Times New Roman" w:hAnsi="Times New Roman"/>
       <w:b/>
@@ -1849,23 +3833,21 @@
       <w:sz w:val="28"/>
     </w:rPr>
   </w:style>
-  <w:style w:type="character" w:customStyle="1" w:styleId="22">
+  <w:style w:type="character" w:customStyle="1" w:styleId="60">
     <w:name w:val="标题 6 字符"/>
-    <w:link w:val="7"/>
+    <w:link w:val="6"/>
     <w:qFormat/>
-    <w:uiPriority w:val="0"/>
     <w:rPr>
-      <w:rFonts w:ascii="Arial" w:hAnsi="Arial" w:eastAsia="黑体"/>
+      <w:rFonts w:ascii="Arial" w:eastAsia="黑体" w:hAnsi="Arial"/>
       <w:b/>
       <w:kern w:val="2"/>
       <w:sz w:val="24"/>
     </w:rPr>
   </w:style>
-  <w:style w:type="character" w:customStyle="1" w:styleId="23">
+  <w:style w:type="character" w:customStyle="1" w:styleId="70">
     <w:name w:val="标题 7 字符"/>
-    <w:link w:val="8"/>
+    <w:link w:val="7"/>
     <w:qFormat/>
-    <w:uiPriority w:val="0"/>
     <w:rPr>
       <w:rFonts w:ascii="Times New Roman" w:hAnsi="Times New Roman"/>
       <w:b/>
@@ -1873,33 +3855,30 @@
       <w:sz w:val="24"/>
     </w:rPr>
   </w:style>
-  <w:style w:type="character" w:customStyle="1" w:styleId="24">
+  <w:style w:type="character" w:customStyle="1" w:styleId="80">
     <w:name w:val="标题 8 字符"/>
-    <w:link w:val="9"/>
+    <w:link w:val="8"/>
     <w:qFormat/>
-    <w:uiPriority w:val="0"/>
     <w:rPr>
-      <w:rFonts w:ascii="Arial" w:hAnsi="Arial" w:eastAsia="黑体"/>
+      <w:rFonts w:ascii="Arial" w:eastAsia="黑体" w:hAnsi="Arial"/>
       <w:kern w:val="2"/>
       <w:sz w:val="24"/>
     </w:rPr>
   </w:style>
-  <w:style w:type="character" w:customStyle="1" w:styleId="25">
+  <w:style w:type="character" w:customStyle="1" w:styleId="90">
     <w:name w:val="标题 9 字符"/>
-    <w:link w:val="10"/>
+    <w:link w:val="9"/>
     <w:qFormat/>
-    <w:uiPriority w:val="0"/>
     <w:rPr>
-      <w:rFonts w:ascii="Arial" w:hAnsi="Arial" w:eastAsia="黑体"/>
+      <w:rFonts w:ascii="Arial" w:eastAsia="黑体" w:hAnsi="Arial"/>
       <w:kern w:val="2"/>
       <w:sz w:val="21"/>
     </w:rPr>
   </w:style>
-  <w:style w:type="paragraph" w:customStyle="1" w:styleId="26">
+  <w:style w:type="paragraph" w:customStyle="1" w:styleId="a7">
     <w:name w:val="表格"/>
-    <w:basedOn w:val="1"/>
+    <w:basedOn w:val="a"/>
     <w:qFormat/>
-    <w:uiPriority w:val="0"/>
     <w:pPr>
       <w:spacing w:line="240" w:lineRule="auto"/>
     </w:pPr>
@@ -1908,23 +3887,32 @@
       <w:szCs w:val="24"/>
     </w:rPr>
   </w:style>
-  <w:style w:type="paragraph" w:customStyle="1" w:styleId="27">
+  <w:style w:type="paragraph" w:customStyle="1" w:styleId="11">
     <w:name w:val="样式1"/>
-    <w:basedOn w:val="1"/>
-    <w:next w:val="12"/>
+    <w:basedOn w:val="a"/>
+    <w:next w:val="a4"/>
     <w:qFormat/>
-    <w:uiPriority w:val="0"/>
     <w:pPr>
-      <w:ind w:firstLine="0" w:firstLineChars="0"/>
+      <w:ind w:firstLineChars="0" w:firstLine="0"/>
       <w:jc w:val="center"/>
     </w:pPr>
     <w:rPr>
-      <w:rFonts w:hint="eastAsia" w:ascii="黑体" w:hAnsi="黑体" w:eastAsia="黑体" w:cs="黑体"/>
+      <w:rFonts w:ascii="黑体" w:eastAsia="黑体" w:hAnsi="黑体" w:cs="黑体" w:hint="eastAsia"/>
       <w:b/>
       <w:bCs/>
       <w:kern w:val="44"/>
       <w:sz w:val="44"/>
       <w:szCs w:val="44"/>
+    </w:rPr>
+  </w:style>
+  <w:style w:type="character" w:styleId="a8">
+    <w:name w:val="Placeholder Text"/>
+    <w:basedOn w:val="a0"/>
+    <w:uiPriority w:val="99"/>
+    <w:unhideWhenUsed/>
+    <w:rsid w:val="00197B0B"/>
+    <w:rPr>
+      <w:color w:val="666666"/>
     </w:rPr>
   </w:style>
 </w:styles>
@@ -2211,6 +4199,7 @@
     </a:fmtScheme>
   </a:themeElements>
   <a:objectDefaults/>
+  <a:extraClrSchemeLst/>
 </a:theme>
 </file>
 
@@ -2220,6 +4209,8 @@
 
 <file path=customXml/itemProps1.xml><?xml version="1.0" encoding="utf-8"?>
 <ds:datastoreItem xmlns:ds="http://schemas.openxmlformats.org/officeDocument/2006/customXml" ds:itemID="{D74AA693-5C33-4719-B19E-10CBBA00A35F}">
-  <ds:schemaRefs/>
+  <ds:schemaRefs>
+    <ds:schemaRef ds:uri="http://schemas.openxmlformats.org/officeDocument/2006/bibliography"/>
+  </ds:schemaRefs>
 </ds:datastoreItem>
 </file>
</xml_diff>

<commit_message>
feat: enhance DOCX processing by adding hyperlink support and improving text formatting with equations
</commit_message>
<xml_diff>
--- a/mineru/model/docx/test.docx
+++ b/mineru/model/docx/test.docx
@@ -16,24 +16,29 @@
     </w:p>
     <w:p>
       <w:pPr>
-        <w:ind w:firstLineChars="0" w:firstLine="0"/>
-        <w:outlineLvl w:val="0"/>
-        <w:rPr>
-          <w:rFonts w:ascii="黑体" w:eastAsia="黑体" w:hAnsi="黑体" w:cs="黑体"/>
-          <w:sz w:val="28"/>
-          <w:szCs w:val="28"/>
-        </w:rPr>
-      </w:pPr>
-      <w:r>
-        <w:rPr>
-          <w:rFonts w:ascii="黑体" w:eastAsia="黑体" w:hAnsi="黑体" w:cs="黑体" w:hint="eastAsia"/>
-          <w:sz w:val="28"/>
-          <w:szCs w:val="28"/>
+        <w:pStyle w:val="4"/>
+        <w:ind w:firstLine="560"/>
+      </w:pPr>
+      <w:r>
+        <w:rPr>
+          <w:rFonts w:hint="eastAsia"/>
         </w:rPr>
         <w:t>其他</w:t>
       </w:r>
       <w:bookmarkEnd w:id="0"/>
       <w:bookmarkEnd w:id="1"/>
+    </w:p>
+    <w:p>
+      <w:pPr>
+        <w:pStyle w:val="4"/>
+        <w:ind w:firstLine="560"/>
+      </w:pPr>
+      <w:r>
+        <w:rPr>
+          <w:rFonts w:hint="eastAsia"/>
+        </w:rPr>
+        <w:t>续号标题</w:t>
+      </w:r>
     </w:p>
     <w:p>
       <w:pPr>
@@ -98,6 +103,7 @@
           <w:ilvl w:val="1"/>
           <w:numId w:val="2"/>
         </w:numPr>
+        <w:ind w:firstLine="480"/>
         <w:rPr>
           <w:rFonts w:ascii="宋体" w:hAnsi="宋体" w:cs="宋体"/>
           <w:szCs w:val="24"/>
@@ -132,6 +138,7 @@
           <w:ilvl w:val="1"/>
           <w:numId w:val="2"/>
         </w:numPr>
+        <w:ind w:firstLine="480"/>
         <w:rPr>
           <w:rFonts w:ascii="宋体" w:hAnsi="宋体" w:cs="宋体"/>
           <w:szCs w:val="24"/>
@@ -160,7 +167,7 @@
         </w:numPr>
         <w:ind w:firstLineChars="0"/>
         <w:rPr>
-          <w:rFonts w:ascii="宋体" w:hAnsi="宋体" w:cs="宋体" w:hint="eastAsia"/>
+          <w:rFonts w:ascii="宋体" w:hAnsi="宋体" w:cs="宋体"/>
           <w:szCs w:val="24"/>
         </w:rPr>
       </w:pPr>
@@ -285,6 +292,7 @@
           <w:ilvl w:val="1"/>
           <w:numId w:val="2"/>
         </w:numPr>
+        <w:ind w:firstLine="480"/>
         <w:rPr>
           <w:rFonts w:ascii="宋体" w:hAnsi="宋体" w:cs="宋体"/>
           <w:szCs w:val="24"/>
@@ -311,6 +319,7 @@
           <w:ilvl w:val="2"/>
           <w:numId w:val="2"/>
         </w:numPr>
+        <w:ind w:firstLine="480"/>
         <w:rPr>
           <w:rFonts w:ascii="宋体" w:hAnsi="宋体" w:cs="宋体"/>
           <w:szCs w:val="24"/>
@@ -330,6 +339,7 @@
           <w:ilvl w:val="2"/>
           <w:numId w:val="2"/>
         </w:numPr>
+        <w:ind w:firstLine="480"/>
         <w:rPr>
           <w:rFonts w:ascii="宋体" w:hAnsi="宋体" w:cs="宋体"/>
           <w:szCs w:val="24"/>
@@ -349,6 +359,7 @@
           <w:ilvl w:val="3"/>
           <w:numId w:val="2"/>
         </w:numPr>
+        <w:ind w:firstLine="480"/>
         <w:rPr>
           <w:rFonts w:ascii="宋体" w:hAnsi="宋体" w:cs="宋体"/>
           <w:szCs w:val="24"/>
@@ -553,6 +564,7 @@
           <w:ilvl w:val="1"/>
           <w:numId w:val="2"/>
         </w:numPr>
+        <w:ind w:firstLine="480"/>
         <w:rPr>
           <w:rFonts w:ascii="宋体" w:hAnsi="宋体" w:cs="宋体"/>
           <w:szCs w:val="24"/>
@@ -1043,6 +1055,7 @@
       <w:pPr>
         <w:ind w:firstLine="480"/>
         <w:rPr>
+          <w:rFonts w:hint="eastAsia"/>
           <w:szCs w:val="24"/>
         </w:rPr>
       </w:pPr>
@@ -1342,12 +1355,181 @@
           <w:szCs w:val="24"/>
         </w:rPr>
       </w:pPr>
+      <w:r>
+        <w:rPr>
+          <w:rFonts w:hint="eastAsia"/>
+          <w:szCs w:val="24"/>
+        </w:rPr>
+        <w:t>文本超链接支持</w:t>
+      </w:r>
+      <w:r>
+        <w:rPr>
+          <w:rFonts w:ascii="宋体" w:hAnsi="宋体" w:cs="宋体" w:hint="eastAsia"/>
+          <w:szCs w:val="24"/>
+        </w:rPr>
+        <w:t>由</w:t>
+      </w:r>
+      <w:hyperlink r:id="rId9" w:history="1">
+        <w:r>
+          <w:rPr>
+            <w:rStyle w:val="a6"/>
+            <w:rFonts w:ascii="宋体" w:hAnsi="宋体" w:cs="宋体" w:hint="eastAsia"/>
+            <w:szCs w:val="24"/>
+          </w:rPr>
+          <w:t>双方依法</w:t>
+        </w:r>
+      </w:hyperlink>
+      <w:r>
+        <w:rPr>
+          <w:rFonts w:ascii="宋体" w:hAnsi="宋体" w:cs="宋体" w:hint="eastAsia"/>
+          <w:szCs w:val="24"/>
+        </w:rPr>
+        <w:t>订立补充</w:t>
+      </w:r>
+      <m:oMath>
+        <m:r>
+          <w:rPr>
+            <w:rFonts w:ascii="Cambria Math" w:hAnsi="Cambria Math" w:cs="Cambria Math"/>
+            <w:szCs w:val="24"/>
+          </w:rPr>
+          <m:t>x</m:t>
+        </m:r>
+        <m:r>
+          <m:rPr>
+            <m:sty m:val="p"/>
+          </m:rPr>
+          <w:rPr>
+            <w:rFonts w:ascii="Cambria Math" w:hAnsi="Cambria Math" w:cs="Cambria Math"/>
+            <w:szCs w:val="24"/>
+          </w:rPr>
+          <m:t>=</m:t>
+        </m:r>
+        <m:f>
+          <m:fPr>
+            <m:ctrlPr>
+              <w:rPr>
+                <w:rFonts w:ascii="Cambria Math" w:hAnsi="Cambria Math" w:cs="宋体"/>
+                <w:szCs w:val="24"/>
+              </w:rPr>
+            </m:ctrlPr>
+          </m:fPr>
+          <m:num>
+            <m:r>
+              <m:rPr>
+                <m:sty m:val="p"/>
+              </m:rPr>
+              <w:rPr>
+                <w:rFonts w:ascii="Cambria Math" w:hAnsi="Cambria Math" w:cs="Cambria Math"/>
+                <w:szCs w:val="24"/>
+              </w:rPr>
+              <m:t>-</m:t>
+            </m:r>
+            <m:r>
+              <w:rPr>
+                <w:rFonts w:ascii="Cambria Math" w:hAnsi="Cambria Math" w:cs="Cambria Math"/>
+                <w:szCs w:val="24"/>
+              </w:rPr>
+              <m:t>b</m:t>
+            </m:r>
+            <m:r>
+              <m:rPr>
+                <m:sty m:val="p"/>
+              </m:rPr>
+              <w:rPr>
+                <w:rFonts w:ascii="Cambria Math" w:hAnsi="Cambria Math" w:cs="Cambria Math"/>
+                <w:szCs w:val="24"/>
+              </w:rPr>
+              <m:t>±</m:t>
+            </m:r>
+            <m:rad>
+              <m:radPr>
+                <m:degHide m:val="1"/>
+                <m:ctrlPr>
+                  <w:rPr>
+                    <w:rFonts w:ascii="Cambria Math" w:hAnsi="Cambria Math" w:cs="宋体"/>
+                    <w:szCs w:val="24"/>
+                  </w:rPr>
+                </m:ctrlPr>
+              </m:radPr>
+              <m:deg/>
+              <m:e>
+                <m:sSup>
+                  <m:sSupPr>
+                    <m:ctrlPr>
+                      <w:rPr>
+                        <w:rFonts w:ascii="Cambria Math" w:hAnsi="Cambria Math" w:cs="宋体"/>
+                        <w:szCs w:val="24"/>
+                      </w:rPr>
+                    </m:ctrlPr>
+                  </m:sSupPr>
+                  <m:e>
+                    <m:r>
+                      <w:rPr>
+                        <w:rFonts w:ascii="Cambria Math" w:hAnsi="Cambria Math" w:cs="Cambria Math"/>
+                        <w:szCs w:val="24"/>
+                      </w:rPr>
+                      <m:t>b</m:t>
+                    </m:r>
+                  </m:e>
+                  <m:sup>
+                    <m:r>
+                      <m:rPr>
+                        <m:sty m:val="p"/>
+                      </m:rPr>
+                      <w:rPr>
+                        <w:rFonts w:ascii="Cambria Math" w:hAnsi="Cambria Math" w:cs="Cambria Math"/>
+                        <w:szCs w:val="24"/>
+                      </w:rPr>
+                      <m:t>2</m:t>
+                    </m:r>
+                  </m:sup>
+                </m:sSup>
+                <m:r>
+                  <m:rPr>
+                    <m:sty m:val="p"/>
+                  </m:rPr>
+                  <w:rPr>
+                    <w:rFonts w:ascii="Cambria Math" w:hAnsi="Cambria Math" w:cs="Cambria Math"/>
+                    <w:szCs w:val="24"/>
+                  </w:rPr>
+                  <m:t>-4</m:t>
+                </m:r>
+                <m:r>
+                  <w:rPr>
+                    <w:rFonts w:ascii="Cambria Math" w:hAnsi="Cambria Math" w:cs="Cambria Math"/>
+                    <w:szCs w:val="24"/>
+                  </w:rPr>
+                  <m:t>ac</m:t>
+                </m:r>
+              </m:e>
+            </m:rad>
+          </m:num>
+          <m:den>
+            <m:r>
+              <m:rPr>
+                <m:sty m:val="p"/>
+              </m:rPr>
+              <w:rPr>
+                <w:rFonts w:ascii="Cambria Math" w:hAnsi="Cambria Math" w:cs="Cambria Math"/>
+                <w:szCs w:val="24"/>
+              </w:rPr>
+              <m:t>2</m:t>
+            </m:r>
+            <m:r>
+              <w:rPr>
+                <w:rFonts w:ascii="Cambria Math" w:hAnsi="Cambria Math" w:cs="Cambria Math"/>
+                <w:szCs w:val="24"/>
+              </w:rPr>
+              <m:t>a</m:t>
+            </m:r>
+          </m:den>
+        </m:f>
+      </m:oMath>
     </w:p>
     <w:p>
       <w:pPr>
         <w:ind w:firstLine="480"/>
         <w:rPr>
-          <w:rFonts w:hint="eastAsia"/>
           <w:szCs w:val="24"/>
         </w:rPr>
       </w:pPr>
@@ -1672,7 +1854,7 @@
                     </pic:cNvPicPr>
                   </pic:nvPicPr>
                   <pic:blipFill>
-                    <a:blip r:embed="rId9"/>
+                    <a:blip r:embed="rId10"/>
                     <a:stretch>
                       <a:fillRect/>
                     </a:stretch>
@@ -1734,6 +1916,427 @@
     </w:p>
     <w:p>
       <w:pPr>
+        <w:ind w:firstLine="480"/>
+      </w:pPr>
+    </w:p>
+    <w:tbl>
+      <w:tblPr>
+        <w:tblStyle w:val="a9"/>
+        <w:tblW w:w="0" w:type="auto"/>
+        <w:tblLook w:val="04A0" w:firstRow="1" w:lastRow="0" w:firstColumn="1" w:lastColumn="0" w:noHBand="0" w:noVBand="1"/>
+      </w:tblPr>
+      <w:tblGrid>
+        <w:gridCol w:w="1343"/>
+        <w:gridCol w:w="1343"/>
+        <w:gridCol w:w="1343"/>
+        <w:gridCol w:w="1343"/>
+        <w:gridCol w:w="1343"/>
+        <w:gridCol w:w="1343"/>
+        <w:gridCol w:w="1343"/>
+      </w:tblGrid>
+      <w:tr>
+        <w:tc>
+          <w:tcPr>
+            <w:tcW w:w="1343" w:type="dxa"/>
+          </w:tcPr>
+          <w:p>
+            <w:pPr>
+              <w:ind w:firstLineChars="0" w:firstLine="0"/>
+            </w:pPr>
+            <w:r>
+              <w:lastRenderedPageBreak/>
+              <w:t>1</w:t>
+            </w:r>
+          </w:p>
+        </w:tc>
+        <w:tc>
+          <w:tcPr>
+            <w:tcW w:w="1343" w:type="dxa"/>
+          </w:tcPr>
+          <w:p>
+            <w:pPr>
+              <w:ind w:firstLineChars="0" w:firstLine="0"/>
+            </w:pPr>
+            <w:r>
+              <w:t>a</w:t>
+            </w:r>
+          </w:p>
+        </w:tc>
+        <w:tc>
+          <w:tcPr>
+            <w:tcW w:w="1343" w:type="dxa"/>
+          </w:tcPr>
+          <w:p>
+            <w:pPr>
+              <w:ind w:firstLineChars="0" w:firstLine="0"/>
+            </w:pPr>
+            <w:r>
+              <w:t>b</w:t>
+            </w:r>
+          </w:p>
+        </w:tc>
+        <w:tc>
+          <w:tcPr>
+            <w:tcW w:w="1343" w:type="dxa"/>
+          </w:tcPr>
+          <w:p>
+            <w:pPr>
+              <w:ind w:firstLineChars="0" w:firstLine="0"/>
+            </w:pPr>
+            <w:r>
+              <w:t>v</w:t>
+            </w:r>
+          </w:p>
+        </w:tc>
+        <w:tc>
+          <w:tcPr>
+            <w:tcW w:w="1343" w:type="dxa"/>
+          </w:tcPr>
+          <w:p>
+            <w:pPr>
+              <w:ind w:firstLineChars="0" w:firstLine="0"/>
+            </w:pPr>
+            <w:r>
+              <w:t>d</w:t>
+            </w:r>
+          </w:p>
+        </w:tc>
+        <w:tc>
+          <w:tcPr>
+            <w:tcW w:w="1343" w:type="dxa"/>
+          </w:tcPr>
+          <w:p>
+            <w:pPr>
+              <w:ind w:firstLineChars="0" w:firstLine="0"/>
+            </w:pPr>
+            <w:r>
+              <w:t>er</w:t>
+            </w:r>
+          </w:p>
+        </w:tc>
+        <w:tc>
+          <w:tcPr>
+            <w:tcW w:w="1343" w:type="dxa"/>
+          </w:tcPr>
+          <w:p>
+            <w:pPr>
+              <w:ind w:firstLineChars="0" w:firstLine="0"/>
+            </w:pPr>
+            <w:r>
+              <w:t>f</w:t>
+            </w:r>
+          </w:p>
+        </w:tc>
+      </w:tr>
+      <w:tr>
+        <w:tc>
+          <w:tcPr>
+            <w:tcW w:w="1343" w:type="dxa"/>
+          </w:tcPr>
+          <w:p>
+            <w:pPr>
+              <w:ind w:firstLineChars="0" w:firstLine="0"/>
+            </w:pPr>
+            <w:r>
+              <w:t>2</w:t>
+            </w:r>
+          </w:p>
+        </w:tc>
+        <w:tc>
+          <w:tcPr>
+            <w:tcW w:w="1343" w:type="dxa"/>
+          </w:tcPr>
+          <w:p>
+            <w:pPr>
+              <w:ind w:firstLineChars="0" w:firstLine="0"/>
+            </w:pPr>
+            <w:r>
+              <w:t>u</w:t>
+            </w:r>
+          </w:p>
+        </w:tc>
+        <w:tc>
+          <w:tcPr>
+            <w:tcW w:w="1343" w:type="dxa"/>
+          </w:tcPr>
+          <w:p>
+            <w:pPr>
+              <w:ind w:firstLineChars="0" w:firstLine="0"/>
+            </w:pPr>
+          </w:p>
+        </w:tc>
+        <w:tc>
+          <w:tcPr>
+            <w:tcW w:w="1343" w:type="dxa"/>
+          </w:tcPr>
+          <w:p>
+            <w:pPr>
+              <w:ind w:firstLineChars="0" w:firstLine="0"/>
+            </w:pPr>
+            <w:r>
+              <w:t>9</w:t>
+            </w:r>
+          </w:p>
+        </w:tc>
+        <w:tc>
+          <w:tcPr>
+            <w:tcW w:w="1343" w:type="dxa"/>
+          </w:tcPr>
+          <w:p>
+            <w:pPr>
+              <w:ind w:firstLineChars="0" w:firstLine="0"/>
+            </w:pPr>
+          </w:p>
+        </w:tc>
+        <w:tc>
+          <w:tcPr>
+            <w:tcW w:w="1343" w:type="dxa"/>
+          </w:tcPr>
+          <w:p>
+            <w:pPr>
+              <w:ind w:firstLineChars="0" w:firstLine="0"/>
+            </w:pPr>
+          </w:p>
+        </w:tc>
+        <w:tc>
+          <w:tcPr>
+            <w:tcW w:w="1343" w:type="dxa"/>
+          </w:tcPr>
+          <w:p>
+            <w:pPr>
+              <w:ind w:firstLineChars="0" w:firstLine="0"/>
+            </w:pPr>
+          </w:p>
+        </w:tc>
+      </w:tr>
+      <w:tr>
+        <w:tc>
+          <w:tcPr>
+            <w:tcW w:w="1343" w:type="dxa"/>
+          </w:tcPr>
+          <w:p>
+            <w:pPr>
+              <w:ind w:firstLineChars="0" w:firstLine="0"/>
+            </w:pPr>
+            <w:r>
+              <w:t>3</w:t>
+            </w:r>
+          </w:p>
+        </w:tc>
+        <w:tc>
+          <w:tcPr>
+            <w:tcW w:w="1343" w:type="dxa"/>
+          </w:tcPr>
+          <w:p>
+            <w:pPr>
+              <w:ind w:firstLineChars="0" w:firstLine="0"/>
+            </w:pPr>
+            <w:r>
+              <w:t>pp</w:t>
+            </w:r>
+          </w:p>
+        </w:tc>
+        <w:tc>
+          <w:tcPr>
+            <w:tcW w:w="1343" w:type="dxa"/>
+          </w:tcPr>
+          <w:p>
+            <w:pPr>
+              <w:ind w:firstLineChars="0" w:firstLine="0"/>
+            </w:pPr>
+            <w:r>
+              <w:t>8</w:t>
+            </w:r>
+          </w:p>
+        </w:tc>
+        <w:tc>
+          <w:tcPr>
+            <w:tcW w:w="1343" w:type="dxa"/>
+          </w:tcPr>
+          <w:p>
+            <w:pPr>
+              <w:ind w:firstLineChars="0" w:firstLine="0"/>
+            </w:pPr>
+          </w:p>
+        </w:tc>
+        <w:tc>
+          <w:tcPr>
+            <w:tcW w:w="1343" w:type="dxa"/>
+          </w:tcPr>
+          <w:p>
+            <w:pPr>
+              <w:ind w:firstLineChars="0" w:firstLine="0"/>
+            </w:pPr>
+            <w:r>
+              <w:t>k</w:t>
+            </w:r>
+          </w:p>
+        </w:tc>
+        <w:tc>
+          <w:tcPr>
+            <w:tcW w:w="1343" w:type="dxa"/>
+          </w:tcPr>
+          <w:p>
+            <w:pPr>
+              <w:ind w:firstLineChars="0" w:firstLine="0"/>
+            </w:pPr>
+          </w:p>
+        </w:tc>
+        <w:tc>
+          <w:tcPr>
+            <w:tcW w:w="1343" w:type="dxa"/>
+          </w:tcPr>
+          <w:p>
+            <w:pPr>
+              <w:ind w:firstLineChars="0" w:firstLine="0"/>
+            </w:pPr>
+            <w:r>
+              <w:t>q</w:t>
+            </w:r>
+          </w:p>
+        </w:tc>
+      </w:tr>
+      <w:tr>
+        <w:tc>
+          <w:tcPr>
+            <w:tcW w:w="1343" w:type="dxa"/>
+          </w:tcPr>
+          <w:p>
+            <w:pPr>
+              <w:ind w:firstLineChars="0" w:firstLine="0"/>
+            </w:pPr>
+            <w:r>
+              <w:t>4</w:t>
+            </w:r>
+          </w:p>
+        </w:tc>
+        <w:tc>
+          <w:tcPr>
+            <w:tcW w:w="1343" w:type="dxa"/>
+          </w:tcPr>
+          <w:p>
+            <w:pPr>
+              <w:ind w:firstLineChars="0" w:firstLine="0"/>
+            </w:pPr>
+            <w:r>
+              <w:t>io</w:t>
+            </w:r>
+          </w:p>
+        </w:tc>
+        <w:tc>
+          <w:tcPr>
+            <w:tcW w:w="1343" w:type="dxa"/>
+          </w:tcPr>
+          <w:p>
+            <w:pPr>
+              <w:ind w:firstLineChars="0" w:firstLine="0"/>
+            </w:pPr>
+          </w:p>
+        </w:tc>
+        <w:tc>
+          <w:tcPr>
+            <w:tcW w:w="1343" w:type="dxa"/>
+          </w:tcPr>
+          <w:p>
+            <w:pPr>
+              <w:ind w:firstLineChars="0" w:firstLine="0"/>
+            </w:pPr>
+          </w:p>
+        </w:tc>
+        <w:tc>
+          <w:tcPr>
+            <w:tcW w:w="1343" w:type="dxa"/>
+          </w:tcPr>
+          <w:p>
+            <w:pPr>
+              <w:ind w:firstLineChars="0" w:firstLine="0"/>
+            </w:pPr>
+          </w:p>
+        </w:tc>
+        <w:tc>
+          <w:tcPr>
+            <w:tcW w:w="1343" w:type="dxa"/>
+          </w:tcPr>
+          <w:p>
+            <w:pPr>
+              <w:ind w:firstLineChars="0" w:firstLine="0"/>
+            </w:pPr>
+            <w:r>
+              <w:t>p</w:t>
+            </w:r>
+          </w:p>
+        </w:tc>
+        <w:tc>
+          <w:tcPr>
+            <w:tcW w:w="1343" w:type="dxa"/>
+          </w:tcPr>
+          <w:p>
+            <w:pPr>
+              <w:ind w:firstLineChars="0" w:firstLine="0"/>
+            </w:pPr>
+          </w:p>
+        </w:tc>
+      </w:tr>
+    </w:tbl>
+    <w:p>
+      <w:pPr>
+        <w:pStyle w:val="a3"/>
+        <w:ind w:firstLine="480"/>
+      </w:pPr>
+      <w:r>
+        <w:rPr>
+          <w:rFonts w:hint="eastAsia"/>
+        </w:rPr>
+        <w:t>表格</w:t>
+      </w:r>
+      <w:r>
+        <w:rPr>
+          <w:rFonts w:hint="eastAsia"/>
+        </w:rPr>
+        <w:t xml:space="preserve"> </w:t>
+      </w:r>
+      <w:r>
+        <w:fldChar w:fldCharType="begin"/>
+      </w:r>
+      <w:r>
+        <w:instrText xml:space="preserve"> </w:instrText>
+      </w:r>
+      <w:r>
+        <w:rPr>
+          <w:rFonts w:hint="eastAsia"/>
+        </w:rPr>
+        <w:instrText xml:space="preserve">SEQ </w:instrText>
+      </w:r>
+      <w:r>
+        <w:rPr>
+          <w:rFonts w:hint="eastAsia"/>
+        </w:rPr>
+        <w:instrText>表格</w:instrText>
+      </w:r>
+      <w:r>
+        <w:rPr>
+          <w:rFonts w:hint="eastAsia"/>
+        </w:rPr>
+        <w:instrText xml:space="preserve"> \* ARABIC</w:instrText>
+      </w:r>
+      <w:r>
+        <w:instrText xml:space="preserve"> </w:instrText>
+      </w:r>
+      <w:r>
+        <w:fldChar w:fldCharType="separate"/>
+      </w:r>
+      <w:r>
+        <w:rPr>
+          <w:noProof/>
+        </w:rPr>
+        <w:t>1</w:t>
+      </w:r>
+      <w:r>
+        <w:fldChar w:fldCharType="end"/>
+      </w:r>
+    </w:p>
+    <w:p>
+      <w:pPr>
         <w:pStyle w:val="1"/>
         <w:ind w:firstLine="883"/>
       </w:pPr>
@@ -1741,7 +2344,6 @@
         <w:rPr>
           <w:rFonts w:hint="eastAsia"/>
         </w:rPr>
-        <w:lastRenderedPageBreak/>
         <w:t>一级标题</w:t>
       </w:r>
       <m:oMath>
@@ -2217,7 +2819,7 @@
         <w:pStyle w:val="3"/>
         <w:ind w:firstLine="643"/>
         <w:rPr>
-          <w:rFonts w:hint="eastAsia"/>
+          <w:i/>
         </w:rPr>
       </w:pPr>
       <w:r>
@@ -2646,9 +3248,9 @@
       </m:oMath>
     </w:p>
     <w:sectPr>
-      <w:headerReference w:type="default" r:id="rId10"/>
-      <w:footerReference w:type="default" r:id="rId11"/>
-      <w:footerReference w:type="first" r:id="rId12"/>
+      <w:headerReference w:type="default" r:id="rId11"/>
+      <w:footerReference w:type="default" r:id="rId12"/>
+      <w:footerReference w:type="first" r:id="rId13"/>
       <w:pgSz w:w="11907" w:h="16840"/>
       <w:pgMar w:top="1418" w:right="1361" w:bottom="623" w:left="1361" w:header="851" w:footer="992" w:gutter="0"/>
       <w:cols w:space="720"/>
@@ -3728,7 +4330,6 @@
     <w:name w:val="caption"/>
     <w:basedOn w:val="a"/>
     <w:next w:val="a"/>
-    <w:semiHidden/>
     <w:unhideWhenUsed/>
     <w:qFormat/>
     <w:rPr>
@@ -3914,6 +4515,21 @@
     <w:rPr>
       <w:color w:val="666666"/>
     </w:rPr>
+  </w:style>
+  <w:style w:type="table" w:styleId="a9">
+    <w:name w:val="Table Grid"/>
+    <w:basedOn w:val="a1"/>
+    <w:rsid w:val="000F3924"/>
+    <w:tblPr>
+      <w:tblBorders>
+        <w:top w:val="single" w:sz="4" w:space="0" w:color="auto"/>
+        <w:left w:val="single" w:sz="4" w:space="0" w:color="auto"/>
+        <w:bottom w:val="single" w:sz="4" w:space="0" w:color="auto"/>
+        <w:right w:val="single" w:sz="4" w:space="0" w:color="auto"/>
+        <w:insideH w:val="single" w:sz="4" w:space="0" w:color="auto"/>
+        <w:insideV w:val="single" w:sz="4" w:space="0" w:color="auto"/>
+      </w:tblBorders>
+    </w:tblPr>
   </w:style>
 </w:styles>
 </file>
@@ -4204,11 +4820,11 @@
 </file>
 
 <file path=customXml/item1.xml><?xml version="1.0" encoding="utf-8"?>
-<b:Sources xmlns:b="http://schemas.openxmlformats.org/officeDocument/2006/bibliography" StyleName="APA" SelectedStyle="\APASixthEditionOfficeOnline.xsl" Version="6"/>
+<b:Sources xmlns:b="http://schemas.openxmlformats.org/officeDocument/2006/bibliography" StyleName="APA" SelectedStyle="/APASixthEditionOfficeOnline.xsl" Version="6"/>
 </file>
 
 <file path=customXml/itemProps1.xml><?xml version="1.0" encoding="utf-8"?>
-<ds:datastoreItem xmlns:ds="http://schemas.openxmlformats.org/officeDocument/2006/customXml" ds:itemID="{D74AA693-5C33-4719-B19E-10CBBA00A35F}">
+<ds:datastoreItem xmlns:ds="http://schemas.openxmlformats.org/officeDocument/2006/customXml" ds:itemID="{FAC4379C-43A9-CC4C-AD24-1FD076372099}">
   <ds:schemaRefs>
     <ds:schemaRef ds:uri="http://schemas.openxmlformats.org/officeDocument/2006/bibliography"/>
   </ds:schemaRefs>

</xml_diff>

<commit_message>
feat: enhance DOCX header and footer processing by adding deduplication for inline equations and hyperlinks
</commit_message>
<xml_diff>
--- a/mineru/model/docx/test.docx
+++ b/mineru/model/docx/test.docx
@@ -3296,10 +3296,106 @@
 
 <file path=word/footer1.xml><?xml version="1.0" encoding="utf-8"?>
 <w:ftr xmlns:wpc="http://schemas.microsoft.com/office/word/2010/wordprocessingCanvas" xmlns:cx="http://schemas.microsoft.com/office/drawing/2014/chartex" xmlns:cx1="http://schemas.microsoft.com/office/drawing/2015/9/8/chartex" xmlns:cx2="http://schemas.microsoft.com/office/drawing/2015/10/21/chartex" xmlns:cx3="http://schemas.microsoft.com/office/drawing/2016/5/9/chartex" xmlns:cx4="http://schemas.microsoft.com/office/drawing/2016/5/10/chartex" xmlns:cx5="http://schemas.microsoft.com/office/drawing/2016/5/11/chartex" xmlns:cx6="http://schemas.microsoft.com/office/drawing/2016/5/12/chartex" xmlns:cx7="http://schemas.microsoft.com/office/drawing/2016/5/13/chartex" xmlns:cx8="http://schemas.microsoft.com/office/drawing/2016/5/14/chartex" xmlns:mc="http://schemas.openxmlformats.org/markup-compatibility/2006" xmlns:aink="http://schemas.microsoft.com/office/drawing/2016/ink" xmlns:am3d="http://schemas.microsoft.com/office/drawing/2017/model3d" xmlns:o="urn:schemas-microsoft-com:office:office" xmlns:oel="http://schemas.microsoft.com/office/2019/extlst" xmlns:r="http://schemas.openxmlformats.org/officeDocument/2006/relationships" xmlns:m="http://schemas.openxmlformats.org/officeDocument/2006/math" xmlns:v="urn:schemas-microsoft-com:vml" xmlns:wp14="http://schemas.microsoft.com/office/word/2010/wordprocessingDrawing" xmlns:wp="http://schemas.openxmlformats.org/drawingml/2006/wordprocessingDrawing" xmlns:w10="urn:schemas-microsoft-com:office:word" xmlns:w="http://schemas.openxmlformats.org/wordprocessingml/2006/main" xmlns:w14="http://schemas.microsoft.com/office/word/2010/wordml" xmlns:w15="http://schemas.microsoft.com/office/word/2012/wordml" xmlns:w16cex="http://schemas.microsoft.com/office/word/2018/wordml/cex" xmlns:w16cid="http://schemas.microsoft.com/office/word/2016/wordml/cid" xmlns:w16="http://schemas.microsoft.com/office/word/2018/wordml" xmlns:w16du="http://schemas.microsoft.com/office/word/2023/wordml/word16du" xmlns:w16sdtdh="http://schemas.microsoft.com/office/word/2020/wordml/sdtdatahash" xmlns:w16sdtfl="http://schemas.microsoft.com/office/word/2024/wordml/sdtformatlock" xmlns:w16se="http://schemas.microsoft.com/office/word/2015/wordml/symex" xmlns:wpg="http://schemas.microsoft.com/office/word/2010/wordprocessingGroup" xmlns:wpi="http://schemas.microsoft.com/office/word/2010/wordprocessingInk" xmlns:wne="http://schemas.microsoft.com/office/word/2006/wordml" xmlns:wps="http://schemas.microsoft.com/office/word/2010/wordprocessingShape" mc:Ignorable="w14 w15 w16se w16cid w16 w16cex w16sdtdh w16sdtfl w16du wp14">
+  <w:sdt>
+    <w:sdtPr>
+      <w:rPr>
+        <w:rStyle w:val="ae"/>
+      </w:rPr>
+      <w:id w:val="954994400"/>
+      <w:docPartObj>
+        <w:docPartGallery w:val="Page Numbers (Bottom of Page)"/>
+        <w:docPartUnique/>
+      </w:docPartObj>
+    </w:sdtPr>
+    <w:sdtContent>
+      <w:p>
+        <w:pPr>
+          <w:pStyle w:val="ac"/>
+          <w:framePr w:wrap="none" w:vAnchor="text" w:hAnchor="margin" w:xAlign="center" w:y="1"/>
+          <w:ind w:firstLine="360"/>
+          <w:rPr>
+            <w:rStyle w:val="ae"/>
+          </w:rPr>
+        </w:pPr>
+        <w:r>
+          <w:rPr>
+            <w:rStyle w:val="ae"/>
+          </w:rPr>
+          <w:fldChar w:fldCharType="begin"/>
+        </w:r>
+        <w:r>
+          <w:rPr>
+            <w:rStyle w:val="ae"/>
+          </w:rPr>
+          <w:instrText xml:space="preserve"> PAGE </w:instrText>
+        </w:r>
+        <w:r>
+          <w:rPr>
+            <w:rStyle w:val="ae"/>
+          </w:rPr>
+          <w:fldChar w:fldCharType="separate"/>
+        </w:r>
+        <w:r>
+          <w:rPr>
+            <w:rStyle w:val="ae"/>
+          </w:rPr>
+          <w:fldChar w:fldCharType="end"/>
+        </w:r>
+      </w:p>
+    </w:sdtContent>
+  </w:sdt>
+  <w:sdt>
+    <w:sdtPr>
+      <w:rPr>
+        <w:rStyle w:val="ae"/>
+      </w:rPr>
+      <w:id w:val="-952785364"/>
+      <w:docPartObj>
+        <w:docPartGallery w:val="Page Numbers (Bottom of Page)"/>
+        <w:docPartUnique/>
+      </w:docPartObj>
+    </w:sdtPr>
+    <w:sdtContent>
+      <w:p>
+        <w:pPr>
+          <w:pStyle w:val="ac"/>
+          <w:framePr w:wrap="none" w:vAnchor="text" w:hAnchor="margin" w:xAlign="right" w:y="1"/>
+          <w:ind w:firstLine="360"/>
+          <w:rPr>
+            <w:rStyle w:val="ae"/>
+          </w:rPr>
+        </w:pPr>
+        <w:r>
+          <w:rPr>
+            <w:rStyle w:val="ae"/>
+          </w:rPr>
+          <w:fldChar w:fldCharType="begin"/>
+        </w:r>
+        <w:r>
+          <w:rPr>
+            <w:rStyle w:val="ae"/>
+          </w:rPr>
+          <w:instrText xml:space="preserve"> PAGE </w:instrText>
+        </w:r>
+        <w:r>
+          <w:rPr>
+            <w:rStyle w:val="ae"/>
+          </w:rPr>
+          <w:fldChar w:fldCharType="separate"/>
+        </w:r>
+        <w:r>
+          <w:rPr>
+            <w:rStyle w:val="ae"/>
+          </w:rPr>
+          <w:fldChar w:fldCharType="end"/>
+        </w:r>
+      </w:p>
+    </w:sdtContent>
+  </w:sdt>
   <w:p>
     <w:pPr>
       <w:pStyle w:val="ac"/>
-      <w:ind w:firstLine="360"/>
+      <w:ind w:right="360" w:firstLine="360"/>
     </w:pPr>
   </w:p>
 </w:ftr>
@@ -3307,48 +3403,229 @@
 
 <file path=word/footer2.xml><?xml version="1.0" encoding="utf-8"?>
 <w:ftr xmlns:wpc="http://schemas.microsoft.com/office/word/2010/wordprocessingCanvas" xmlns:cx="http://schemas.microsoft.com/office/drawing/2014/chartex" xmlns:cx1="http://schemas.microsoft.com/office/drawing/2015/9/8/chartex" xmlns:cx2="http://schemas.microsoft.com/office/drawing/2015/10/21/chartex" xmlns:cx3="http://schemas.microsoft.com/office/drawing/2016/5/9/chartex" xmlns:cx4="http://schemas.microsoft.com/office/drawing/2016/5/10/chartex" xmlns:cx5="http://schemas.microsoft.com/office/drawing/2016/5/11/chartex" xmlns:cx6="http://schemas.microsoft.com/office/drawing/2016/5/12/chartex" xmlns:cx7="http://schemas.microsoft.com/office/drawing/2016/5/13/chartex" xmlns:cx8="http://schemas.microsoft.com/office/drawing/2016/5/14/chartex" xmlns:mc="http://schemas.openxmlformats.org/markup-compatibility/2006" xmlns:aink="http://schemas.microsoft.com/office/drawing/2016/ink" xmlns:am3d="http://schemas.microsoft.com/office/drawing/2017/model3d" xmlns:o="urn:schemas-microsoft-com:office:office" xmlns:oel="http://schemas.microsoft.com/office/2019/extlst" xmlns:r="http://schemas.openxmlformats.org/officeDocument/2006/relationships" xmlns:m="http://schemas.openxmlformats.org/officeDocument/2006/math" xmlns:v="urn:schemas-microsoft-com:vml" xmlns:wp14="http://schemas.microsoft.com/office/word/2010/wordprocessingDrawing" xmlns:wp="http://schemas.openxmlformats.org/drawingml/2006/wordprocessingDrawing" xmlns:w10="urn:schemas-microsoft-com:office:word" xmlns:w="http://schemas.openxmlformats.org/wordprocessingml/2006/main" xmlns:w14="http://schemas.microsoft.com/office/word/2010/wordml" xmlns:w15="http://schemas.microsoft.com/office/word/2012/wordml" xmlns:w16cex="http://schemas.microsoft.com/office/word/2018/wordml/cex" xmlns:w16cid="http://schemas.microsoft.com/office/word/2016/wordml/cid" xmlns:w16="http://schemas.microsoft.com/office/word/2018/wordml" xmlns:w16du="http://schemas.microsoft.com/office/word/2023/wordml/word16du" xmlns:w16sdtdh="http://schemas.microsoft.com/office/word/2020/wordml/sdtdatahash" xmlns:w16sdtfl="http://schemas.microsoft.com/office/word/2024/wordml/sdtformatlock" xmlns:w16se="http://schemas.microsoft.com/office/word/2015/wordml/symex" xmlns:wpg="http://schemas.microsoft.com/office/word/2010/wordprocessingGroup" xmlns:wpi="http://schemas.microsoft.com/office/word/2010/wordprocessingInk" xmlns:wne="http://schemas.microsoft.com/office/word/2006/wordml" xmlns:wps="http://schemas.microsoft.com/office/word/2010/wordprocessingShape" mc:Ignorable="w14 w15 w16se w16cid w16 w16cex w16sdtdh w16sdtfl w16du wp14">
+  <w:sdt>
+    <w:sdtPr>
+      <w:rPr>
+        <w:rStyle w:val="ae"/>
+      </w:rPr>
+      <w:id w:val="23370398"/>
+      <w:docPartObj>
+        <w:docPartGallery w:val="Page Numbers (Bottom of Page)"/>
+        <w:docPartUnique/>
+      </w:docPartObj>
+    </w:sdtPr>
+    <w:sdtContent>
+      <w:p>
+        <w:pPr>
+          <w:pStyle w:val="ac"/>
+          <w:framePr w:wrap="none" w:vAnchor="text" w:hAnchor="margin" w:xAlign="center" w:y="1"/>
+          <w:ind w:firstLine="360"/>
+          <w:rPr>
+            <w:rStyle w:val="ae"/>
+          </w:rPr>
+        </w:pPr>
+        <w:r>
+          <w:rPr>
+            <w:rStyle w:val="ae"/>
+          </w:rPr>
+          <w:fldChar w:fldCharType="begin"/>
+        </w:r>
+        <w:r>
+          <w:rPr>
+            <w:rStyle w:val="ae"/>
+          </w:rPr>
+          <w:instrText xml:space="preserve"> PAGE </w:instrText>
+        </w:r>
+        <w:r>
+          <w:rPr>
+            <w:rStyle w:val="ae"/>
+          </w:rPr>
+          <w:fldChar w:fldCharType="separate"/>
+        </w:r>
+        <w:r>
+          <w:rPr>
+            <w:rStyle w:val="ae"/>
+            <w:noProof/>
+          </w:rPr>
+          <w:t>2</w:t>
+        </w:r>
+        <w:r>
+          <w:rPr>
+            <w:rStyle w:val="ae"/>
+          </w:rPr>
+          <w:fldChar w:fldCharType="end"/>
+        </w:r>
+      </w:p>
+    </w:sdtContent>
+  </w:sdt>
   <w:p>
     <w:pPr>
-      <w:tabs>
-        <w:tab w:val="center" w:pos="4153"/>
-        <w:tab w:val="right" w:pos="8306"/>
-      </w:tabs>
-      <w:ind w:firstLine="480"/>
-      <w:jc w:val="center"/>
+      <w:ind w:right="360" w:firstLine="480"/>
+      <w:rPr>
+        <w:rFonts w:hint="eastAsia"/>
+      </w:rPr>
     </w:pPr>
     <w:r>
-      <w:fldChar w:fldCharType="begin"/>
+      <w:rPr>
+        <w:rFonts w:hint="eastAsia"/>
+      </w:rPr>
+      <w:t>页脚加公式</w:t>
     </w:r>
+    <m:oMath>
+      <m:r>
+        <w:rPr>
+          <w:rFonts w:ascii="Cambria Math" w:hAnsi="Cambria Math" w:cs="Cambria Math"/>
+        </w:rPr>
+        <m:t>x</m:t>
+      </m:r>
+      <m:r>
+        <m:rPr>
+          <m:sty m:val="p"/>
+        </m:rPr>
+        <w:rPr>
+          <w:rFonts w:ascii="Cambria Math" w:hAnsi="Cambria Math" w:cs="Cambria Math"/>
+        </w:rPr>
+        <m:t>=</m:t>
+      </m:r>
+      <m:f>
+        <m:fPr>
+          <m:ctrlPr>
+            <w:rPr>
+              <w:rFonts w:ascii="Cambria Math" w:hAnsi="Cambria Math"/>
+            </w:rPr>
+          </m:ctrlPr>
+        </m:fPr>
+        <m:num>
+          <m:r>
+            <m:rPr>
+              <m:sty m:val="p"/>
+            </m:rPr>
+            <w:rPr>
+              <w:rFonts w:ascii="Cambria Math" w:hAnsi="Cambria Math" w:cs="Cambria Math"/>
+            </w:rPr>
+            <m:t>-</m:t>
+          </m:r>
+          <m:r>
+            <w:rPr>
+              <w:rFonts w:ascii="Cambria Math" w:hAnsi="Cambria Math" w:cs="Cambria Math"/>
+            </w:rPr>
+            <m:t>b</m:t>
+          </m:r>
+          <m:r>
+            <m:rPr>
+              <m:sty m:val="p"/>
+            </m:rPr>
+            <w:rPr>
+              <w:rFonts w:ascii="Cambria Math" w:hAnsi="Cambria Math" w:cs="Cambria Math"/>
+            </w:rPr>
+            <m:t>±</m:t>
+          </m:r>
+          <m:rad>
+            <m:radPr>
+              <m:degHide m:val="1"/>
+              <m:ctrlPr>
+                <w:rPr>
+                  <w:rFonts w:ascii="Cambria Math" w:hAnsi="Cambria Math"/>
+                </w:rPr>
+              </m:ctrlPr>
+            </m:radPr>
+            <m:deg/>
+            <m:e>
+              <m:sSup>
+                <m:sSupPr>
+                  <m:ctrlPr>
+                    <w:rPr>
+                      <w:rFonts w:ascii="Cambria Math" w:hAnsi="Cambria Math"/>
+                    </w:rPr>
+                  </m:ctrlPr>
+                </m:sSupPr>
+                <m:e>
+                  <m:r>
+                    <w:rPr>
+                      <w:rFonts w:ascii="Cambria Math" w:hAnsi="Cambria Math" w:cs="Cambria Math"/>
+                    </w:rPr>
+                    <m:t>b</m:t>
+                  </m:r>
+                </m:e>
+                <m:sup>
+                  <m:r>
+                    <m:rPr>
+                      <m:sty m:val="p"/>
+                    </m:rPr>
+                    <w:rPr>
+                      <w:rFonts w:ascii="Cambria Math" w:hAnsi="Cambria Math" w:cs="Cambria Math"/>
+                    </w:rPr>
+                    <m:t>2</m:t>
+                  </m:r>
+                </m:sup>
+              </m:sSup>
+              <m:r>
+                <m:rPr>
+                  <m:sty m:val="p"/>
+                </m:rPr>
+                <w:rPr>
+                  <w:rFonts w:ascii="Cambria Math" w:hAnsi="Cambria Math" w:cs="Cambria Math"/>
+                </w:rPr>
+                <m:t>-4</m:t>
+              </m:r>
+              <m:r>
+                <w:rPr>
+                  <w:rFonts w:ascii="Cambria Math" w:hAnsi="Cambria Math" w:cs="Cambria Math"/>
+                </w:rPr>
+                <m:t>ac</m:t>
+              </m:r>
+            </m:e>
+          </m:rad>
+        </m:num>
+        <m:den>
+          <m:r>
+            <m:rPr>
+              <m:sty m:val="p"/>
+            </m:rPr>
+            <w:rPr>
+              <w:rFonts w:ascii="Cambria Math" w:hAnsi="Cambria Math" w:cs="Cambria Math"/>
+            </w:rPr>
+            <m:t>2</m:t>
+          </m:r>
+          <m:r>
+            <w:rPr>
+              <w:rFonts w:ascii="Cambria Math" w:hAnsi="Cambria Math" w:cs="Cambria Math"/>
+            </w:rPr>
+            <m:t>a</m:t>
+          </m:r>
+        </m:den>
+      </m:f>
+    </m:oMath>
     <w:r>
-      <w:instrText xml:space="preserve"> PAGE   \* MERGEFORMAT </w:instrText>
-    </w:r>
-    <w:r>
-      <w:fldChar w:fldCharType="separate"/>
+      <w:rPr>
+        <w:rFonts w:hint="eastAsia"/>
+      </w:rPr>
+      <w:t>加超链接</w:t>
     </w:r>
     <w:r>
       <w:rPr>
-        <w:lang w:val="zh-CN"/>
+        <w:rFonts w:ascii="宋体" w:hAnsi="宋体" w:cs="宋体" w:hint="eastAsia"/>
+        <w:szCs w:val="24"/>
       </w:rPr>
-      <w:t>3</w:t>
+      <w:t>由</w:t>
     </w:r>
+    <w:hyperlink r:id="rId1" w:history="1">
+      <w:r>
+        <w:rPr>
+          <w:rStyle w:val="a6"/>
+          <w:rFonts w:ascii="宋体" w:hAnsi="宋体" w:cs="宋体" w:hint="eastAsia"/>
+          <w:szCs w:val="24"/>
+        </w:rPr>
+        <w:t>双方依法</w:t>
+      </w:r>
+    </w:hyperlink>
     <w:r>
       <w:rPr>
-        <w:lang w:val="zh-CN"/>
+        <w:rFonts w:ascii="宋体" w:hAnsi="宋体" w:cs="宋体" w:hint="eastAsia"/>
+        <w:szCs w:val="24"/>
       </w:rPr>
-      <w:t>6</w:t>
+      <w:t>订</w:t>
     </w:r>
-    <w:r>
-      <w:fldChar w:fldCharType="end"/>
-    </w:r>
-  </w:p>
-  <w:p>
-    <w:pPr>
-      <w:tabs>
-        <w:tab w:val="center" w:pos="4153"/>
-        <w:tab w:val="right" w:pos="8306"/>
-      </w:tabs>
-      <w:ind w:firstLine="480"/>
-    </w:pPr>
   </w:p>
 </w:ftr>
 </file>
@@ -3357,46 +3634,184 @@
 <w:ftr xmlns:wpc="http://schemas.microsoft.com/office/word/2010/wordprocessingCanvas" xmlns:cx="http://schemas.microsoft.com/office/drawing/2014/chartex" xmlns:cx1="http://schemas.microsoft.com/office/drawing/2015/9/8/chartex" xmlns:cx2="http://schemas.microsoft.com/office/drawing/2015/10/21/chartex" xmlns:cx3="http://schemas.microsoft.com/office/drawing/2016/5/9/chartex" xmlns:cx4="http://schemas.microsoft.com/office/drawing/2016/5/10/chartex" xmlns:cx5="http://schemas.microsoft.com/office/drawing/2016/5/11/chartex" xmlns:cx6="http://schemas.microsoft.com/office/drawing/2016/5/12/chartex" xmlns:cx7="http://schemas.microsoft.com/office/drawing/2016/5/13/chartex" xmlns:cx8="http://schemas.microsoft.com/office/drawing/2016/5/14/chartex" xmlns:mc="http://schemas.openxmlformats.org/markup-compatibility/2006" xmlns:aink="http://schemas.microsoft.com/office/drawing/2016/ink" xmlns:am3d="http://schemas.microsoft.com/office/drawing/2017/model3d" xmlns:o="urn:schemas-microsoft-com:office:office" xmlns:oel="http://schemas.microsoft.com/office/2019/extlst" xmlns:r="http://schemas.openxmlformats.org/officeDocument/2006/relationships" xmlns:m="http://schemas.openxmlformats.org/officeDocument/2006/math" xmlns:v="urn:schemas-microsoft-com:vml" xmlns:wp14="http://schemas.microsoft.com/office/word/2010/wordprocessingDrawing" xmlns:wp="http://schemas.openxmlformats.org/drawingml/2006/wordprocessingDrawing" xmlns:w10="urn:schemas-microsoft-com:office:word" xmlns:w="http://schemas.openxmlformats.org/wordprocessingml/2006/main" xmlns:w14="http://schemas.microsoft.com/office/word/2010/wordml" xmlns:w15="http://schemas.microsoft.com/office/word/2012/wordml" xmlns:w16cex="http://schemas.microsoft.com/office/word/2018/wordml/cex" xmlns:w16cid="http://schemas.microsoft.com/office/word/2016/wordml/cid" xmlns:w16="http://schemas.microsoft.com/office/word/2018/wordml" xmlns:w16du="http://schemas.microsoft.com/office/word/2023/wordml/word16du" xmlns:w16sdtdh="http://schemas.microsoft.com/office/word/2020/wordml/sdtdatahash" xmlns:w16sdtfl="http://schemas.microsoft.com/office/word/2024/wordml/sdtformatlock" xmlns:w16se="http://schemas.microsoft.com/office/word/2015/wordml/symex" xmlns:wpg="http://schemas.microsoft.com/office/word/2010/wordprocessingGroup" xmlns:wpi="http://schemas.microsoft.com/office/word/2010/wordprocessingInk" xmlns:wne="http://schemas.microsoft.com/office/word/2006/wordml" xmlns:wps="http://schemas.microsoft.com/office/word/2010/wordprocessingShape" mc:Ignorable="w14 w15 w16se w16cid w16 w16cex w16sdtdh w16sdtfl w16du wp14">
   <w:p>
     <w:pPr>
-      <w:tabs>
-        <w:tab w:val="center" w:pos="4153"/>
-        <w:tab w:val="right" w:pos="8306"/>
-      </w:tabs>
       <w:ind w:firstLine="480"/>
-      <w:jc w:val="center"/>
+      <w:rPr>
+        <w:rFonts w:hint="eastAsia"/>
+      </w:rPr>
     </w:pPr>
     <w:r>
-      <w:fldChar w:fldCharType="begin"/>
-    </w:r>
-    <w:r>
-      <w:instrText xml:space="preserve"> PAGE   \* MERGEFORMAT </w:instrText>
-    </w:r>
-    <w:r>
-      <w:fldChar w:fldCharType="separate"/>
+      <w:rPr>
+        <w:rFonts w:hint="eastAsia"/>
+      </w:rPr>
+      <w:t>页</w:t>
     </w:r>
     <w:r>
       <w:rPr>
-        <w:lang w:val="zh-CN"/>
+        <w:rFonts w:hint="eastAsia"/>
       </w:rPr>
-      <w:t>2</w:t>
+      <w:t>脚</w:t>
     </w:r>
     <w:r>
       <w:rPr>
-        <w:lang w:val="zh-CN"/>
+        <w:rFonts w:hint="eastAsia"/>
       </w:rPr>
-      <w:t>4</w:t>
+      <w:t>加公式</w:t>
+    </w:r>
+    <m:oMath>
+      <m:r>
+        <w:rPr>
+          <w:rFonts w:ascii="Cambria Math" w:hAnsi="Cambria Math" w:cs="Cambria Math"/>
+        </w:rPr>
+        <m:t>x</m:t>
+      </m:r>
+      <m:r>
+        <m:rPr>
+          <m:sty m:val="p"/>
+        </m:rPr>
+        <w:rPr>
+          <w:rFonts w:ascii="Cambria Math" w:hAnsi="Cambria Math" w:cs="Cambria Math"/>
+        </w:rPr>
+        <m:t>=</m:t>
+      </m:r>
+      <m:f>
+        <m:fPr>
+          <m:ctrlPr>
+            <w:rPr>
+              <w:rFonts w:ascii="Cambria Math" w:hAnsi="Cambria Math"/>
+            </w:rPr>
+          </m:ctrlPr>
+        </m:fPr>
+        <m:num>
+          <m:r>
+            <m:rPr>
+              <m:sty m:val="p"/>
+            </m:rPr>
+            <w:rPr>
+              <w:rFonts w:ascii="Cambria Math" w:hAnsi="Cambria Math" w:cs="Cambria Math"/>
+            </w:rPr>
+            <m:t>-</m:t>
+          </m:r>
+          <m:r>
+            <w:rPr>
+              <w:rFonts w:ascii="Cambria Math" w:hAnsi="Cambria Math" w:cs="Cambria Math"/>
+            </w:rPr>
+            <m:t>b</m:t>
+          </m:r>
+          <m:r>
+            <m:rPr>
+              <m:sty m:val="p"/>
+            </m:rPr>
+            <w:rPr>
+              <w:rFonts w:ascii="Cambria Math" w:hAnsi="Cambria Math" w:cs="Cambria Math"/>
+            </w:rPr>
+            <m:t>±</m:t>
+          </m:r>
+          <m:rad>
+            <m:radPr>
+              <m:degHide m:val="1"/>
+              <m:ctrlPr>
+                <w:rPr>
+                  <w:rFonts w:ascii="Cambria Math" w:hAnsi="Cambria Math"/>
+                </w:rPr>
+              </m:ctrlPr>
+            </m:radPr>
+            <m:deg/>
+            <m:e>
+              <m:sSup>
+                <m:sSupPr>
+                  <m:ctrlPr>
+                    <w:rPr>
+                      <w:rFonts w:ascii="Cambria Math" w:hAnsi="Cambria Math"/>
+                    </w:rPr>
+                  </m:ctrlPr>
+                </m:sSupPr>
+                <m:e>
+                  <m:r>
+                    <w:rPr>
+                      <w:rFonts w:ascii="Cambria Math" w:hAnsi="Cambria Math" w:cs="Cambria Math"/>
+                    </w:rPr>
+                    <m:t>b</m:t>
+                  </m:r>
+                </m:e>
+                <m:sup>
+                  <m:r>
+                    <m:rPr>
+                      <m:sty m:val="p"/>
+                    </m:rPr>
+                    <w:rPr>
+                      <w:rFonts w:ascii="Cambria Math" w:hAnsi="Cambria Math" w:cs="Cambria Math"/>
+                    </w:rPr>
+                    <m:t>2</m:t>
+                  </m:r>
+                </m:sup>
+              </m:sSup>
+              <m:r>
+                <m:rPr>
+                  <m:sty m:val="p"/>
+                </m:rPr>
+                <w:rPr>
+                  <w:rFonts w:ascii="Cambria Math" w:hAnsi="Cambria Math" w:cs="Cambria Math"/>
+                </w:rPr>
+                <m:t>-4</m:t>
+              </m:r>
+              <m:r>
+                <w:rPr>
+                  <w:rFonts w:ascii="Cambria Math" w:hAnsi="Cambria Math" w:cs="Cambria Math"/>
+                </w:rPr>
+                <m:t>ac</m:t>
+              </m:r>
+            </m:e>
+          </m:rad>
+        </m:num>
+        <m:den>
+          <m:r>
+            <m:rPr>
+              <m:sty m:val="p"/>
+            </m:rPr>
+            <w:rPr>
+              <w:rFonts w:ascii="Cambria Math" w:hAnsi="Cambria Math" w:cs="Cambria Math"/>
+            </w:rPr>
+            <m:t>2</m:t>
+          </m:r>
+          <m:r>
+            <w:rPr>
+              <w:rFonts w:ascii="Cambria Math" w:hAnsi="Cambria Math" w:cs="Cambria Math"/>
+            </w:rPr>
+            <m:t>a</m:t>
+          </m:r>
+        </m:den>
+      </m:f>
+    </m:oMath>
+    <w:r>
+      <w:rPr>
+        <w:rFonts w:hint="eastAsia"/>
+      </w:rPr>
+      <w:t>加超链接</w:t>
     </w:r>
     <w:r>
-      <w:fldChar w:fldCharType="end"/>
+      <w:rPr>
+        <w:rFonts w:ascii="宋体" w:hAnsi="宋体" w:cs="宋体" w:hint="eastAsia"/>
+        <w:szCs w:val="24"/>
+      </w:rPr>
+      <w:t>由</w:t>
     </w:r>
-  </w:p>
-  <w:p>
-    <w:pPr>
-      <w:tabs>
-        <w:tab w:val="center" w:pos="4153"/>
-        <w:tab w:val="right" w:pos="8306"/>
-      </w:tabs>
-      <w:ind w:firstLine="480"/>
-    </w:pPr>
+    <w:hyperlink r:id="rId1" w:history="1">
+      <w:r>
+        <w:rPr>
+          <w:rStyle w:val="a6"/>
+          <w:rFonts w:ascii="宋体" w:hAnsi="宋体" w:cs="宋体" w:hint="eastAsia"/>
+          <w:szCs w:val="24"/>
+        </w:rPr>
+        <w:t>双方依法</w:t>
+      </w:r>
+    </w:hyperlink>
+    <w:r>
+      <w:rPr>
+        <w:rFonts w:ascii="宋体" w:hAnsi="宋体" w:cs="宋体" w:hint="eastAsia"/>
+        <w:szCs w:val="24"/>
+      </w:rPr>
+      <w:t>订</w:t>
+    </w:r>
   </w:p>
 </w:ftr>
 </file>
@@ -4301,6 +4716,7 @@
   <w:style w:type="paragraph" w:default="1" w:styleId="a">
     <w:name w:val="Normal"/>
     <w:qFormat/>
+    <w:rsid w:val="00DF7B5F"/>
     <w:pPr>
       <w:widowControl w:val="0"/>
       <w:spacing w:line="360" w:lineRule="auto"/>
@@ -4793,6 +5209,11 @@
       <w:szCs w:val="18"/>
     </w:rPr>
   </w:style>
+  <w:style w:type="character" w:styleId="ae">
+    <w:name w:val="page number"/>
+    <w:basedOn w:val="a0"/>
+    <w:rsid w:val="00DF7B5F"/>
+  </w:style>
 </w:styles>
 </file>
 

</xml_diff>

<commit_message>
feat: update DOCX processing to change test document path and enhance chart handling with improved content structure
</commit_message>
<xml_diff>
--- a/mineru/model/docx/test.docx
+++ b/mineru/model/docx/test.docx
@@ -2821,9 +2821,6 @@
       <w:pPr>
         <w:pStyle w:val="3"/>
         <w:ind w:firstLine="643"/>
-        <w:rPr>
-          <w:i/>
-        </w:rPr>
       </w:pPr>
       <w:r>
         <w:rPr>
@@ -3250,13 +3247,195 @@
         </m:func>
       </m:oMath>
     </w:p>
+    <w:p>
+      <w:pPr>
+        <w:ind w:firstLine="480"/>
+      </w:pPr>
+    </w:p>
+    <w:p>
+      <w:pPr>
+        <w:ind w:firstLine="480"/>
+      </w:pPr>
+    </w:p>
+    <w:p>
+      <w:pPr>
+        <w:ind w:firstLine="480"/>
+      </w:pPr>
+    </w:p>
+    <w:p>
+      <w:pPr>
+        <w:ind w:firstLine="480"/>
+      </w:pPr>
+      <w:r>
+        <w:rPr>
+          <w:noProof/>
+        </w:rPr>
+        <w:lastRenderedPageBreak/>
+        <w:drawing>
+          <wp:inline distT="0" distB="0" distL="0" distR="0" wp14:anchorId="7FA56004" wp14:editId="283A92FF">
+            <wp:extent cx="4665980" cy="3800475"/>
+            <wp:effectExtent l="0" t="0" r="7620" b="9525"/>
+            <wp:docPr id="1683696217" name="Chart 5"/>
+            <wp:cNvGraphicFramePr/>
+            <a:graphic xmlns:a="http://schemas.openxmlformats.org/drawingml/2006/main">
+              <a:graphicData uri="http://schemas.openxmlformats.org/drawingml/2006/chart">
+                <c:chart xmlns:c="http://schemas.openxmlformats.org/drawingml/2006/chart" xmlns:r="http://schemas.openxmlformats.org/officeDocument/2006/relationships" r:id="rId11"/>
+              </a:graphicData>
+            </a:graphic>
+          </wp:inline>
+        </w:drawing>
+      </w:r>
+    </w:p>
+    <w:p>
+      <w:pPr>
+        <w:pStyle w:val="a3"/>
+        <w:ind w:firstLine="400"/>
+        <w:rPr>
+          <w:rFonts w:hint="eastAsia"/>
+        </w:rPr>
+      </w:pPr>
+      <w:r>
+        <w:rPr>
+          <w:rFonts w:hint="eastAsia"/>
+        </w:rPr>
+        <w:t>图表</w:t>
+      </w:r>
+      <w:r>
+        <w:rPr>
+          <w:rFonts w:hint="eastAsia"/>
+        </w:rPr>
+        <w:t xml:space="preserve"> </w:t>
+      </w:r>
+      <w:r>
+        <w:fldChar w:fldCharType="begin"/>
+      </w:r>
+      <w:r>
+        <w:instrText xml:space="preserve"> </w:instrText>
+      </w:r>
+      <w:r>
+        <w:rPr>
+          <w:rFonts w:hint="eastAsia"/>
+        </w:rPr>
+        <w:instrText xml:space="preserve">SEQ </w:instrText>
+      </w:r>
+      <w:r>
+        <w:rPr>
+          <w:rFonts w:hint="eastAsia"/>
+        </w:rPr>
+        <w:instrText>图表</w:instrText>
+      </w:r>
+      <w:r>
+        <w:rPr>
+          <w:rFonts w:hint="eastAsia"/>
+        </w:rPr>
+        <w:instrText xml:space="preserve"> \* ARABIC</w:instrText>
+      </w:r>
+      <w:r>
+        <w:instrText xml:space="preserve"> </w:instrText>
+      </w:r>
+      <w:r>
+        <w:fldChar w:fldCharType="separate"/>
+      </w:r>
+      <w:r>
+        <w:rPr>
+          <w:noProof/>
+        </w:rPr>
+        <w:t>1</w:t>
+      </w:r>
+      <w:r>
+        <w:fldChar w:fldCharType="end"/>
+      </w:r>
+    </w:p>
+    <w:p>
+      <w:pPr>
+        <w:ind w:firstLine="480"/>
+      </w:pPr>
+      <w:r>
+        <w:rPr>
+          <w:noProof/>
+        </w:rPr>
+        <w:drawing>
+          <wp:inline distT="0" distB="0" distL="0" distR="0" wp14:anchorId="658A87EF" wp14:editId="2B4A6828">
+            <wp:extent cx="4665980" cy="3800475"/>
+            <wp:effectExtent l="0" t="0" r="7620" b="9525"/>
+            <wp:docPr id="2" name="Chart 5"/>
+            <wp:cNvGraphicFramePr/>
+            <a:graphic xmlns:a="http://schemas.openxmlformats.org/drawingml/2006/main">
+              <a:graphicData uri="http://schemas.openxmlformats.org/drawingml/2006/chart">
+                <c:chart xmlns:c="http://schemas.openxmlformats.org/drawingml/2006/chart" xmlns:r="http://schemas.openxmlformats.org/officeDocument/2006/relationships" r:id="rId12"/>
+              </a:graphicData>
+            </a:graphic>
+          </wp:inline>
+        </w:drawing>
+      </w:r>
+    </w:p>
+    <w:p>
+      <w:pPr>
+        <w:pStyle w:val="a3"/>
+        <w:ind w:firstLine="400"/>
+        <w:rPr>
+          <w:rFonts w:hint="eastAsia"/>
+        </w:rPr>
+      </w:pPr>
+      <w:r>
+        <w:rPr>
+          <w:rFonts w:hint="eastAsia"/>
+        </w:rPr>
+        <w:t>图表</w:t>
+      </w:r>
+      <w:r>
+        <w:rPr>
+          <w:rFonts w:hint="eastAsia"/>
+        </w:rPr>
+        <w:t xml:space="preserve"> </w:t>
+      </w:r>
+      <w:r>
+        <w:fldChar w:fldCharType="begin"/>
+      </w:r>
+      <w:r>
+        <w:instrText xml:space="preserve"> </w:instrText>
+      </w:r>
+      <w:r>
+        <w:rPr>
+          <w:rFonts w:hint="eastAsia"/>
+        </w:rPr>
+        <w:instrText xml:space="preserve">SEQ </w:instrText>
+      </w:r>
+      <w:r>
+        <w:rPr>
+          <w:rFonts w:hint="eastAsia"/>
+        </w:rPr>
+        <w:instrText>图表</w:instrText>
+      </w:r>
+      <w:r>
+        <w:rPr>
+          <w:rFonts w:hint="eastAsia"/>
+        </w:rPr>
+        <w:instrText xml:space="preserve"> \* ARABIC</w:instrText>
+      </w:r>
+      <w:r>
+        <w:instrText xml:space="preserve"> </w:instrText>
+      </w:r>
+      <w:r>
+        <w:fldChar w:fldCharType="separate"/>
+      </w:r>
+      <w:r>
+        <w:rPr>
+          <w:noProof/>
+        </w:rPr>
+        <w:t>2</w:t>
+      </w:r>
+      <w:r>
+        <w:fldChar w:fldCharType="end"/>
+      </w:r>
+    </w:p>
     <w:sectPr>
-      <w:headerReference w:type="even" r:id="rId11"/>
-      <w:headerReference w:type="default" r:id="rId12"/>
-      <w:footerReference w:type="even" r:id="rId13"/>
-      <w:footerReference w:type="default" r:id="rId14"/>
-      <w:headerReference w:type="first" r:id="rId15"/>
-      <w:footerReference w:type="first" r:id="rId16"/>
+      <w:headerReference w:type="even" r:id="rId13"/>
+      <w:headerReference w:type="default" r:id="rId14"/>
+      <w:footerReference w:type="even" r:id="rId15"/>
+      <w:footerReference w:type="default" r:id="rId16"/>
+      <w:headerReference w:type="first" r:id="rId17"/>
+      <w:footerReference w:type="first" r:id="rId18"/>
       <w:pgSz w:w="11907" w:h="16840"/>
       <w:pgMar w:top="1418" w:right="1361" w:bottom="623" w:left="1361" w:header="851" w:footer="992" w:gutter="0"/>
       <w:cols w:space="720"/>
@@ -5217,6 +5396,2178 @@
 </w:styles>
 </file>
 
+<file path=word/charts/chart1.xml><?xml version="1.0" encoding="utf-8"?>
+<c:chartSpace xmlns:c="http://schemas.openxmlformats.org/drawingml/2006/chart" xmlns:a="http://schemas.openxmlformats.org/drawingml/2006/main" xmlns:r="http://schemas.openxmlformats.org/officeDocument/2006/relationships" xmlns:c16r2="http://schemas.microsoft.com/office/drawing/2015/06/chart">
+  <c:date1904 val="0"/>
+  <c:lang val="zh-CN"/>
+  <c:roundedCorners val="0"/>
+  <mc:AlternateContent xmlns:mc="http://schemas.openxmlformats.org/markup-compatibility/2006">
+    <mc:Choice xmlns:c14="http://schemas.microsoft.com/office/drawing/2007/8/2/chart" Requires="c14">
+      <c14:style val="102"/>
+    </mc:Choice>
+    <mc:Fallback>
+      <c:style val="2"/>
+    </mc:Fallback>
+  </mc:AlternateContent>
+  <c:chart>
+    <c:title>
+      <c:tx>
+        <c:rich>
+          <a:bodyPr rot="0" spcFirstLastPara="1" vertOverflow="ellipsis" vert="horz" wrap="square" anchor="ctr" anchorCtr="1"/>
+          <a:lstStyle/>
+          <a:p>
+            <a:pPr>
+              <a:defRPr lang="zh-CN" sz="1400" b="0" i="0" u="none" strike="noStrike" kern="1200" spc="0" baseline="0">
+                <a:solidFill>
+                  <a:schemeClr val="tx1">
+                    <a:lumMod val="65000"/>
+                    <a:lumOff val="35000"/>
+                  </a:schemeClr>
+                </a:solidFill>
+                <a:latin typeface="+mn-lt"/>
+                <a:ea typeface="+mn-ea"/>
+                <a:cs typeface="+mn-cs"/>
+              </a:defRPr>
+            </a:pPr>
+            <a:r>
+              <a:rPr lang="zh-CN" altLang="en-US"/>
+              <a:t>图表</a:t>
+            </a:r>
+            <a:r>
+              <a:rPr lang="en-US" altLang="zh-CN"/>
+              <a:t>1</a:t>
+            </a:r>
+            <a:endParaRPr lang="zh-CN" altLang="en-US"/>
+          </a:p>
+        </c:rich>
+      </c:tx>
+      <c:overlay val="0"/>
+      <c:spPr>
+        <a:noFill/>
+        <a:ln>
+          <a:noFill/>
+        </a:ln>
+        <a:effectLst/>
+      </c:spPr>
+      <c:txPr>
+        <a:bodyPr rot="0" spcFirstLastPara="1" vertOverflow="ellipsis" vert="horz" wrap="square" anchor="ctr" anchorCtr="1"/>
+        <a:lstStyle/>
+        <a:p>
+          <a:pPr>
+            <a:defRPr lang="zh-CN" sz="1400" b="0" i="0" u="none" strike="noStrike" kern="1200" spc="0" baseline="0">
+              <a:solidFill>
+                <a:schemeClr val="tx1">
+                  <a:lumMod val="65000"/>
+                  <a:lumOff val="35000"/>
+                </a:schemeClr>
+              </a:solidFill>
+              <a:latin typeface="+mn-lt"/>
+              <a:ea typeface="+mn-ea"/>
+              <a:cs typeface="+mn-cs"/>
+            </a:defRPr>
+          </a:pPr>
+          <a:endParaRPr lang="zh-CN" altLang="en-US"/>
+        </a:p>
+      </c:txPr>
+    </c:title>
+    <c:autoTitleDeleted val="0"/>
+    <c:plotArea>
+      <c:layout>
+        <c:manualLayout>
+          <c:layoutTarget val="inner"/>
+          <c:xMode val="edge"/>
+          <c:yMode val="edge"/>
+          <c:x val="4.0228633641807302E-2"/>
+          <c:y val="0.13375903391201899"/>
+          <c:w val="0.93148813325389301"/>
+          <c:h val="0.78234547800169096"/>
+        </c:manualLayout>
+      </c:layout>
+      <c:lineChart>
+        <c:grouping val="standard"/>
+        <c:varyColors val="0"/>
+        <c:ser>
+          <c:idx val="0"/>
+          <c:order val="0"/>
+          <c:tx>
+            <c:strRef>
+              <c:f>Sheet1!$B$1</c:f>
+              <c:strCache>
+                <c:ptCount val="1"/>
+                <c:pt idx="0">
+                  <c:v>Series 4</c:v>
+                </c:pt>
+              </c:strCache>
+            </c:strRef>
+          </c:tx>
+          <c:spPr>
+            <a:ln w="28575" cap="rnd">
+              <a:solidFill>
+                <a:schemeClr val="accent1"/>
+              </a:solidFill>
+              <a:round/>
+            </a:ln>
+            <a:effectLst/>
+          </c:spPr>
+          <c:marker>
+            <c:symbol val="none"/>
+          </c:marker>
+          <c:val>
+            <c:numRef>
+              <c:f>Sheet1!$B$2:$B$5</c:f>
+              <c:numCache>
+                <c:formatCode>General</c:formatCode>
+                <c:ptCount val="4"/>
+                <c:pt idx="0">
+                  <c:v>4.3</c:v>
+                </c:pt>
+                <c:pt idx="1">
+                  <c:v>2.5</c:v>
+                </c:pt>
+                <c:pt idx="2">
+                  <c:v>3.5</c:v>
+                </c:pt>
+                <c:pt idx="3">
+                  <c:v>4.5</c:v>
+                </c:pt>
+              </c:numCache>
+            </c:numRef>
+          </c:val>
+          <c:smooth val="0"/>
+          <c:extLst>
+            <c:ext xmlns:c15="http://schemas.microsoft.com/office/drawing/2012/chart" uri="{02D57815-91ED-43cb-92C2-25804820EDAC}">
+              <c15:filteredCategoryTitle>
+                <c15:cat>
+                  <c:strRef>
+                    <c:extLst>
+                      <c:ext uri="{02D57815-91ED-43cb-92C2-25804820EDAC}">
+                        <c15:formulaRef>
+                          <c15:sqref>Sheet1!$A$2:$A$5</c15:sqref>
+                        </c15:formulaRef>
+                      </c:ext>
+                    </c:extLst>
+                    <c:strCache>
+                      <c:ptCount val="4"/>
+                      <c:pt idx="0">
+                        <c:v>Category 5</c:v>
+                      </c:pt>
+                      <c:pt idx="1">
+                        <c:v>Category 6</c:v>
+                      </c:pt>
+                      <c:pt idx="2">
+                        <c:v>Category 7</c:v>
+                      </c:pt>
+                      <c:pt idx="3">
+                        <c:v>Category 8</c:v>
+                      </c:pt>
+                    </c:strCache>
+                  </c:strRef>
+                </c15:cat>
+              </c15:filteredCategoryTitle>
+            </c:ext>
+            <c:ext xmlns:c16="http://schemas.microsoft.com/office/drawing/2014/chart" uri="{C3380CC4-5D6E-409C-BE32-E72D297353CC}">
+              <c16:uniqueId val="{00000000-1E32-DF48-9ED1-483E846F0723}"/>
+            </c:ext>
+          </c:extLst>
+        </c:ser>
+        <c:ser>
+          <c:idx val="1"/>
+          <c:order val="1"/>
+          <c:tx>
+            <c:strRef>
+              <c:f>Sheet1!$C$1</c:f>
+              <c:strCache>
+                <c:ptCount val="1"/>
+                <c:pt idx="0">
+                  <c:v>Series 5</c:v>
+                </c:pt>
+              </c:strCache>
+            </c:strRef>
+          </c:tx>
+          <c:spPr>
+            <a:ln w="28575" cap="rnd">
+              <a:solidFill>
+                <a:schemeClr val="accent2"/>
+              </a:solidFill>
+              <a:round/>
+            </a:ln>
+            <a:effectLst/>
+          </c:spPr>
+          <c:marker>
+            <c:symbol val="none"/>
+          </c:marker>
+          <c:val>
+            <c:numRef>
+              <c:f>Sheet1!$C$2:$C$5</c:f>
+              <c:numCache>
+                <c:formatCode>General</c:formatCode>
+                <c:ptCount val="4"/>
+                <c:pt idx="0">
+                  <c:v>2.4</c:v>
+                </c:pt>
+                <c:pt idx="1">
+                  <c:v>4.4000000000000004</c:v>
+                </c:pt>
+                <c:pt idx="2">
+                  <c:v>1.8</c:v>
+                </c:pt>
+                <c:pt idx="3">
+                  <c:v>2.8</c:v>
+                </c:pt>
+              </c:numCache>
+            </c:numRef>
+          </c:val>
+          <c:smooth val="0"/>
+          <c:extLst>
+            <c:ext xmlns:c15="http://schemas.microsoft.com/office/drawing/2012/chart" uri="{02D57815-91ED-43cb-92C2-25804820EDAC}">
+              <c15:filteredCategoryTitle>
+                <c15:cat>
+                  <c:strRef>
+                    <c:extLst>
+                      <c:ext uri="{02D57815-91ED-43cb-92C2-25804820EDAC}">
+                        <c15:formulaRef>
+                          <c15:sqref>Sheet1!$A$2:$A$5</c15:sqref>
+                        </c15:formulaRef>
+                      </c:ext>
+                    </c:extLst>
+                    <c:strCache>
+                      <c:ptCount val="4"/>
+                      <c:pt idx="0">
+                        <c:v>Category 5</c:v>
+                      </c:pt>
+                      <c:pt idx="1">
+                        <c:v>Category 6</c:v>
+                      </c:pt>
+                      <c:pt idx="2">
+                        <c:v>Category 7</c:v>
+                      </c:pt>
+                      <c:pt idx="3">
+                        <c:v>Category 8</c:v>
+                      </c:pt>
+                    </c:strCache>
+                  </c:strRef>
+                </c15:cat>
+              </c15:filteredCategoryTitle>
+            </c:ext>
+            <c:ext xmlns:c16="http://schemas.microsoft.com/office/drawing/2014/chart" uri="{C3380CC4-5D6E-409C-BE32-E72D297353CC}">
+              <c16:uniqueId val="{00000001-1E32-DF48-9ED1-483E846F0723}"/>
+            </c:ext>
+          </c:extLst>
+        </c:ser>
+        <c:ser>
+          <c:idx val="2"/>
+          <c:order val="2"/>
+          <c:tx>
+            <c:strRef>
+              <c:f>Sheet1!$D$1</c:f>
+              <c:strCache>
+                <c:ptCount val="1"/>
+                <c:pt idx="0">
+                  <c:v>Series 8</c:v>
+                </c:pt>
+              </c:strCache>
+            </c:strRef>
+          </c:tx>
+          <c:spPr>
+            <a:ln w="28575" cap="rnd">
+              <a:solidFill>
+                <a:schemeClr val="accent3"/>
+              </a:solidFill>
+              <a:round/>
+            </a:ln>
+            <a:effectLst/>
+          </c:spPr>
+          <c:marker>
+            <c:symbol val="none"/>
+          </c:marker>
+          <c:val>
+            <c:numRef>
+              <c:f>Sheet1!$D$2:$D$5</c:f>
+              <c:numCache>
+                <c:formatCode>General</c:formatCode>
+                <c:ptCount val="4"/>
+                <c:pt idx="0">
+                  <c:v>2</c:v>
+                </c:pt>
+                <c:pt idx="1">
+                  <c:v>2</c:v>
+                </c:pt>
+                <c:pt idx="2">
+                  <c:v>3</c:v>
+                </c:pt>
+                <c:pt idx="3">
+                  <c:v>5</c:v>
+                </c:pt>
+              </c:numCache>
+            </c:numRef>
+          </c:val>
+          <c:smooth val="0"/>
+          <c:extLst>
+            <c:ext xmlns:c15="http://schemas.microsoft.com/office/drawing/2012/chart" uri="{02D57815-91ED-43cb-92C2-25804820EDAC}">
+              <c15:filteredCategoryTitle>
+                <c15:cat>
+                  <c:strRef>
+                    <c:extLst>
+                      <c:ext uri="{02D57815-91ED-43cb-92C2-25804820EDAC}">
+                        <c15:formulaRef>
+                          <c15:sqref>Sheet1!$A$2:$A$5</c15:sqref>
+                        </c15:formulaRef>
+                      </c:ext>
+                    </c:extLst>
+                    <c:strCache>
+                      <c:ptCount val="4"/>
+                      <c:pt idx="0">
+                        <c:v>Category 5</c:v>
+                      </c:pt>
+                      <c:pt idx="1">
+                        <c:v>Category 6</c:v>
+                      </c:pt>
+                      <c:pt idx="2">
+                        <c:v>Category 7</c:v>
+                      </c:pt>
+                      <c:pt idx="3">
+                        <c:v>Category 8</c:v>
+                      </c:pt>
+                    </c:strCache>
+                  </c:strRef>
+                </c15:cat>
+              </c15:filteredCategoryTitle>
+            </c:ext>
+            <c:ext xmlns:c16="http://schemas.microsoft.com/office/drawing/2014/chart" uri="{C3380CC4-5D6E-409C-BE32-E72D297353CC}">
+              <c16:uniqueId val="{00000002-1E32-DF48-9ED1-483E846F0723}"/>
+            </c:ext>
+          </c:extLst>
+        </c:ser>
+        <c:dLbls>
+          <c:showLegendKey val="0"/>
+          <c:showVal val="0"/>
+          <c:showCatName val="0"/>
+          <c:showSerName val="0"/>
+          <c:showPercent val="0"/>
+          <c:showBubbleSize val="0"/>
+        </c:dLbls>
+        <c:smooth val="0"/>
+        <c:axId val="615362431"/>
+        <c:axId val="456700655"/>
+      </c:lineChart>
+      <c:catAx>
+        <c:axId val="615362431"/>
+        <c:scaling>
+          <c:orientation val="minMax"/>
+        </c:scaling>
+        <c:delete val="0"/>
+        <c:axPos val="b"/>
+        <c:numFmt formatCode="General" sourceLinked="1"/>
+        <c:majorTickMark val="none"/>
+        <c:minorTickMark val="none"/>
+        <c:tickLblPos val="nextTo"/>
+        <c:spPr>
+          <a:noFill/>
+          <a:ln w="9525" cap="flat" cmpd="sng" algn="ctr">
+            <a:solidFill>
+              <a:schemeClr val="tx1">
+                <a:lumMod val="15000"/>
+                <a:lumOff val="85000"/>
+              </a:schemeClr>
+            </a:solidFill>
+            <a:round/>
+          </a:ln>
+          <a:effectLst/>
+        </c:spPr>
+        <c:txPr>
+          <a:bodyPr rot="-60000000" spcFirstLastPara="1" vertOverflow="ellipsis" vert="horz" wrap="square" anchor="ctr" anchorCtr="1"/>
+          <a:lstStyle/>
+          <a:p>
+            <a:pPr>
+              <a:defRPr lang="zh-CN" sz="900" b="0" i="0" u="none" strike="noStrike" kern="1200" baseline="0">
+                <a:solidFill>
+                  <a:schemeClr val="tx1">
+                    <a:lumMod val="65000"/>
+                    <a:lumOff val="35000"/>
+                  </a:schemeClr>
+                </a:solidFill>
+                <a:latin typeface="+mn-lt"/>
+                <a:ea typeface="+mn-ea"/>
+                <a:cs typeface="+mn-cs"/>
+              </a:defRPr>
+            </a:pPr>
+            <a:endParaRPr lang="zh-CN"/>
+          </a:p>
+        </c:txPr>
+        <c:crossAx val="456700655"/>
+        <c:crosses val="autoZero"/>
+        <c:auto val="1"/>
+        <c:lblAlgn val="ctr"/>
+        <c:lblOffset val="100"/>
+        <c:noMultiLvlLbl val="0"/>
+      </c:catAx>
+      <c:valAx>
+        <c:axId val="456700655"/>
+        <c:scaling>
+          <c:orientation val="minMax"/>
+        </c:scaling>
+        <c:delete val="0"/>
+        <c:axPos val="l"/>
+        <c:majorGridlines>
+          <c:spPr>
+            <a:ln w="9525" cap="flat" cmpd="sng" algn="ctr">
+              <a:solidFill>
+                <a:schemeClr val="tx1">
+                  <a:lumMod val="15000"/>
+                  <a:lumOff val="85000"/>
+                </a:schemeClr>
+              </a:solidFill>
+              <a:round/>
+            </a:ln>
+            <a:effectLst/>
+          </c:spPr>
+        </c:majorGridlines>
+        <c:numFmt formatCode="General" sourceLinked="1"/>
+        <c:majorTickMark val="none"/>
+        <c:minorTickMark val="none"/>
+        <c:tickLblPos val="nextTo"/>
+        <c:spPr>
+          <a:noFill/>
+          <a:ln>
+            <a:noFill/>
+          </a:ln>
+          <a:effectLst/>
+        </c:spPr>
+        <c:txPr>
+          <a:bodyPr rot="-60000000" spcFirstLastPara="1" vertOverflow="ellipsis" vert="horz" wrap="square" anchor="ctr" anchorCtr="1"/>
+          <a:lstStyle/>
+          <a:p>
+            <a:pPr>
+              <a:defRPr lang="zh-CN" sz="900" b="0" i="0" u="none" strike="noStrike" kern="1200" baseline="0">
+                <a:solidFill>
+                  <a:schemeClr val="tx1">
+                    <a:lumMod val="65000"/>
+                    <a:lumOff val="35000"/>
+                  </a:schemeClr>
+                </a:solidFill>
+                <a:latin typeface="+mn-lt"/>
+                <a:ea typeface="+mn-ea"/>
+                <a:cs typeface="+mn-cs"/>
+              </a:defRPr>
+            </a:pPr>
+            <a:endParaRPr lang="zh-CN"/>
+          </a:p>
+        </c:txPr>
+        <c:crossAx val="615362431"/>
+        <c:crosses val="autoZero"/>
+        <c:crossBetween val="between"/>
+      </c:valAx>
+      <c:spPr>
+        <a:noFill/>
+        <a:ln>
+          <a:noFill/>
+        </a:ln>
+        <a:effectLst/>
+      </c:spPr>
+    </c:plotArea>
+    <c:legend>
+      <c:legendPos val="b"/>
+      <c:layout>
+        <c:manualLayout>
+          <c:xMode val="edge"/>
+          <c:yMode val="edge"/>
+          <c:x val="0.28594364680138301"/>
+          <c:y val="0.71403262092238495"/>
+          <c:w val="0.51359392882095511"/>
+          <c:h val="5.6391372131115197E-2"/>
+        </c:manualLayout>
+      </c:layout>
+      <c:overlay val="0"/>
+      <c:spPr>
+        <a:noFill/>
+        <a:ln>
+          <a:noFill/>
+        </a:ln>
+        <a:effectLst/>
+      </c:spPr>
+      <c:txPr>
+        <a:bodyPr rot="0" spcFirstLastPara="1" vertOverflow="ellipsis" vert="horz" wrap="square" anchor="ctr" anchorCtr="1"/>
+        <a:lstStyle/>
+        <a:p>
+          <a:pPr>
+            <a:defRPr lang="zh-CN" sz="900" b="0" i="0" u="none" strike="noStrike" kern="1200" baseline="0">
+              <a:solidFill>
+                <a:schemeClr val="tx1">
+                  <a:lumMod val="65000"/>
+                  <a:lumOff val="35000"/>
+                </a:schemeClr>
+              </a:solidFill>
+              <a:latin typeface="+mn-lt"/>
+              <a:ea typeface="+mn-ea"/>
+              <a:cs typeface="+mn-cs"/>
+            </a:defRPr>
+          </a:pPr>
+          <a:endParaRPr lang="zh-CN"/>
+        </a:p>
+      </c:txPr>
+    </c:legend>
+    <c:plotVisOnly val="1"/>
+    <c:dispBlanksAs val="gap"/>
+    <c:showDLblsOverMax val="0"/>
+  </c:chart>
+  <c:spPr>
+    <a:solidFill>
+      <a:schemeClr val="bg1"/>
+    </a:solidFill>
+    <a:ln w="9525" cap="flat" cmpd="sng" algn="ctr">
+      <a:solidFill>
+        <a:schemeClr val="tx1">
+          <a:lumMod val="15000"/>
+          <a:lumOff val="85000"/>
+        </a:schemeClr>
+      </a:solidFill>
+      <a:round/>
+    </a:ln>
+    <a:effectLst/>
+  </c:spPr>
+  <c:txPr>
+    <a:bodyPr/>
+    <a:lstStyle/>
+    <a:p>
+      <a:pPr>
+        <a:defRPr lang="zh-CN"/>
+      </a:pPr>
+      <a:endParaRPr lang="zh-CN"/>
+    </a:p>
+  </c:txPr>
+  <c:externalData r:id="rId3">
+    <c:autoUpdate val="0"/>
+  </c:externalData>
+</c:chartSpace>
+</file>
+
+<file path=word/charts/chart2.xml><?xml version="1.0" encoding="utf-8"?>
+<c:chartSpace xmlns:c="http://schemas.openxmlformats.org/drawingml/2006/chart" xmlns:a="http://schemas.openxmlformats.org/drawingml/2006/main" xmlns:r="http://schemas.openxmlformats.org/officeDocument/2006/relationships" xmlns:c16r2="http://schemas.microsoft.com/office/drawing/2015/06/chart">
+  <c:date1904 val="0"/>
+  <c:lang val="zh-CN"/>
+  <c:roundedCorners val="0"/>
+  <mc:AlternateContent xmlns:mc="http://schemas.openxmlformats.org/markup-compatibility/2006">
+    <mc:Choice xmlns:c14="http://schemas.microsoft.com/office/drawing/2007/8/2/chart" Requires="c14">
+      <c14:style val="102"/>
+    </mc:Choice>
+    <mc:Fallback>
+      <c:style val="2"/>
+    </mc:Fallback>
+  </mc:AlternateContent>
+  <c:chart>
+    <c:title>
+      <c:tx>
+        <c:rich>
+          <a:bodyPr rot="0" spcFirstLastPara="1" vertOverflow="ellipsis" vert="horz" wrap="square" anchor="ctr" anchorCtr="1"/>
+          <a:lstStyle/>
+          <a:p>
+            <a:pPr>
+              <a:defRPr lang="zh-CN" sz="1400" b="0" i="0" u="none" strike="noStrike" kern="1200" spc="0" baseline="0">
+                <a:solidFill>
+                  <a:schemeClr val="tx1">
+                    <a:lumMod val="65000"/>
+                    <a:lumOff val="35000"/>
+                  </a:schemeClr>
+                </a:solidFill>
+                <a:latin typeface="+mn-lt"/>
+                <a:ea typeface="+mn-ea"/>
+                <a:cs typeface="+mn-cs"/>
+              </a:defRPr>
+            </a:pPr>
+            <a:r>
+              <a:rPr lang="zh-CN" altLang="en-US"/>
+              <a:t>图表</a:t>
+            </a:r>
+            <a:r>
+              <a:rPr lang="en-US" altLang="zh-CN"/>
+              <a:t>2</a:t>
+            </a:r>
+            <a:endParaRPr lang="zh-CN" altLang="en-US"/>
+          </a:p>
+        </c:rich>
+      </c:tx>
+      <c:overlay val="0"/>
+      <c:spPr>
+        <a:noFill/>
+        <a:ln>
+          <a:noFill/>
+        </a:ln>
+        <a:effectLst/>
+      </c:spPr>
+      <c:txPr>
+        <a:bodyPr rot="0" spcFirstLastPara="1" vertOverflow="ellipsis" vert="horz" wrap="square" anchor="ctr" anchorCtr="1"/>
+        <a:lstStyle/>
+        <a:p>
+          <a:pPr>
+            <a:defRPr lang="zh-CN" sz="1400" b="0" i="0" u="none" strike="noStrike" kern="1200" spc="0" baseline="0">
+              <a:solidFill>
+                <a:schemeClr val="tx1">
+                  <a:lumMod val="65000"/>
+                  <a:lumOff val="35000"/>
+                </a:schemeClr>
+              </a:solidFill>
+              <a:latin typeface="+mn-lt"/>
+              <a:ea typeface="+mn-ea"/>
+              <a:cs typeface="+mn-cs"/>
+            </a:defRPr>
+          </a:pPr>
+          <a:endParaRPr lang="zh-CN" altLang="en-US"/>
+        </a:p>
+      </c:txPr>
+    </c:title>
+    <c:autoTitleDeleted val="0"/>
+    <c:plotArea>
+      <c:layout>
+        <c:manualLayout>
+          <c:layoutTarget val="inner"/>
+          <c:xMode val="edge"/>
+          <c:yMode val="edge"/>
+          <c:x val="4.0228633641807302E-2"/>
+          <c:y val="0.13375903391201899"/>
+          <c:w val="0.93148813325389301"/>
+          <c:h val="0.78234547800169096"/>
+        </c:manualLayout>
+      </c:layout>
+      <c:lineChart>
+        <c:grouping val="standard"/>
+        <c:varyColors val="0"/>
+        <c:ser>
+          <c:idx val="0"/>
+          <c:order val="0"/>
+          <c:tx>
+            <c:strRef>
+              <c:f>Sheet1!$B$1</c:f>
+              <c:strCache>
+                <c:ptCount val="1"/>
+                <c:pt idx="0">
+                  <c:v>Series 7</c:v>
+                </c:pt>
+              </c:strCache>
+            </c:strRef>
+          </c:tx>
+          <c:spPr>
+            <a:ln w="28575" cap="rnd">
+              <a:solidFill>
+                <a:schemeClr val="accent1"/>
+              </a:solidFill>
+              <a:round/>
+            </a:ln>
+            <a:effectLst/>
+          </c:spPr>
+          <c:marker>
+            <c:symbol val="none"/>
+          </c:marker>
+          <c:cat>
+            <c:strRef>
+              <c:f>Sheet1!$A$2:$A$5</c:f>
+              <c:strCache>
+                <c:ptCount val="4"/>
+                <c:pt idx="0">
+                  <c:v>Category 5</c:v>
+                </c:pt>
+                <c:pt idx="1">
+                  <c:v>Category 6</c:v>
+                </c:pt>
+                <c:pt idx="2">
+                  <c:v>Category 7</c:v>
+                </c:pt>
+                <c:pt idx="3">
+                  <c:v>Category 8</c:v>
+                </c:pt>
+              </c:strCache>
+            </c:strRef>
+          </c:cat>
+          <c:val>
+            <c:numRef>
+              <c:f>Sheet1!$B$2:$B$5</c:f>
+              <c:numCache>
+                <c:formatCode>General</c:formatCode>
+                <c:ptCount val="4"/>
+                <c:pt idx="0">
+                  <c:v>4.3</c:v>
+                </c:pt>
+                <c:pt idx="1">
+                  <c:v>2.5</c:v>
+                </c:pt>
+                <c:pt idx="2">
+                  <c:v>3.5</c:v>
+                </c:pt>
+                <c:pt idx="3">
+                  <c:v>4.5</c:v>
+                </c:pt>
+              </c:numCache>
+            </c:numRef>
+          </c:val>
+          <c:smooth val="0"/>
+          <c:extLst>
+            <c:ext xmlns:c16="http://schemas.microsoft.com/office/drawing/2014/chart" uri="{C3380CC4-5D6E-409C-BE32-E72D297353CC}">
+              <c16:uniqueId val="{00000000-F67D-3A46-8475-5C361E7122D9}"/>
+            </c:ext>
+          </c:extLst>
+        </c:ser>
+        <c:ser>
+          <c:idx val="1"/>
+          <c:order val="1"/>
+          <c:tx>
+            <c:strRef>
+              <c:f>Sheet1!$C$1</c:f>
+              <c:strCache>
+                <c:ptCount val="1"/>
+                <c:pt idx="0">
+                  <c:v>Series 5</c:v>
+                </c:pt>
+              </c:strCache>
+            </c:strRef>
+          </c:tx>
+          <c:spPr>
+            <a:ln w="28575" cap="rnd">
+              <a:solidFill>
+                <a:schemeClr val="accent2"/>
+              </a:solidFill>
+              <a:round/>
+            </a:ln>
+            <a:effectLst/>
+          </c:spPr>
+          <c:marker>
+            <c:symbol val="none"/>
+          </c:marker>
+          <c:cat>
+            <c:strRef>
+              <c:f>Sheet1!$A$2:$A$5</c:f>
+              <c:strCache>
+                <c:ptCount val="4"/>
+                <c:pt idx="0">
+                  <c:v>Category 5</c:v>
+                </c:pt>
+                <c:pt idx="1">
+                  <c:v>Category 6</c:v>
+                </c:pt>
+                <c:pt idx="2">
+                  <c:v>Category 7</c:v>
+                </c:pt>
+                <c:pt idx="3">
+                  <c:v>Category 8</c:v>
+                </c:pt>
+              </c:strCache>
+            </c:strRef>
+          </c:cat>
+          <c:val>
+            <c:numRef>
+              <c:f>Sheet1!$C$2:$C$5</c:f>
+              <c:numCache>
+                <c:formatCode>General</c:formatCode>
+                <c:ptCount val="4"/>
+                <c:pt idx="0">
+                  <c:v>2.4</c:v>
+                </c:pt>
+                <c:pt idx="1">
+                  <c:v>4.4000000000000004</c:v>
+                </c:pt>
+                <c:pt idx="2">
+                  <c:v>1.8</c:v>
+                </c:pt>
+                <c:pt idx="3">
+                  <c:v>2.8</c:v>
+                </c:pt>
+              </c:numCache>
+            </c:numRef>
+          </c:val>
+          <c:smooth val="0"/>
+          <c:extLst>
+            <c:ext xmlns:c16="http://schemas.microsoft.com/office/drawing/2014/chart" uri="{C3380CC4-5D6E-409C-BE32-E72D297353CC}">
+              <c16:uniqueId val="{00000001-F67D-3A46-8475-5C361E7122D9}"/>
+            </c:ext>
+          </c:extLst>
+        </c:ser>
+        <c:ser>
+          <c:idx val="2"/>
+          <c:order val="2"/>
+          <c:tx>
+            <c:strRef>
+              <c:f>Sheet1!$D$1</c:f>
+              <c:strCache>
+                <c:ptCount val="1"/>
+                <c:pt idx="0">
+                  <c:v>Series 6</c:v>
+                </c:pt>
+              </c:strCache>
+            </c:strRef>
+          </c:tx>
+          <c:spPr>
+            <a:ln w="28575" cap="rnd">
+              <a:solidFill>
+                <a:schemeClr val="accent3"/>
+              </a:solidFill>
+              <a:round/>
+            </a:ln>
+            <a:effectLst/>
+          </c:spPr>
+          <c:marker>
+            <c:symbol val="none"/>
+          </c:marker>
+          <c:cat>
+            <c:strRef>
+              <c:f>Sheet1!$A$2:$A$5</c:f>
+              <c:strCache>
+                <c:ptCount val="4"/>
+                <c:pt idx="0">
+                  <c:v>Category 5</c:v>
+                </c:pt>
+                <c:pt idx="1">
+                  <c:v>Category 6</c:v>
+                </c:pt>
+                <c:pt idx="2">
+                  <c:v>Category 7</c:v>
+                </c:pt>
+                <c:pt idx="3">
+                  <c:v>Category 8</c:v>
+                </c:pt>
+              </c:strCache>
+            </c:strRef>
+          </c:cat>
+          <c:val>
+            <c:numRef>
+              <c:f>Sheet1!$D$2:$D$5</c:f>
+              <c:numCache>
+                <c:formatCode>General</c:formatCode>
+                <c:ptCount val="4"/>
+                <c:pt idx="0">
+                  <c:v>2</c:v>
+                </c:pt>
+                <c:pt idx="1">
+                  <c:v>2</c:v>
+                </c:pt>
+                <c:pt idx="2">
+                  <c:v>3</c:v>
+                </c:pt>
+                <c:pt idx="3">
+                  <c:v>5</c:v>
+                </c:pt>
+              </c:numCache>
+            </c:numRef>
+          </c:val>
+          <c:smooth val="0"/>
+          <c:extLst>
+            <c:ext xmlns:c16="http://schemas.microsoft.com/office/drawing/2014/chart" uri="{C3380CC4-5D6E-409C-BE32-E72D297353CC}">
+              <c16:uniqueId val="{00000002-F67D-3A46-8475-5C361E7122D9}"/>
+            </c:ext>
+          </c:extLst>
+        </c:ser>
+        <c:dLbls>
+          <c:showLegendKey val="0"/>
+          <c:showVal val="0"/>
+          <c:showCatName val="0"/>
+          <c:showSerName val="0"/>
+          <c:showPercent val="0"/>
+          <c:showBubbleSize val="0"/>
+        </c:dLbls>
+        <c:smooth val="0"/>
+        <c:axId val="615362431"/>
+        <c:axId val="456700655"/>
+      </c:lineChart>
+      <c:catAx>
+        <c:axId val="615362431"/>
+        <c:scaling>
+          <c:orientation val="minMax"/>
+        </c:scaling>
+        <c:delete val="0"/>
+        <c:axPos val="b"/>
+        <c:numFmt formatCode="General" sourceLinked="1"/>
+        <c:majorTickMark val="none"/>
+        <c:minorTickMark val="none"/>
+        <c:tickLblPos val="nextTo"/>
+        <c:spPr>
+          <a:noFill/>
+          <a:ln w="9525" cap="flat" cmpd="sng" algn="ctr">
+            <a:solidFill>
+              <a:schemeClr val="tx1">
+                <a:lumMod val="15000"/>
+                <a:lumOff val="85000"/>
+              </a:schemeClr>
+            </a:solidFill>
+            <a:round/>
+          </a:ln>
+          <a:effectLst/>
+        </c:spPr>
+        <c:txPr>
+          <a:bodyPr rot="-60000000" spcFirstLastPara="1" vertOverflow="ellipsis" vert="horz" wrap="square" anchor="ctr" anchorCtr="1"/>
+          <a:lstStyle/>
+          <a:p>
+            <a:pPr>
+              <a:defRPr lang="zh-CN" sz="900" b="0" i="0" u="none" strike="noStrike" kern="1200" baseline="0">
+                <a:solidFill>
+                  <a:schemeClr val="tx1">
+                    <a:lumMod val="65000"/>
+                    <a:lumOff val="35000"/>
+                  </a:schemeClr>
+                </a:solidFill>
+                <a:latin typeface="+mn-lt"/>
+                <a:ea typeface="+mn-ea"/>
+                <a:cs typeface="+mn-cs"/>
+              </a:defRPr>
+            </a:pPr>
+            <a:endParaRPr lang="zh-CN"/>
+          </a:p>
+        </c:txPr>
+        <c:crossAx val="456700655"/>
+        <c:crosses val="autoZero"/>
+        <c:auto val="1"/>
+        <c:lblAlgn val="ctr"/>
+        <c:lblOffset val="100"/>
+        <c:noMultiLvlLbl val="0"/>
+      </c:catAx>
+      <c:valAx>
+        <c:axId val="456700655"/>
+        <c:scaling>
+          <c:orientation val="minMax"/>
+        </c:scaling>
+        <c:delete val="0"/>
+        <c:axPos val="l"/>
+        <c:majorGridlines>
+          <c:spPr>
+            <a:ln w="9525" cap="flat" cmpd="sng" algn="ctr">
+              <a:solidFill>
+                <a:schemeClr val="tx1">
+                  <a:lumMod val="15000"/>
+                  <a:lumOff val="85000"/>
+                </a:schemeClr>
+              </a:solidFill>
+              <a:round/>
+            </a:ln>
+            <a:effectLst/>
+          </c:spPr>
+        </c:majorGridlines>
+        <c:numFmt formatCode="General" sourceLinked="1"/>
+        <c:majorTickMark val="none"/>
+        <c:minorTickMark val="none"/>
+        <c:tickLblPos val="nextTo"/>
+        <c:spPr>
+          <a:noFill/>
+          <a:ln>
+            <a:noFill/>
+          </a:ln>
+          <a:effectLst/>
+        </c:spPr>
+        <c:txPr>
+          <a:bodyPr rot="-60000000" spcFirstLastPara="1" vertOverflow="ellipsis" vert="horz" wrap="square" anchor="ctr" anchorCtr="1"/>
+          <a:lstStyle/>
+          <a:p>
+            <a:pPr>
+              <a:defRPr lang="zh-CN" sz="900" b="0" i="0" u="none" strike="noStrike" kern="1200" baseline="0">
+                <a:solidFill>
+                  <a:schemeClr val="tx1">
+                    <a:lumMod val="65000"/>
+                    <a:lumOff val="35000"/>
+                  </a:schemeClr>
+                </a:solidFill>
+                <a:latin typeface="+mn-lt"/>
+                <a:ea typeface="+mn-ea"/>
+                <a:cs typeface="+mn-cs"/>
+              </a:defRPr>
+            </a:pPr>
+            <a:endParaRPr lang="zh-CN"/>
+          </a:p>
+        </c:txPr>
+        <c:crossAx val="615362431"/>
+        <c:crosses val="autoZero"/>
+        <c:crossBetween val="between"/>
+      </c:valAx>
+      <c:spPr>
+        <a:noFill/>
+        <a:ln>
+          <a:noFill/>
+        </a:ln>
+        <a:effectLst/>
+      </c:spPr>
+    </c:plotArea>
+    <c:legend>
+      <c:legendPos val="b"/>
+      <c:layout>
+        <c:manualLayout>
+          <c:xMode val="edge"/>
+          <c:yMode val="edge"/>
+          <c:x val="0.28594364680138301"/>
+          <c:y val="0.71403262092238495"/>
+          <c:w val="0.43698090282778501"/>
+          <c:h val="5.6856866948235198E-2"/>
+        </c:manualLayout>
+      </c:layout>
+      <c:overlay val="0"/>
+      <c:spPr>
+        <a:noFill/>
+        <a:ln>
+          <a:noFill/>
+        </a:ln>
+        <a:effectLst/>
+      </c:spPr>
+      <c:txPr>
+        <a:bodyPr rot="0" spcFirstLastPara="1" vertOverflow="ellipsis" vert="horz" wrap="square" anchor="ctr" anchorCtr="1"/>
+        <a:lstStyle/>
+        <a:p>
+          <a:pPr>
+            <a:defRPr lang="zh-CN" sz="900" b="0" i="0" u="none" strike="noStrike" kern="1200" baseline="0">
+              <a:solidFill>
+                <a:schemeClr val="tx1">
+                  <a:lumMod val="65000"/>
+                  <a:lumOff val="35000"/>
+                </a:schemeClr>
+              </a:solidFill>
+              <a:latin typeface="+mn-lt"/>
+              <a:ea typeface="+mn-ea"/>
+              <a:cs typeface="+mn-cs"/>
+            </a:defRPr>
+          </a:pPr>
+          <a:endParaRPr lang="zh-CN"/>
+        </a:p>
+      </c:txPr>
+    </c:legend>
+    <c:plotVisOnly val="1"/>
+    <c:dispBlanksAs val="gap"/>
+    <c:showDLblsOverMax val="0"/>
+  </c:chart>
+  <c:spPr>
+    <a:solidFill>
+      <a:schemeClr val="bg1"/>
+    </a:solidFill>
+    <a:ln w="9525" cap="flat" cmpd="sng" algn="ctr">
+      <a:solidFill>
+        <a:schemeClr val="tx1">
+          <a:lumMod val="15000"/>
+          <a:lumOff val="85000"/>
+        </a:schemeClr>
+      </a:solidFill>
+      <a:round/>
+    </a:ln>
+    <a:effectLst/>
+  </c:spPr>
+  <c:txPr>
+    <a:bodyPr/>
+    <a:lstStyle/>
+    <a:p>
+      <a:pPr>
+        <a:defRPr lang="zh-CN"/>
+      </a:pPr>
+      <a:endParaRPr lang="zh-CN"/>
+    </a:p>
+  </c:txPr>
+  <c:externalData r:id="rId3">
+    <c:autoUpdate val="0"/>
+  </c:externalData>
+</c:chartSpace>
+</file>
+
+<file path=word/charts/colors1.xml><?xml version="1.0" encoding="utf-8"?>
+<cs:colorStyle xmlns:cs="http://schemas.microsoft.com/office/drawing/2012/chartStyle" xmlns:a="http://schemas.openxmlformats.org/drawingml/2006/main" meth="cycle" id="10">
+  <a:schemeClr val="accent1"/>
+  <a:schemeClr val="accent2"/>
+  <a:schemeClr val="accent3"/>
+  <a:schemeClr val="accent4"/>
+  <a:schemeClr val="accent5"/>
+  <a:schemeClr val="accent6"/>
+  <cs:variation/>
+  <cs:variation>
+    <a:lumMod val="60000"/>
+  </cs:variation>
+  <cs:variation>
+    <a:lumMod val="80000"/>
+    <a:lumOff val="20000"/>
+  </cs:variation>
+  <cs:variation>
+    <a:lumMod val="80000"/>
+  </cs:variation>
+  <cs:variation>
+    <a:lumMod val="60000"/>
+    <a:lumOff val="40000"/>
+  </cs:variation>
+  <cs:variation>
+    <a:lumMod val="50000"/>
+  </cs:variation>
+  <cs:variation>
+    <a:lumMod val="70000"/>
+    <a:lumOff val="30000"/>
+  </cs:variation>
+  <cs:variation>
+    <a:lumMod val="70000"/>
+  </cs:variation>
+  <cs:variation>
+    <a:lumMod val="50000"/>
+    <a:lumOff val="50000"/>
+  </cs:variation>
+</cs:colorStyle>
+</file>
+
+<file path=word/charts/colors2.xml><?xml version="1.0" encoding="utf-8"?>
+<cs:colorStyle xmlns:cs="http://schemas.microsoft.com/office/drawing/2012/chartStyle" xmlns:a="http://schemas.openxmlformats.org/drawingml/2006/main" meth="cycle" id="10">
+  <a:schemeClr val="accent1"/>
+  <a:schemeClr val="accent2"/>
+  <a:schemeClr val="accent3"/>
+  <a:schemeClr val="accent4"/>
+  <a:schemeClr val="accent5"/>
+  <a:schemeClr val="accent6"/>
+  <cs:variation/>
+  <cs:variation>
+    <a:lumMod val="60000"/>
+  </cs:variation>
+  <cs:variation>
+    <a:lumMod val="80000"/>
+    <a:lumOff val="20000"/>
+  </cs:variation>
+  <cs:variation>
+    <a:lumMod val="80000"/>
+  </cs:variation>
+  <cs:variation>
+    <a:lumMod val="60000"/>
+    <a:lumOff val="40000"/>
+  </cs:variation>
+  <cs:variation>
+    <a:lumMod val="50000"/>
+  </cs:variation>
+  <cs:variation>
+    <a:lumMod val="70000"/>
+    <a:lumOff val="30000"/>
+  </cs:variation>
+  <cs:variation>
+    <a:lumMod val="70000"/>
+  </cs:variation>
+  <cs:variation>
+    <a:lumMod val="50000"/>
+    <a:lumOff val="50000"/>
+  </cs:variation>
+</cs:colorStyle>
+</file>
+
+<file path=word/charts/style1.xml><?xml version="1.0" encoding="utf-8"?>
+<cs:chartStyle xmlns:cs="http://schemas.microsoft.com/office/drawing/2012/chartStyle" xmlns:a="http://schemas.openxmlformats.org/drawingml/2006/main" id="227">
+  <cs:axisTitle>
+    <cs:lnRef idx="0"/>
+    <cs:fillRef idx="0"/>
+    <cs:effectRef idx="0"/>
+    <cs:fontRef idx="minor">
+      <a:schemeClr val="tx1">
+        <a:lumMod val="65000"/>
+        <a:lumOff val="35000"/>
+      </a:schemeClr>
+    </cs:fontRef>
+    <cs:defRPr sz="1000" kern="1200"/>
+  </cs:axisTitle>
+  <cs:categoryAxis>
+    <cs:lnRef idx="0"/>
+    <cs:fillRef idx="0"/>
+    <cs:effectRef idx="0"/>
+    <cs:fontRef idx="minor">
+      <a:schemeClr val="tx1">
+        <a:lumMod val="65000"/>
+        <a:lumOff val="35000"/>
+      </a:schemeClr>
+    </cs:fontRef>
+    <cs:spPr>
+      <a:ln w="9525" cap="flat" cmpd="sng" algn="ctr">
+        <a:solidFill>
+          <a:schemeClr val="tx1">
+            <a:lumMod val="15000"/>
+            <a:lumOff val="85000"/>
+          </a:schemeClr>
+        </a:solidFill>
+        <a:round/>
+      </a:ln>
+    </cs:spPr>
+    <cs:defRPr sz="900" kern="1200"/>
+  </cs:categoryAxis>
+  <cs:chartArea mods="allowNoFillOverride allowNoLineOverride">
+    <cs:lnRef idx="0"/>
+    <cs:fillRef idx="0"/>
+    <cs:effectRef idx="0"/>
+    <cs:fontRef idx="minor">
+      <a:schemeClr val="tx1"/>
+    </cs:fontRef>
+    <cs:spPr>
+      <a:solidFill>
+        <a:schemeClr val="bg1"/>
+      </a:solidFill>
+      <a:ln w="9525" cap="flat" cmpd="sng" algn="ctr">
+        <a:solidFill>
+          <a:schemeClr val="tx1">
+            <a:lumMod val="15000"/>
+            <a:lumOff val="85000"/>
+          </a:schemeClr>
+        </a:solidFill>
+        <a:round/>
+      </a:ln>
+    </cs:spPr>
+    <cs:defRPr sz="1000" kern="1200"/>
+  </cs:chartArea>
+  <cs:dataLabel>
+    <cs:lnRef idx="0"/>
+    <cs:fillRef idx="0"/>
+    <cs:effectRef idx="0"/>
+    <cs:fontRef idx="minor">
+      <a:schemeClr val="tx1">
+        <a:lumMod val="75000"/>
+        <a:lumOff val="25000"/>
+      </a:schemeClr>
+    </cs:fontRef>
+    <cs:defRPr sz="900" kern="1200"/>
+  </cs:dataLabel>
+  <cs:dataLabelCallout>
+    <cs:lnRef idx="0"/>
+    <cs:fillRef idx="0"/>
+    <cs:effectRef idx="0"/>
+    <cs:fontRef idx="minor">
+      <a:schemeClr val="dk1">
+        <a:lumMod val="65000"/>
+        <a:lumOff val="35000"/>
+      </a:schemeClr>
+    </cs:fontRef>
+    <cs:spPr>
+      <a:solidFill>
+        <a:schemeClr val="lt1"/>
+      </a:solidFill>
+      <a:ln>
+        <a:solidFill>
+          <a:schemeClr val="dk1">
+            <a:lumMod val="25000"/>
+            <a:lumOff val="75000"/>
+          </a:schemeClr>
+        </a:solidFill>
+      </a:ln>
+    </cs:spPr>
+    <cs:defRPr sz="900" kern="1200"/>
+    <cs:bodyPr rot="0" spcFirstLastPara="1" vertOverflow="clip" horzOverflow="clip" vert="horz" wrap="square" lIns="36576" tIns="18288" rIns="36576" bIns="18288" anchor="ctr" anchorCtr="1">
+      <a:spAutoFit/>
+    </cs:bodyPr>
+  </cs:dataLabelCallout>
+  <cs:dataPoint>
+    <cs:lnRef idx="0"/>
+    <cs:fillRef idx="1">
+      <cs:styleClr val="auto"/>
+    </cs:fillRef>
+    <cs:effectRef idx="0"/>
+    <cs:fontRef idx="minor">
+      <a:schemeClr val="tx1"/>
+    </cs:fontRef>
+    <cs:spPr>
+      <a:solidFill>
+        <a:schemeClr val="phClr"/>
+      </a:solidFill>
+    </cs:spPr>
+  </cs:dataPoint>
+  <cs:dataPoint3D>
+    <cs:lnRef idx="0"/>
+    <cs:fillRef idx="1">
+      <cs:styleClr val="auto"/>
+    </cs:fillRef>
+    <cs:effectRef idx="0"/>
+    <cs:fontRef idx="minor">
+      <a:schemeClr val="tx1"/>
+    </cs:fontRef>
+    <cs:spPr>
+      <a:solidFill>
+        <a:schemeClr val="phClr"/>
+      </a:solidFill>
+    </cs:spPr>
+  </cs:dataPoint3D>
+  <cs:dataPointLine>
+    <cs:lnRef idx="0">
+      <cs:styleClr val="auto"/>
+    </cs:lnRef>
+    <cs:fillRef idx="1"/>
+    <cs:effectRef idx="0"/>
+    <cs:fontRef idx="minor">
+      <a:schemeClr val="tx1"/>
+    </cs:fontRef>
+    <cs:spPr>
+      <a:ln w="28575" cap="rnd">
+        <a:solidFill>
+          <a:schemeClr val="phClr"/>
+        </a:solidFill>
+        <a:round/>
+      </a:ln>
+    </cs:spPr>
+  </cs:dataPointLine>
+  <cs:dataPointMarker>
+    <cs:lnRef idx="0">
+      <cs:styleClr val="auto"/>
+    </cs:lnRef>
+    <cs:fillRef idx="1">
+      <cs:styleClr val="auto"/>
+    </cs:fillRef>
+    <cs:effectRef idx="0"/>
+    <cs:fontRef idx="minor">
+      <a:schemeClr val="tx1"/>
+    </cs:fontRef>
+    <cs:spPr>
+      <a:solidFill>
+        <a:schemeClr val="phClr"/>
+      </a:solidFill>
+      <a:ln w="9525">
+        <a:solidFill>
+          <a:schemeClr val="phClr"/>
+        </a:solidFill>
+      </a:ln>
+    </cs:spPr>
+  </cs:dataPointMarker>
+  <cs:dataPointMarkerLayout symbol="circle" size="5"/>
+  <cs:dataPointWireframe>
+    <cs:lnRef idx="0">
+      <cs:styleClr val="auto"/>
+    </cs:lnRef>
+    <cs:fillRef idx="1"/>
+    <cs:effectRef idx="0"/>
+    <cs:fontRef idx="minor">
+      <a:schemeClr val="tx1"/>
+    </cs:fontRef>
+    <cs:spPr>
+      <a:ln w="9525" cap="rnd">
+        <a:solidFill>
+          <a:schemeClr val="phClr"/>
+        </a:solidFill>
+        <a:round/>
+      </a:ln>
+    </cs:spPr>
+  </cs:dataPointWireframe>
+  <cs:dataTable>
+    <cs:lnRef idx="0"/>
+    <cs:fillRef idx="0"/>
+    <cs:effectRef idx="0"/>
+    <cs:fontRef idx="minor">
+      <a:schemeClr val="tx1">
+        <a:lumMod val="65000"/>
+        <a:lumOff val="35000"/>
+      </a:schemeClr>
+    </cs:fontRef>
+    <cs:spPr>
+      <a:noFill/>
+      <a:ln w="9525" cap="flat" cmpd="sng" algn="ctr">
+        <a:solidFill>
+          <a:schemeClr val="tx1">
+            <a:lumMod val="15000"/>
+            <a:lumOff val="85000"/>
+          </a:schemeClr>
+        </a:solidFill>
+        <a:round/>
+      </a:ln>
+    </cs:spPr>
+    <cs:defRPr sz="900" kern="1200"/>
+  </cs:dataTable>
+  <cs:downBar>
+    <cs:lnRef idx="0"/>
+    <cs:fillRef idx="0"/>
+    <cs:effectRef idx="0"/>
+    <cs:fontRef idx="minor">
+      <a:schemeClr val="dk1"/>
+    </cs:fontRef>
+    <cs:spPr>
+      <a:solidFill>
+        <a:schemeClr val="dk1">
+          <a:lumMod val="65000"/>
+          <a:lumOff val="35000"/>
+        </a:schemeClr>
+      </a:solidFill>
+      <a:ln w="9525">
+        <a:solidFill>
+          <a:schemeClr val="tx1">
+            <a:lumMod val="65000"/>
+            <a:lumOff val="35000"/>
+          </a:schemeClr>
+        </a:solidFill>
+      </a:ln>
+    </cs:spPr>
+  </cs:downBar>
+  <cs:dropLine>
+    <cs:lnRef idx="0"/>
+    <cs:fillRef idx="0"/>
+    <cs:effectRef idx="0"/>
+    <cs:fontRef idx="minor">
+      <a:schemeClr val="tx1"/>
+    </cs:fontRef>
+    <cs:spPr>
+      <a:ln w="9525" cap="flat" cmpd="sng" algn="ctr">
+        <a:solidFill>
+          <a:schemeClr val="tx1">
+            <a:lumMod val="35000"/>
+            <a:lumOff val="65000"/>
+          </a:schemeClr>
+        </a:solidFill>
+        <a:round/>
+      </a:ln>
+    </cs:spPr>
+  </cs:dropLine>
+  <cs:errorBar>
+    <cs:lnRef idx="0"/>
+    <cs:fillRef idx="0"/>
+    <cs:effectRef idx="0"/>
+    <cs:fontRef idx="minor">
+      <a:schemeClr val="tx1"/>
+    </cs:fontRef>
+    <cs:spPr>
+      <a:ln w="9525" cap="flat" cmpd="sng" algn="ctr">
+        <a:solidFill>
+          <a:schemeClr val="tx1">
+            <a:lumMod val="65000"/>
+            <a:lumOff val="35000"/>
+          </a:schemeClr>
+        </a:solidFill>
+        <a:round/>
+      </a:ln>
+    </cs:spPr>
+  </cs:errorBar>
+  <cs:floor>
+    <cs:lnRef idx="0"/>
+    <cs:fillRef idx="0"/>
+    <cs:effectRef idx="0"/>
+    <cs:fontRef idx="minor">
+      <a:schemeClr val="tx1"/>
+    </cs:fontRef>
+    <cs:spPr>
+      <a:noFill/>
+      <a:ln>
+        <a:noFill/>
+      </a:ln>
+    </cs:spPr>
+  </cs:floor>
+  <cs:gridlineMajor>
+    <cs:lnRef idx="0"/>
+    <cs:fillRef idx="0"/>
+    <cs:effectRef idx="0"/>
+    <cs:fontRef idx="minor">
+      <a:schemeClr val="tx1"/>
+    </cs:fontRef>
+    <cs:spPr>
+      <a:ln w="9525" cap="flat" cmpd="sng" algn="ctr">
+        <a:solidFill>
+          <a:schemeClr val="tx1">
+            <a:lumMod val="15000"/>
+            <a:lumOff val="85000"/>
+          </a:schemeClr>
+        </a:solidFill>
+        <a:round/>
+      </a:ln>
+    </cs:spPr>
+  </cs:gridlineMajor>
+  <cs:gridlineMinor>
+    <cs:lnRef idx="0"/>
+    <cs:fillRef idx="0"/>
+    <cs:effectRef idx="0"/>
+    <cs:fontRef idx="minor">
+      <a:schemeClr val="tx1"/>
+    </cs:fontRef>
+    <cs:spPr>
+      <a:ln w="9525" cap="flat" cmpd="sng" algn="ctr">
+        <a:solidFill>
+          <a:schemeClr val="tx1">
+            <a:lumMod val="5000"/>
+            <a:lumOff val="95000"/>
+          </a:schemeClr>
+        </a:solidFill>
+        <a:round/>
+      </a:ln>
+    </cs:spPr>
+  </cs:gridlineMinor>
+  <cs:hiLoLine>
+    <cs:lnRef idx="0"/>
+    <cs:fillRef idx="0"/>
+    <cs:effectRef idx="0"/>
+    <cs:fontRef idx="minor">
+      <a:schemeClr val="tx1"/>
+    </cs:fontRef>
+    <cs:spPr>
+      <a:ln w="9525" cap="flat" cmpd="sng" algn="ctr">
+        <a:solidFill>
+          <a:schemeClr val="tx1">
+            <a:lumMod val="75000"/>
+            <a:lumOff val="25000"/>
+          </a:schemeClr>
+        </a:solidFill>
+        <a:round/>
+      </a:ln>
+    </cs:spPr>
+  </cs:hiLoLine>
+  <cs:leaderLine>
+    <cs:lnRef idx="0"/>
+    <cs:fillRef idx="0"/>
+    <cs:effectRef idx="0"/>
+    <cs:fontRef idx="minor">
+      <a:schemeClr val="tx1"/>
+    </cs:fontRef>
+    <cs:spPr>
+      <a:ln w="9525" cap="flat" cmpd="sng" algn="ctr">
+        <a:solidFill>
+          <a:schemeClr val="tx1">
+            <a:lumMod val="35000"/>
+            <a:lumOff val="65000"/>
+          </a:schemeClr>
+        </a:solidFill>
+        <a:round/>
+      </a:ln>
+    </cs:spPr>
+  </cs:leaderLine>
+  <cs:legend>
+    <cs:lnRef idx="0"/>
+    <cs:fillRef idx="0"/>
+    <cs:effectRef idx="0"/>
+    <cs:fontRef idx="minor">
+      <a:schemeClr val="tx1">
+        <a:lumMod val="65000"/>
+        <a:lumOff val="35000"/>
+      </a:schemeClr>
+    </cs:fontRef>
+    <cs:defRPr sz="900" kern="1200"/>
+  </cs:legend>
+  <cs:plotArea mods="allowNoFillOverride allowNoLineOverride">
+    <cs:lnRef idx="0"/>
+    <cs:fillRef idx="0"/>
+    <cs:effectRef idx="0"/>
+    <cs:fontRef idx="minor">
+      <a:schemeClr val="tx1"/>
+    </cs:fontRef>
+  </cs:plotArea>
+  <cs:plotArea3D mods="allowNoFillOverride allowNoLineOverride">
+    <cs:lnRef idx="0"/>
+    <cs:fillRef idx="0"/>
+    <cs:effectRef idx="0"/>
+    <cs:fontRef idx="minor">
+      <a:schemeClr val="tx1"/>
+    </cs:fontRef>
+  </cs:plotArea3D>
+  <cs:seriesAxis>
+    <cs:lnRef idx="0"/>
+    <cs:fillRef idx="0"/>
+    <cs:effectRef idx="0"/>
+    <cs:fontRef idx="minor">
+      <a:schemeClr val="tx1">
+        <a:lumMod val="65000"/>
+        <a:lumOff val="35000"/>
+      </a:schemeClr>
+    </cs:fontRef>
+    <cs:defRPr sz="900" kern="1200"/>
+  </cs:seriesAxis>
+  <cs:seriesLine>
+    <cs:lnRef idx="0"/>
+    <cs:fillRef idx="0"/>
+    <cs:effectRef idx="0"/>
+    <cs:fontRef idx="minor">
+      <a:schemeClr val="tx1"/>
+    </cs:fontRef>
+    <cs:spPr>
+      <a:ln w="9525" cap="flat" cmpd="sng" algn="ctr">
+        <a:solidFill>
+          <a:schemeClr val="tx1">
+            <a:lumMod val="35000"/>
+            <a:lumOff val="65000"/>
+          </a:schemeClr>
+        </a:solidFill>
+        <a:round/>
+      </a:ln>
+    </cs:spPr>
+  </cs:seriesLine>
+  <cs:title>
+    <cs:lnRef idx="0"/>
+    <cs:fillRef idx="0"/>
+    <cs:effectRef idx="0"/>
+    <cs:fontRef idx="minor">
+      <a:schemeClr val="tx1">
+        <a:lumMod val="65000"/>
+        <a:lumOff val="35000"/>
+      </a:schemeClr>
+    </cs:fontRef>
+    <cs:defRPr sz="1400" b="0" kern="1200" spc="0" baseline="0"/>
+  </cs:title>
+  <cs:trendline>
+    <cs:lnRef idx="0">
+      <cs:styleClr val="auto"/>
+    </cs:lnRef>
+    <cs:fillRef idx="0"/>
+    <cs:effectRef idx="0"/>
+    <cs:fontRef idx="minor">
+      <a:schemeClr val="tx1"/>
+    </cs:fontRef>
+    <cs:spPr>
+      <a:ln w="19050" cap="rnd">
+        <a:solidFill>
+          <a:schemeClr val="phClr"/>
+        </a:solidFill>
+        <a:prstDash val="sysDot"/>
+      </a:ln>
+    </cs:spPr>
+  </cs:trendline>
+  <cs:trendlineLabel>
+    <cs:lnRef idx="0"/>
+    <cs:fillRef idx="0"/>
+    <cs:effectRef idx="0"/>
+    <cs:fontRef idx="minor">
+      <a:schemeClr val="tx1">
+        <a:lumMod val="65000"/>
+        <a:lumOff val="35000"/>
+      </a:schemeClr>
+    </cs:fontRef>
+    <cs:defRPr sz="900" kern="1200"/>
+  </cs:trendlineLabel>
+  <cs:upBar>
+    <cs:lnRef idx="0"/>
+    <cs:fillRef idx="0"/>
+    <cs:effectRef idx="0"/>
+    <cs:fontRef idx="minor">
+      <a:schemeClr val="dk1"/>
+    </cs:fontRef>
+    <cs:spPr>
+      <a:solidFill>
+        <a:schemeClr val="lt1"/>
+      </a:solidFill>
+      <a:ln w="9525">
+        <a:solidFill>
+          <a:schemeClr val="tx1">
+            <a:lumMod val="15000"/>
+            <a:lumOff val="85000"/>
+          </a:schemeClr>
+        </a:solidFill>
+      </a:ln>
+    </cs:spPr>
+  </cs:upBar>
+  <cs:valueAxis>
+    <cs:lnRef idx="0"/>
+    <cs:fillRef idx="0"/>
+    <cs:effectRef idx="0"/>
+    <cs:fontRef idx="minor">
+      <a:schemeClr val="tx1">
+        <a:lumMod val="65000"/>
+        <a:lumOff val="35000"/>
+      </a:schemeClr>
+    </cs:fontRef>
+    <cs:defRPr sz="900" kern="1200"/>
+  </cs:valueAxis>
+  <cs:wall>
+    <cs:lnRef idx="0"/>
+    <cs:fillRef idx="0"/>
+    <cs:effectRef idx="0"/>
+    <cs:fontRef idx="minor">
+      <a:schemeClr val="tx1"/>
+    </cs:fontRef>
+    <cs:spPr>
+      <a:noFill/>
+      <a:ln>
+        <a:noFill/>
+      </a:ln>
+    </cs:spPr>
+  </cs:wall>
+</cs:chartStyle>
+</file>
+
+<file path=word/charts/style2.xml><?xml version="1.0" encoding="utf-8"?>
+<cs:chartStyle xmlns:cs="http://schemas.microsoft.com/office/drawing/2012/chartStyle" xmlns:a="http://schemas.openxmlformats.org/drawingml/2006/main" id="227">
+  <cs:axisTitle>
+    <cs:lnRef idx="0"/>
+    <cs:fillRef idx="0"/>
+    <cs:effectRef idx="0"/>
+    <cs:fontRef idx="minor">
+      <a:schemeClr val="tx1">
+        <a:lumMod val="65000"/>
+        <a:lumOff val="35000"/>
+      </a:schemeClr>
+    </cs:fontRef>
+    <cs:defRPr sz="1000" kern="1200"/>
+  </cs:axisTitle>
+  <cs:categoryAxis>
+    <cs:lnRef idx="0"/>
+    <cs:fillRef idx="0"/>
+    <cs:effectRef idx="0"/>
+    <cs:fontRef idx="minor">
+      <a:schemeClr val="tx1">
+        <a:lumMod val="65000"/>
+        <a:lumOff val="35000"/>
+      </a:schemeClr>
+    </cs:fontRef>
+    <cs:spPr>
+      <a:ln w="9525" cap="flat" cmpd="sng" algn="ctr">
+        <a:solidFill>
+          <a:schemeClr val="tx1">
+            <a:lumMod val="15000"/>
+            <a:lumOff val="85000"/>
+          </a:schemeClr>
+        </a:solidFill>
+        <a:round/>
+      </a:ln>
+    </cs:spPr>
+    <cs:defRPr sz="900" kern="1200"/>
+  </cs:categoryAxis>
+  <cs:chartArea mods="allowNoFillOverride allowNoLineOverride">
+    <cs:lnRef idx="0"/>
+    <cs:fillRef idx="0"/>
+    <cs:effectRef idx="0"/>
+    <cs:fontRef idx="minor">
+      <a:schemeClr val="tx1"/>
+    </cs:fontRef>
+    <cs:spPr>
+      <a:solidFill>
+        <a:schemeClr val="bg1"/>
+      </a:solidFill>
+      <a:ln w="9525" cap="flat" cmpd="sng" algn="ctr">
+        <a:solidFill>
+          <a:schemeClr val="tx1">
+            <a:lumMod val="15000"/>
+            <a:lumOff val="85000"/>
+          </a:schemeClr>
+        </a:solidFill>
+        <a:round/>
+      </a:ln>
+    </cs:spPr>
+    <cs:defRPr sz="1000" kern="1200"/>
+  </cs:chartArea>
+  <cs:dataLabel>
+    <cs:lnRef idx="0"/>
+    <cs:fillRef idx="0"/>
+    <cs:effectRef idx="0"/>
+    <cs:fontRef idx="minor">
+      <a:schemeClr val="tx1">
+        <a:lumMod val="75000"/>
+        <a:lumOff val="25000"/>
+      </a:schemeClr>
+    </cs:fontRef>
+    <cs:defRPr sz="900" kern="1200"/>
+  </cs:dataLabel>
+  <cs:dataLabelCallout>
+    <cs:lnRef idx="0"/>
+    <cs:fillRef idx="0"/>
+    <cs:effectRef idx="0"/>
+    <cs:fontRef idx="minor">
+      <a:schemeClr val="dk1">
+        <a:lumMod val="65000"/>
+        <a:lumOff val="35000"/>
+      </a:schemeClr>
+    </cs:fontRef>
+    <cs:spPr>
+      <a:solidFill>
+        <a:schemeClr val="lt1"/>
+      </a:solidFill>
+      <a:ln>
+        <a:solidFill>
+          <a:schemeClr val="dk1">
+            <a:lumMod val="25000"/>
+            <a:lumOff val="75000"/>
+          </a:schemeClr>
+        </a:solidFill>
+      </a:ln>
+    </cs:spPr>
+    <cs:defRPr sz="900" kern="1200"/>
+    <cs:bodyPr rot="0" spcFirstLastPara="1" vertOverflow="clip" horzOverflow="clip" vert="horz" wrap="square" lIns="36576" tIns="18288" rIns="36576" bIns="18288" anchor="ctr" anchorCtr="1">
+      <a:spAutoFit/>
+    </cs:bodyPr>
+  </cs:dataLabelCallout>
+  <cs:dataPoint>
+    <cs:lnRef idx="0"/>
+    <cs:fillRef idx="1">
+      <cs:styleClr val="auto"/>
+    </cs:fillRef>
+    <cs:effectRef idx="0"/>
+    <cs:fontRef idx="minor">
+      <a:schemeClr val="tx1"/>
+    </cs:fontRef>
+    <cs:spPr>
+      <a:solidFill>
+        <a:schemeClr val="phClr"/>
+      </a:solidFill>
+    </cs:spPr>
+  </cs:dataPoint>
+  <cs:dataPoint3D>
+    <cs:lnRef idx="0"/>
+    <cs:fillRef idx="1">
+      <cs:styleClr val="auto"/>
+    </cs:fillRef>
+    <cs:effectRef idx="0"/>
+    <cs:fontRef idx="minor">
+      <a:schemeClr val="tx1"/>
+    </cs:fontRef>
+    <cs:spPr>
+      <a:solidFill>
+        <a:schemeClr val="phClr"/>
+      </a:solidFill>
+    </cs:spPr>
+  </cs:dataPoint3D>
+  <cs:dataPointLine>
+    <cs:lnRef idx="0">
+      <cs:styleClr val="auto"/>
+    </cs:lnRef>
+    <cs:fillRef idx="1"/>
+    <cs:effectRef idx="0"/>
+    <cs:fontRef idx="minor">
+      <a:schemeClr val="tx1"/>
+    </cs:fontRef>
+    <cs:spPr>
+      <a:ln w="28575" cap="rnd">
+        <a:solidFill>
+          <a:schemeClr val="phClr"/>
+        </a:solidFill>
+        <a:round/>
+      </a:ln>
+    </cs:spPr>
+  </cs:dataPointLine>
+  <cs:dataPointMarker>
+    <cs:lnRef idx="0">
+      <cs:styleClr val="auto"/>
+    </cs:lnRef>
+    <cs:fillRef idx="1">
+      <cs:styleClr val="auto"/>
+    </cs:fillRef>
+    <cs:effectRef idx="0"/>
+    <cs:fontRef idx="minor">
+      <a:schemeClr val="tx1"/>
+    </cs:fontRef>
+    <cs:spPr>
+      <a:solidFill>
+        <a:schemeClr val="phClr"/>
+      </a:solidFill>
+      <a:ln w="9525">
+        <a:solidFill>
+          <a:schemeClr val="phClr"/>
+        </a:solidFill>
+      </a:ln>
+    </cs:spPr>
+  </cs:dataPointMarker>
+  <cs:dataPointMarkerLayout symbol="circle" size="5"/>
+  <cs:dataPointWireframe>
+    <cs:lnRef idx="0">
+      <cs:styleClr val="auto"/>
+    </cs:lnRef>
+    <cs:fillRef idx="1"/>
+    <cs:effectRef idx="0"/>
+    <cs:fontRef idx="minor">
+      <a:schemeClr val="tx1"/>
+    </cs:fontRef>
+    <cs:spPr>
+      <a:ln w="9525" cap="rnd">
+        <a:solidFill>
+          <a:schemeClr val="phClr"/>
+        </a:solidFill>
+        <a:round/>
+      </a:ln>
+    </cs:spPr>
+  </cs:dataPointWireframe>
+  <cs:dataTable>
+    <cs:lnRef idx="0"/>
+    <cs:fillRef idx="0"/>
+    <cs:effectRef idx="0"/>
+    <cs:fontRef idx="minor">
+      <a:schemeClr val="tx1">
+        <a:lumMod val="65000"/>
+        <a:lumOff val="35000"/>
+      </a:schemeClr>
+    </cs:fontRef>
+    <cs:spPr>
+      <a:noFill/>
+      <a:ln w="9525" cap="flat" cmpd="sng" algn="ctr">
+        <a:solidFill>
+          <a:schemeClr val="tx1">
+            <a:lumMod val="15000"/>
+            <a:lumOff val="85000"/>
+          </a:schemeClr>
+        </a:solidFill>
+        <a:round/>
+      </a:ln>
+    </cs:spPr>
+    <cs:defRPr sz="900" kern="1200"/>
+  </cs:dataTable>
+  <cs:downBar>
+    <cs:lnRef idx="0"/>
+    <cs:fillRef idx="0"/>
+    <cs:effectRef idx="0"/>
+    <cs:fontRef idx="minor">
+      <a:schemeClr val="dk1"/>
+    </cs:fontRef>
+    <cs:spPr>
+      <a:solidFill>
+        <a:schemeClr val="dk1">
+          <a:lumMod val="65000"/>
+          <a:lumOff val="35000"/>
+        </a:schemeClr>
+      </a:solidFill>
+      <a:ln w="9525">
+        <a:solidFill>
+          <a:schemeClr val="tx1">
+            <a:lumMod val="65000"/>
+            <a:lumOff val="35000"/>
+          </a:schemeClr>
+        </a:solidFill>
+      </a:ln>
+    </cs:spPr>
+  </cs:downBar>
+  <cs:dropLine>
+    <cs:lnRef idx="0"/>
+    <cs:fillRef idx="0"/>
+    <cs:effectRef idx="0"/>
+    <cs:fontRef idx="minor">
+      <a:schemeClr val="tx1"/>
+    </cs:fontRef>
+    <cs:spPr>
+      <a:ln w="9525" cap="flat" cmpd="sng" algn="ctr">
+        <a:solidFill>
+          <a:schemeClr val="tx1">
+            <a:lumMod val="35000"/>
+            <a:lumOff val="65000"/>
+          </a:schemeClr>
+        </a:solidFill>
+        <a:round/>
+      </a:ln>
+    </cs:spPr>
+  </cs:dropLine>
+  <cs:errorBar>
+    <cs:lnRef idx="0"/>
+    <cs:fillRef idx="0"/>
+    <cs:effectRef idx="0"/>
+    <cs:fontRef idx="minor">
+      <a:schemeClr val="tx1"/>
+    </cs:fontRef>
+    <cs:spPr>
+      <a:ln w="9525" cap="flat" cmpd="sng" algn="ctr">
+        <a:solidFill>
+          <a:schemeClr val="tx1">
+            <a:lumMod val="65000"/>
+            <a:lumOff val="35000"/>
+          </a:schemeClr>
+        </a:solidFill>
+        <a:round/>
+      </a:ln>
+    </cs:spPr>
+  </cs:errorBar>
+  <cs:floor>
+    <cs:lnRef idx="0"/>
+    <cs:fillRef idx="0"/>
+    <cs:effectRef idx="0"/>
+    <cs:fontRef idx="minor">
+      <a:schemeClr val="tx1"/>
+    </cs:fontRef>
+    <cs:spPr>
+      <a:noFill/>
+      <a:ln>
+        <a:noFill/>
+      </a:ln>
+    </cs:spPr>
+  </cs:floor>
+  <cs:gridlineMajor>
+    <cs:lnRef idx="0"/>
+    <cs:fillRef idx="0"/>
+    <cs:effectRef idx="0"/>
+    <cs:fontRef idx="minor">
+      <a:schemeClr val="tx1"/>
+    </cs:fontRef>
+    <cs:spPr>
+      <a:ln w="9525" cap="flat" cmpd="sng" algn="ctr">
+        <a:solidFill>
+          <a:schemeClr val="tx1">
+            <a:lumMod val="15000"/>
+            <a:lumOff val="85000"/>
+          </a:schemeClr>
+        </a:solidFill>
+        <a:round/>
+      </a:ln>
+    </cs:spPr>
+  </cs:gridlineMajor>
+  <cs:gridlineMinor>
+    <cs:lnRef idx="0"/>
+    <cs:fillRef idx="0"/>
+    <cs:effectRef idx="0"/>
+    <cs:fontRef idx="minor">
+      <a:schemeClr val="tx1"/>
+    </cs:fontRef>
+    <cs:spPr>
+      <a:ln w="9525" cap="flat" cmpd="sng" algn="ctr">
+        <a:solidFill>
+          <a:schemeClr val="tx1">
+            <a:lumMod val="5000"/>
+            <a:lumOff val="95000"/>
+          </a:schemeClr>
+        </a:solidFill>
+        <a:round/>
+      </a:ln>
+    </cs:spPr>
+  </cs:gridlineMinor>
+  <cs:hiLoLine>
+    <cs:lnRef idx="0"/>
+    <cs:fillRef idx="0"/>
+    <cs:effectRef idx="0"/>
+    <cs:fontRef idx="minor">
+      <a:schemeClr val="tx1"/>
+    </cs:fontRef>
+    <cs:spPr>
+      <a:ln w="9525" cap="flat" cmpd="sng" algn="ctr">
+        <a:solidFill>
+          <a:schemeClr val="tx1">
+            <a:lumMod val="75000"/>
+            <a:lumOff val="25000"/>
+          </a:schemeClr>
+        </a:solidFill>
+        <a:round/>
+      </a:ln>
+    </cs:spPr>
+  </cs:hiLoLine>
+  <cs:leaderLine>
+    <cs:lnRef idx="0"/>
+    <cs:fillRef idx="0"/>
+    <cs:effectRef idx="0"/>
+    <cs:fontRef idx="minor">
+      <a:schemeClr val="tx1"/>
+    </cs:fontRef>
+    <cs:spPr>
+      <a:ln w="9525" cap="flat" cmpd="sng" algn="ctr">
+        <a:solidFill>
+          <a:schemeClr val="tx1">
+            <a:lumMod val="35000"/>
+            <a:lumOff val="65000"/>
+          </a:schemeClr>
+        </a:solidFill>
+        <a:round/>
+      </a:ln>
+    </cs:spPr>
+  </cs:leaderLine>
+  <cs:legend>
+    <cs:lnRef idx="0"/>
+    <cs:fillRef idx="0"/>
+    <cs:effectRef idx="0"/>
+    <cs:fontRef idx="minor">
+      <a:schemeClr val="tx1">
+        <a:lumMod val="65000"/>
+        <a:lumOff val="35000"/>
+      </a:schemeClr>
+    </cs:fontRef>
+    <cs:defRPr sz="900" kern="1200"/>
+  </cs:legend>
+  <cs:plotArea mods="allowNoFillOverride allowNoLineOverride">
+    <cs:lnRef idx="0"/>
+    <cs:fillRef idx="0"/>
+    <cs:effectRef idx="0"/>
+    <cs:fontRef idx="minor">
+      <a:schemeClr val="tx1"/>
+    </cs:fontRef>
+  </cs:plotArea>
+  <cs:plotArea3D mods="allowNoFillOverride allowNoLineOverride">
+    <cs:lnRef idx="0"/>
+    <cs:fillRef idx="0"/>
+    <cs:effectRef idx="0"/>
+    <cs:fontRef idx="minor">
+      <a:schemeClr val="tx1"/>
+    </cs:fontRef>
+  </cs:plotArea3D>
+  <cs:seriesAxis>
+    <cs:lnRef idx="0"/>
+    <cs:fillRef idx="0"/>
+    <cs:effectRef idx="0"/>
+    <cs:fontRef idx="minor">
+      <a:schemeClr val="tx1">
+        <a:lumMod val="65000"/>
+        <a:lumOff val="35000"/>
+      </a:schemeClr>
+    </cs:fontRef>
+    <cs:defRPr sz="900" kern="1200"/>
+  </cs:seriesAxis>
+  <cs:seriesLine>
+    <cs:lnRef idx="0"/>
+    <cs:fillRef idx="0"/>
+    <cs:effectRef idx="0"/>
+    <cs:fontRef idx="minor">
+      <a:schemeClr val="tx1"/>
+    </cs:fontRef>
+    <cs:spPr>
+      <a:ln w="9525" cap="flat" cmpd="sng" algn="ctr">
+        <a:solidFill>
+          <a:schemeClr val="tx1">
+            <a:lumMod val="35000"/>
+            <a:lumOff val="65000"/>
+          </a:schemeClr>
+        </a:solidFill>
+        <a:round/>
+      </a:ln>
+    </cs:spPr>
+  </cs:seriesLine>
+  <cs:title>
+    <cs:lnRef idx="0"/>
+    <cs:fillRef idx="0"/>
+    <cs:effectRef idx="0"/>
+    <cs:fontRef idx="minor">
+      <a:schemeClr val="tx1">
+        <a:lumMod val="65000"/>
+        <a:lumOff val="35000"/>
+      </a:schemeClr>
+    </cs:fontRef>
+    <cs:defRPr sz="1400" b="0" kern="1200" spc="0" baseline="0"/>
+  </cs:title>
+  <cs:trendline>
+    <cs:lnRef idx="0">
+      <cs:styleClr val="auto"/>
+    </cs:lnRef>
+    <cs:fillRef idx="0"/>
+    <cs:effectRef idx="0"/>
+    <cs:fontRef idx="minor">
+      <a:schemeClr val="tx1"/>
+    </cs:fontRef>
+    <cs:spPr>
+      <a:ln w="19050" cap="rnd">
+        <a:solidFill>
+          <a:schemeClr val="phClr"/>
+        </a:solidFill>
+        <a:prstDash val="sysDot"/>
+      </a:ln>
+    </cs:spPr>
+  </cs:trendline>
+  <cs:trendlineLabel>
+    <cs:lnRef idx="0"/>
+    <cs:fillRef idx="0"/>
+    <cs:effectRef idx="0"/>
+    <cs:fontRef idx="minor">
+      <a:schemeClr val="tx1">
+        <a:lumMod val="65000"/>
+        <a:lumOff val="35000"/>
+      </a:schemeClr>
+    </cs:fontRef>
+    <cs:defRPr sz="900" kern="1200"/>
+  </cs:trendlineLabel>
+  <cs:upBar>
+    <cs:lnRef idx="0"/>
+    <cs:fillRef idx="0"/>
+    <cs:effectRef idx="0"/>
+    <cs:fontRef idx="minor">
+      <a:schemeClr val="dk1"/>
+    </cs:fontRef>
+    <cs:spPr>
+      <a:solidFill>
+        <a:schemeClr val="lt1"/>
+      </a:solidFill>
+      <a:ln w="9525">
+        <a:solidFill>
+          <a:schemeClr val="tx1">
+            <a:lumMod val="15000"/>
+            <a:lumOff val="85000"/>
+          </a:schemeClr>
+        </a:solidFill>
+      </a:ln>
+    </cs:spPr>
+  </cs:upBar>
+  <cs:valueAxis>
+    <cs:lnRef idx="0"/>
+    <cs:fillRef idx="0"/>
+    <cs:effectRef idx="0"/>
+    <cs:fontRef idx="minor">
+      <a:schemeClr val="tx1">
+        <a:lumMod val="65000"/>
+        <a:lumOff val="35000"/>
+      </a:schemeClr>
+    </cs:fontRef>
+    <cs:defRPr sz="900" kern="1200"/>
+  </cs:valueAxis>
+  <cs:wall>
+    <cs:lnRef idx="0"/>
+    <cs:fillRef idx="0"/>
+    <cs:effectRef idx="0"/>
+    <cs:fontRef idx="minor">
+      <a:schemeClr val="tx1"/>
+    </cs:fontRef>
+    <cs:spPr>
+      <a:noFill/>
+      <a:ln>
+        <a:noFill/>
+      </a:ln>
+    </cs:spPr>
+  </cs:wall>
+</cs:chartStyle>
+</file>
+
 <file path=word/theme/theme1.xml><?xml version="1.0" encoding="utf-8"?>
 <a:theme xmlns:a="http://schemas.openxmlformats.org/drawingml/2006/main" name="Office">
   <a:themeElements>

</xml_diff>

<commit_message>
feat: enhance DOCX text processing to include equations and hyperlinks in content generation
</commit_message>
<xml_diff>
--- a/mineru/model/docx/test.docx
+++ b/mineru/model/docx/test.docx
@@ -3294,12 +3294,14 @@
           <w:rFonts w:hint="eastAsia"/>
         </w:rPr>
       </w:pPr>
-      <w:r>
-        <w:rPr>
-          <w:rFonts w:hint="eastAsia"/>
-        </w:rPr>
-        <w:t>图表</w:t>
-      </w:r>
+      <w:hyperlink r:id="rId12" w:history="1">
+        <w:r>
+          <w:rPr>
+            <w:rStyle w:val="a6"/>
+          </w:rPr>
+          <w:t>图表</w:t>
+        </w:r>
+      </w:hyperlink>
       <w:r>
         <w:rPr>
           <w:rFonts w:hint="eastAsia"/>
@@ -3362,7 +3364,7 @@
             <wp:cNvGraphicFramePr/>
             <a:graphic xmlns:a="http://schemas.openxmlformats.org/drawingml/2006/main">
               <a:graphicData uri="http://schemas.openxmlformats.org/drawingml/2006/chart">
-                <c:chart xmlns:c="http://schemas.openxmlformats.org/drawingml/2006/chart" xmlns:r="http://schemas.openxmlformats.org/officeDocument/2006/relationships" r:id="rId12"/>
+                <c:chart xmlns:c="http://schemas.openxmlformats.org/drawingml/2006/chart" xmlns:r="http://schemas.openxmlformats.org/officeDocument/2006/relationships" r:id="rId13"/>
               </a:graphicData>
             </a:graphic>
           </wp:inline>
@@ -3430,12 +3432,12 @@
       </w:r>
     </w:p>
     <w:sectPr>
-      <w:headerReference w:type="even" r:id="rId13"/>
-      <w:headerReference w:type="default" r:id="rId14"/>
-      <w:footerReference w:type="even" r:id="rId15"/>
-      <w:footerReference w:type="default" r:id="rId16"/>
-      <w:headerReference w:type="first" r:id="rId17"/>
-      <w:footerReference w:type="first" r:id="rId18"/>
+      <w:headerReference w:type="even" r:id="rId14"/>
+      <w:headerReference w:type="default" r:id="rId15"/>
+      <w:footerReference w:type="even" r:id="rId16"/>
+      <w:footerReference w:type="default" r:id="rId17"/>
+      <w:headerReference w:type="first" r:id="rId18"/>
+      <w:footerReference w:type="first" r:id="rId19"/>
       <w:pgSz w:w="11907" w:h="16840"/>
       <w:pgMar w:top="1418" w:right="1361" w:bottom="623" w:left="1361" w:header="851" w:footer="992" w:gutter="0"/>
       <w:cols w:space="720"/>
@@ -5392,6 +5394,18 @@
     <w:name w:val="page number"/>
     <w:basedOn w:val="a0"/>
     <w:rsid w:val="00DF7B5F"/>
+  </w:style>
+  <w:style w:type="character" w:styleId="af">
+    <w:name w:val="Unresolved Mention"/>
+    <w:basedOn w:val="a0"/>
+    <w:uiPriority w:val="99"/>
+    <w:semiHidden/>
+    <w:unhideWhenUsed/>
+    <w:rsid w:val="00CF577A"/>
+    <w:rPr>
+      <w:color w:val="605E5C"/>
+      <w:shd w:val="clear" w:color="auto" w:fill="E1DFDD"/>
+    </w:rPr>
   </w:style>
 </w:styles>
 </file>

</xml_diff>